<commit_message>
Criação do caso de uso Gerenciar Síndico.
</commit_message>
<xml_diff>
--- a/Requisitos/CSU - Nível Usuário - 4.docx
+++ b/Requisitos/CSU - Nível Usuário - 4.docx
@@ -1,6 +1,6 @@
 
 <file path=word/document.xml><?xml version="1.0" encoding="utf-8"?>
-<w:document xmlns:wpc="http://schemas.microsoft.com/office/word/2010/wordprocessingCanvas" xmlns:mc="http://schemas.openxmlformats.org/markup-compatibility/2006" xmlns:o="urn:schemas-microsoft-com:office:office" xmlns:r="http://schemas.openxmlformats.org/officeDocument/2006/relationships" xmlns:m="http://schemas.openxmlformats.org/officeDocument/2006/math" xmlns:v="urn:schemas-microsoft-com:vml" xmlns:wp14="http://schemas.microsoft.com/office/word/2010/wordprocessingDrawing" xmlns:wp="http://schemas.openxmlformats.org/drawingml/2006/wordprocessingDrawing" xmlns:w10="urn:schemas-microsoft-com:office:word" xmlns:w="http://schemas.openxmlformats.org/wordprocessingml/2006/main" xmlns:w14="http://schemas.microsoft.com/office/word/2010/wordml" xmlns:w15="http://schemas.microsoft.com/office/word/2012/wordml" xmlns:wpg="http://schemas.microsoft.com/office/word/2010/wordprocessingGroup" xmlns:wpi="http://schemas.microsoft.com/office/word/2010/wordprocessingInk" xmlns:wne="http://schemas.microsoft.com/office/word/2006/wordml" xmlns:wps="http://schemas.microsoft.com/office/word/2010/wordprocessingShape" mc:Ignorable="w14 w15 wp14">
+<w:document xmlns:wpc="http://schemas.microsoft.com/office/word/2010/wordprocessingCanvas" xmlns:mc="http://schemas.openxmlformats.org/markup-compatibility/2006" xmlns:o="urn:schemas-microsoft-com:office:office" xmlns:r="http://schemas.openxmlformats.org/officeDocument/2006/relationships" xmlns:m="http://schemas.openxmlformats.org/officeDocument/2006/math" xmlns:v="urn:schemas-microsoft-com:vml" xmlns:wp14="http://schemas.microsoft.com/office/word/2010/wordprocessingDrawing" xmlns:wp="http://schemas.openxmlformats.org/drawingml/2006/wordprocessingDrawing" xmlns:w10="urn:schemas-microsoft-com:office:word" xmlns:w="http://schemas.openxmlformats.org/wordprocessingml/2006/main" xmlns:w14="http://schemas.microsoft.com/office/word/2010/wordml" xmlns:wpg="http://schemas.microsoft.com/office/word/2010/wordprocessingGroup" xmlns:wpi="http://schemas.microsoft.com/office/word/2010/wordprocessingInk" xmlns:wne="http://schemas.microsoft.com/office/word/2006/wordml" xmlns:wps="http://schemas.microsoft.com/office/word/2010/wordprocessingShape" mc:Ignorable="w14 wp14">
   <w:body>
     <w:p>
       <w:pPr>
@@ -821,23 +821,7 @@
                 <w:sz w:val="24"/>
                 <w:szCs w:val="24"/>
               </w:rPr>
-              <w:t xml:space="preserve">O(s) Administrador(es) do sistema é(são) o(s) responsável(eis) </w:t>
-            </w:r>
-            <w:r>
-              <w:rPr>
-                <w:rFonts w:ascii="Times New Roman" w:hAnsi="Times New Roman"/>
-                <w:sz w:val="24"/>
-                <w:szCs w:val="24"/>
-              </w:rPr>
-              <w:t xml:space="preserve">por cadastrar/editar/excluir as moradias </w:t>
-            </w:r>
-            <w:r>
-              <w:rPr>
-                <w:rFonts w:ascii="Times New Roman" w:hAnsi="Times New Roman"/>
-                <w:sz w:val="24"/>
-                <w:szCs w:val="24"/>
-              </w:rPr>
-              <w:t>que o condomínio possui.</w:t>
+              <w:t>O(s) Administrador(es) do sistema é(são) o(s) responsável(eis) por cadastrar/editar/excluir as moradias que o condomínio possui.</w:t>
             </w:r>
           </w:p>
         </w:tc>
@@ -2417,23 +2401,7 @@
                 <w:sz w:val="24"/>
                 <w:szCs w:val="24"/>
               </w:rPr>
-              <w:t xml:space="preserve">O(s) Administrador(es) do sistema é(são) o(s) responsável(eis) </w:t>
-            </w:r>
-            <w:r>
-              <w:rPr>
-                <w:rFonts w:ascii="Times New Roman" w:hAnsi="Times New Roman"/>
-                <w:sz w:val="24"/>
-                <w:szCs w:val="24"/>
-              </w:rPr>
-              <w:t xml:space="preserve">por cadastrar/editar/excluir os areas públicas </w:t>
-            </w:r>
-            <w:r>
-              <w:rPr>
-                <w:rFonts w:ascii="Times New Roman" w:hAnsi="Times New Roman"/>
-                <w:sz w:val="24"/>
-                <w:szCs w:val="24"/>
-              </w:rPr>
-              <w:t>que o condomínio possui.</w:t>
+              <w:t>O(s) Administrador(es) do sistema é(são) o(s) responsável(eis) por cadastrar/editar/excluir os areas públicas que o condomínio possui.</w:t>
             </w:r>
           </w:p>
         </w:tc>
@@ -2516,8 +2484,6 @@
       <w:pPr>
         <w:pStyle w:val="Estilopadro"/>
       </w:pPr>
-      <w:bookmarkStart w:id="1" w:name="_GoBack"/>
-      <w:bookmarkEnd w:id="1"/>
     </w:p>
     <w:tbl>
       <w:tblPr>
@@ -2850,6 +2816,218 @@
         <w:tblBorders>
           <w:top w:val="single" w:sz="4" w:space="0" w:color="000001"/>
           <w:left w:val="single" w:sz="4" w:space="0" w:color="000001"/>
+        </w:tblBorders>
+        <w:tblCellMar>
+          <w:left w:w="55" w:type="dxa"/>
+          <w:right w:w="70" w:type="dxa"/>
+        </w:tblCellMar>
+        <w:tblLook w:val="0000" w:firstRow="0" w:lastRow="0" w:firstColumn="0" w:lastColumn="0" w:noHBand="0" w:noVBand="0"/>
+      </w:tblPr>
+      <w:tblGrid>
+        <w:gridCol w:w="2589"/>
+        <w:gridCol w:w="6406"/>
+      </w:tblGrid>
+      <w:tr>
+        <w:trPr>
+          <w:cantSplit/>
+          <w:trHeight w:val="839"/>
+        </w:trPr>
+        <w:tc>
+          <w:tcPr>
+            <w:tcW w:w="2589" w:type="dxa"/>
+            <w:tcBorders>
+              <w:top w:val="single" w:sz="4" w:space="0" w:color="000001"/>
+              <w:left w:val="single" w:sz="4" w:space="0" w:color="000001"/>
+            </w:tcBorders>
+            <w:shd w:val="clear" w:color="auto" w:fill="FFFFFF"/>
+            <w:tcMar>
+              <w:left w:w="55" w:type="dxa"/>
+            </w:tcMar>
+          </w:tcPr>
+          <w:p>
+            <w:pPr>
+              <w:pStyle w:val="Estilopadro"/>
+              <w:widowControl w:val="0"/>
+              <w:spacing w:after="0" w:line="240" w:lineRule="atLeast"/>
+              <w:jc w:val="both"/>
+            </w:pPr>
+            <w:r>
+              <w:rPr>
+                <w:rFonts w:ascii="Times New Roman" w:hAnsi="Times New Roman"/>
+                <w:sz w:val="24"/>
+                <w:szCs w:val="24"/>
+              </w:rPr>
+              <w:t>CSU18</w:t>
+            </w:r>
+          </w:p>
+        </w:tc>
+        <w:tc>
+          <w:tcPr>
+            <w:tcW w:w="6406" w:type="dxa"/>
+            <w:tcBorders>
+              <w:top w:val="single" w:sz="4" w:space="0" w:color="000001"/>
+              <w:left w:val="single" w:sz="4" w:space="0" w:color="000001"/>
+              <w:right w:val="single" w:sz="4" w:space="0" w:color="000001"/>
+            </w:tcBorders>
+            <w:shd w:val="clear" w:color="auto" w:fill="FFFFFF"/>
+            <w:tcMar>
+              <w:left w:w="55" w:type="dxa"/>
+            </w:tcMar>
+          </w:tcPr>
+          <w:p>
+            <w:pPr>
+              <w:pStyle w:val="Estilopadro"/>
+              <w:widowControl w:val="0"/>
+              <w:spacing w:after="0" w:line="240" w:lineRule="atLeast"/>
+              <w:ind w:left="72"/>
+              <w:jc w:val="both"/>
+              <w:rPr>
+                <w:u w:val="single"/>
+              </w:rPr>
+            </w:pPr>
+            <w:r>
+              <w:rPr>
+                <w:rFonts w:ascii="Times New Roman" w:hAnsi="Times New Roman"/>
+                <w:sz w:val="24"/>
+                <w:szCs w:val="24"/>
+              </w:rPr>
+              <w:t xml:space="preserve">O(s) </w:t>
+            </w:r>
+            <w:proofErr w:type="gramStart"/>
+            <w:r>
+              <w:rPr>
+                <w:rFonts w:ascii="Times New Roman" w:hAnsi="Times New Roman"/>
+                <w:sz w:val="24"/>
+                <w:szCs w:val="24"/>
+              </w:rPr>
+              <w:t>Administrador(</w:t>
+            </w:r>
+            <w:proofErr w:type="gramEnd"/>
+            <w:r>
+              <w:rPr>
+                <w:rFonts w:ascii="Times New Roman" w:hAnsi="Times New Roman"/>
+                <w:sz w:val="24"/>
+                <w:szCs w:val="24"/>
+              </w:rPr>
+              <w:t xml:space="preserve">es) do sistema é(são) o(s) responsável(eis) por cadastrar/editar/excluir os </w:t>
+            </w:r>
+            <w:r>
+              <w:rPr>
+                <w:rFonts w:ascii="Times New Roman" w:hAnsi="Times New Roman"/>
+                <w:sz w:val="24"/>
+                <w:szCs w:val="24"/>
+              </w:rPr>
+              <w:t>síndicos para cada condomínio.</w:t>
+            </w:r>
+            <w:bookmarkStart w:id="1" w:name="_GoBack"/>
+            <w:bookmarkEnd w:id="1"/>
+          </w:p>
+        </w:tc>
+      </w:tr>
+      <w:tr>
+        <w:trPr>
+          <w:cantSplit/>
+          <w:trHeight w:val="284"/>
+        </w:trPr>
+        <w:tc>
+          <w:tcPr>
+            <w:tcW w:w="2589" w:type="dxa"/>
+            <w:tcBorders>
+              <w:top w:val="single" w:sz="4" w:space="0" w:color="auto"/>
+              <w:left w:val="single" w:sz="4" w:space="0" w:color="000001"/>
+              <w:bottom w:val="single" w:sz="4" w:space="0" w:color="auto"/>
+            </w:tcBorders>
+            <w:shd w:val="clear" w:color="auto" w:fill="FFFFFF"/>
+            <w:tcMar>
+              <w:left w:w="55" w:type="dxa"/>
+            </w:tcMar>
+          </w:tcPr>
+          <w:p>
+            <w:pPr>
+              <w:pStyle w:val="Estilopadro"/>
+              <w:widowControl w:val="0"/>
+              <w:spacing w:after="0" w:line="240" w:lineRule="atLeast"/>
+              <w:jc w:val="both"/>
+            </w:pPr>
+            <w:r>
+              <w:rPr>
+                <w:rFonts w:ascii="Times New Roman" w:hAnsi="Times New Roman"/>
+                <w:sz w:val="24"/>
+                <w:szCs w:val="24"/>
+              </w:rPr>
+              <w:t>REQUISITOS</w:t>
+            </w:r>
+          </w:p>
+        </w:tc>
+        <w:tc>
+          <w:tcPr>
+            <w:tcW w:w="6406" w:type="dxa"/>
+            <w:tcBorders>
+              <w:top w:val="single" w:sz="4" w:space="0" w:color="auto"/>
+              <w:left w:val="single" w:sz="4" w:space="0" w:color="000001"/>
+              <w:bottom w:val="single" w:sz="4" w:space="0" w:color="auto"/>
+              <w:right w:val="single" w:sz="4" w:space="0" w:color="000001"/>
+            </w:tcBorders>
+            <w:shd w:val="clear" w:color="auto" w:fill="FFFFFF"/>
+            <w:tcMar>
+              <w:left w:w="55" w:type="dxa"/>
+            </w:tcMar>
+          </w:tcPr>
+          <w:p>
+            <w:pPr>
+              <w:pStyle w:val="Estilopadro"/>
+              <w:widowControl w:val="0"/>
+              <w:spacing w:after="0" w:line="240" w:lineRule="atLeast"/>
+              <w:ind w:left="72"/>
+              <w:jc w:val="both"/>
+              <w:rPr>
+                <w:rFonts w:ascii="Times New Roman" w:hAnsi="Times New Roman"/>
+                <w:sz w:val="24"/>
+                <w:szCs w:val="24"/>
+              </w:rPr>
+            </w:pPr>
+            <w:r>
+              <w:rPr>
+                <w:rFonts w:ascii="Times New Roman" w:hAnsi="Times New Roman"/>
+                <w:sz w:val="24"/>
+                <w:szCs w:val="24"/>
+              </w:rPr>
+              <w:t xml:space="preserve">R6, R7, </w:t>
+            </w:r>
+            <w:proofErr w:type="gramStart"/>
+            <w:r>
+              <w:rPr>
+                <w:rFonts w:ascii="Times New Roman" w:hAnsi="Times New Roman"/>
+                <w:sz w:val="24"/>
+                <w:szCs w:val="24"/>
+              </w:rPr>
+              <w:t>R8,</w:t>
+            </w:r>
+            <w:proofErr w:type="gramEnd"/>
+            <w:r>
+              <w:rPr>
+                <w:rFonts w:ascii="Times New Roman" w:hAnsi="Times New Roman"/>
+                <w:sz w:val="24"/>
+                <w:szCs w:val="24"/>
+              </w:rPr>
+              <w:t>R9.</w:t>
+            </w:r>
+          </w:p>
+        </w:tc>
+      </w:tr>
+    </w:tbl>
+    <w:p>
+      <w:pPr>
+        <w:pStyle w:val="Estilopadro"/>
+      </w:pPr>
+    </w:p>
+    <w:tbl>
+      <w:tblPr>
+        <w:tblW w:w="0" w:type="auto"/>
+        <w:tblInd w:w="-366" w:type="dxa"/>
+        <w:tblBorders>
+          <w:top w:val="single" w:sz="4" w:space="0" w:color="000001"/>
+          <w:left w:val="single" w:sz="4" w:space="0" w:color="000001"/>
           <w:bottom w:val="single" w:sz="4" w:space="0" w:color="000001"/>
           <w:insideH w:val="single" w:sz="4" w:space="0" w:color="000001"/>
         </w:tblBorders>
@@ -3760,6 +3938,7 @@
                 <w:sz w:val="24"/>
                 <w:szCs w:val="24"/>
               </w:rPr>
+              <w:lastRenderedPageBreak/>
               <w:t>REQUISITOS</w:t>
             </w:r>
           </w:p>
@@ -4013,7 +4192,6 @@
                 <w:sz w:val="24"/>
                 <w:szCs w:val="24"/>
               </w:rPr>
-              <w:lastRenderedPageBreak/>
               <w:t>CSU26</w:t>
             </w:r>
           </w:p>
@@ -4124,7 +4302,7 @@
       </w:pPr>
     </w:p>
     <w:sectPr>
-      <w:headerReference w:type="default" r:id="rId6"/>
+      <w:headerReference w:type="default" r:id="rId7"/>
       <w:pgSz w:w="11906" w:h="16838"/>
       <w:pgMar w:top="1417" w:right="1701" w:bottom="1417" w:left="1701" w:header="0" w:footer="0" w:gutter="0"/>
       <w:cols w:space="720"/>
@@ -4136,7 +4314,7 @@
 </file>
 
 <file path=word/endnotes.xml><?xml version="1.0" encoding="utf-8"?>
-<w:endnotes xmlns:wpc="http://schemas.microsoft.com/office/word/2010/wordprocessingCanvas" xmlns:mc="http://schemas.openxmlformats.org/markup-compatibility/2006" xmlns:o="urn:schemas-microsoft-com:office:office" xmlns:r="http://schemas.openxmlformats.org/officeDocument/2006/relationships" xmlns:m="http://schemas.openxmlformats.org/officeDocument/2006/math" xmlns:v="urn:schemas-microsoft-com:vml" xmlns:wp14="http://schemas.microsoft.com/office/word/2010/wordprocessingDrawing" xmlns:wp="http://schemas.openxmlformats.org/drawingml/2006/wordprocessingDrawing" xmlns:w10="urn:schemas-microsoft-com:office:word" xmlns:w="http://schemas.openxmlformats.org/wordprocessingml/2006/main" xmlns:w14="http://schemas.microsoft.com/office/word/2010/wordml" xmlns:w15="http://schemas.microsoft.com/office/word/2012/wordml" xmlns:wpg="http://schemas.microsoft.com/office/word/2010/wordprocessingGroup" xmlns:wpi="http://schemas.microsoft.com/office/word/2010/wordprocessingInk" xmlns:wne="http://schemas.microsoft.com/office/word/2006/wordml" xmlns:wps="http://schemas.microsoft.com/office/word/2010/wordprocessingShape" mc:Ignorable="w14 w15 wp14">
+<w:endnotes xmlns:wpc="http://schemas.microsoft.com/office/word/2010/wordprocessingCanvas" xmlns:mc="http://schemas.openxmlformats.org/markup-compatibility/2006" xmlns:o="urn:schemas-microsoft-com:office:office" xmlns:r="http://schemas.openxmlformats.org/officeDocument/2006/relationships" xmlns:m="http://schemas.openxmlformats.org/officeDocument/2006/math" xmlns:v="urn:schemas-microsoft-com:vml" xmlns:wp14="http://schemas.microsoft.com/office/word/2010/wordprocessingDrawing" xmlns:wp="http://schemas.openxmlformats.org/drawingml/2006/wordprocessingDrawing" xmlns:w10="urn:schemas-microsoft-com:office:word" xmlns:w="http://schemas.openxmlformats.org/wordprocessingml/2006/main" xmlns:w14="http://schemas.microsoft.com/office/word/2010/wordml" xmlns:wpg="http://schemas.microsoft.com/office/word/2010/wordprocessingGroup" xmlns:wpi="http://schemas.microsoft.com/office/word/2010/wordprocessingInk" xmlns:wne="http://schemas.microsoft.com/office/word/2006/wordml" xmlns:wps="http://schemas.microsoft.com/office/word/2010/wordprocessingShape" mc:Ignorable="w14 wp14">
   <w:endnote w:type="separator" w:id="-1">
     <w:p>
       <w:pPr>
@@ -4161,7 +4339,7 @@
 </file>
 
 <file path=word/footnotes.xml><?xml version="1.0" encoding="utf-8"?>
-<w:footnotes xmlns:wpc="http://schemas.microsoft.com/office/word/2010/wordprocessingCanvas" xmlns:mc="http://schemas.openxmlformats.org/markup-compatibility/2006" xmlns:o="urn:schemas-microsoft-com:office:office" xmlns:r="http://schemas.openxmlformats.org/officeDocument/2006/relationships" xmlns:m="http://schemas.openxmlformats.org/officeDocument/2006/math" xmlns:v="urn:schemas-microsoft-com:vml" xmlns:wp14="http://schemas.microsoft.com/office/word/2010/wordprocessingDrawing" xmlns:wp="http://schemas.openxmlformats.org/drawingml/2006/wordprocessingDrawing" xmlns:w10="urn:schemas-microsoft-com:office:word" xmlns:w="http://schemas.openxmlformats.org/wordprocessingml/2006/main" xmlns:w14="http://schemas.microsoft.com/office/word/2010/wordml" xmlns:w15="http://schemas.microsoft.com/office/word/2012/wordml" xmlns:wpg="http://schemas.microsoft.com/office/word/2010/wordprocessingGroup" xmlns:wpi="http://schemas.microsoft.com/office/word/2010/wordprocessingInk" xmlns:wne="http://schemas.microsoft.com/office/word/2006/wordml" xmlns:wps="http://schemas.microsoft.com/office/word/2010/wordprocessingShape" mc:Ignorable="w14 w15 wp14">
+<w:footnotes xmlns:wpc="http://schemas.microsoft.com/office/word/2010/wordprocessingCanvas" xmlns:mc="http://schemas.openxmlformats.org/markup-compatibility/2006" xmlns:o="urn:schemas-microsoft-com:office:office" xmlns:r="http://schemas.openxmlformats.org/officeDocument/2006/relationships" xmlns:m="http://schemas.openxmlformats.org/officeDocument/2006/math" xmlns:v="urn:schemas-microsoft-com:vml" xmlns:wp14="http://schemas.microsoft.com/office/word/2010/wordprocessingDrawing" xmlns:wp="http://schemas.openxmlformats.org/drawingml/2006/wordprocessingDrawing" xmlns:w10="urn:schemas-microsoft-com:office:word" xmlns:w="http://schemas.openxmlformats.org/wordprocessingml/2006/main" xmlns:w14="http://schemas.microsoft.com/office/word/2010/wordml" xmlns:wpg="http://schemas.microsoft.com/office/word/2010/wordprocessingGroup" xmlns:wpi="http://schemas.microsoft.com/office/word/2010/wordprocessingInk" xmlns:wne="http://schemas.microsoft.com/office/word/2006/wordml" xmlns:wps="http://schemas.microsoft.com/office/word/2010/wordprocessingShape" mc:Ignorable="w14 wp14">
   <w:footnote w:type="separator" w:id="-1">
     <w:p>
       <w:pPr>
@@ -4186,10 +4364,10 @@
 </file>
 
 <file path=word/header1.xml><?xml version="1.0" encoding="utf-8"?>
-<w:hdr xmlns:wpc="http://schemas.microsoft.com/office/word/2010/wordprocessingCanvas" xmlns:mc="http://schemas.openxmlformats.org/markup-compatibility/2006" xmlns:o="urn:schemas-microsoft-com:office:office" xmlns:r="http://schemas.openxmlformats.org/officeDocument/2006/relationships" xmlns:m="http://schemas.openxmlformats.org/officeDocument/2006/math" xmlns:v="urn:schemas-microsoft-com:vml" xmlns:wp14="http://schemas.microsoft.com/office/word/2010/wordprocessingDrawing" xmlns:wp="http://schemas.openxmlformats.org/drawingml/2006/wordprocessingDrawing" xmlns:w10="urn:schemas-microsoft-com:office:word" xmlns:w="http://schemas.openxmlformats.org/wordprocessingml/2006/main" xmlns:w14="http://schemas.microsoft.com/office/word/2010/wordml" xmlns:w15="http://schemas.microsoft.com/office/word/2012/wordml" xmlns:wpg="http://schemas.microsoft.com/office/word/2010/wordprocessingGroup" xmlns:wpi="http://schemas.microsoft.com/office/word/2010/wordprocessingInk" xmlns:wne="http://schemas.microsoft.com/office/word/2006/wordml" xmlns:wps="http://schemas.microsoft.com/office/word/2010/wordprocessingShape" mc:Ignorable="w14 w15 wp14">
+<w:hdr xmlns:wpc="http://schemas.microsoft.com/office/word/2010/wordprocessingCanvas" xmlns:mc="http://schemas.openxmlformats.org/markup-compatibility/2006" xmlns:o="urn:schemas-microsoft-com:office:office" xmlns:r="http://schemas.openxmlformats.org/officeDocument/2006/relationships" xmlns:m="http://schemas.openxmlformats.org/officeDocument/2006/math" xmlns:v="urn:schemas-microsoft-com:vml" xmlns:wp14="http://schemas.microsoft.com/office/word/2010/wordprocessingDrawing" xmlns:wp="http://schemas.openxmlformats.org/drawingml/2006/wordprocessingDrawing" xmlns:w10="urn:schemas-microsoft-com:office:word" xmlns:w="http://schemas.openxmlformats.org/wordprocessingml/2006/main" xmlns:w14="http://schemas.microsoft.com/office/word/2010/wordml" xmlns:wpg="http://schemas.microsoft.com/office/word/2010/wordprocessingGroup" xmlns:wpi="http://schemas.microsoft.com/office/word/2010/wordprocessingInk" xmlns:wne="http://schemas.microsoft.com/office/word/2006/wordml" xmlns:wps="http://schemas.microsoft.com/office/word/2010/wordprocessingShape" mc:Ignorable="w14 wp14">
   <w:p>
     <w:pPr>
-      <w:pStyle w:val="Header"/>
+      <w:pStyle w:val="Cabealho"/>
     </w:pPr>
     <w:r>
       <w:rPr>
@@ -4263,7 +4441,7 @@
 </file>
 
 <file path=word/styles.xml><?xml version="1.0" encoding="utf-8"?>
-<w:styles xmlns:mc="http://schemas.openxmlformats.org/markup-compatibility/2006" xmlns:r="http://schemas.openxmlformats.org/officeDocument/2006/relationships" xmlns:w="http://schemas.openxmlformats.org/wordprocessingml/2006/main" xmlns:w14="http://schemas.microsoft.com/office/word/2010/wordml" xmlns:w15="http://schemas.microsoft.com/office/word/2012/wordml" mc:Ignorable="w14 w15">
+<w:styles xmlns:mc="http://schemas.openxmlformats.org/markup-compatibility/2006" xmlns:r="http://schemas.openxmlformats.org/officeDocument/2006/relationships" xmlns:w="http://schemas.openxmlformats.org/wordprocessingml/2006/main" xmlns:w14="http://schemas.microsoft.com/office/word/2010/wordml" mc:Ignorable="w14">
   <w:docDefaults>
     <w:rPrDefault>
       <w:rPr>
@@ -4281,390 +4459,156 @@
       </w:pPr>
     </w:pPrDefault>
   </w:docDefaults>
-  <w:latentStyles w:defLockedState="0" w:defUIPriority="99" w:defSemiHidden="0" w:defUnhideWhenUsed="0" w:defQFormat="0" w:count="371">
-    <w:lsdException w:name="Normal" w:uiPriority="0" w:qFormat="1"/>
-    <w:lsdException w:name="heading 1" w:uiPriority="9" w:qFormat="1"/>
-    <w:lsdException w:name="heading 2" w:semiHidden="1" w:uiPriority="9" w:unhideWhenUsed="1" w:qFormat="1"/>
-    <w:lsdException w:name="heading 3" w:semiHidden="1" w:uiPriority="9" w:unhideWhenUsed="1" w:qFormat="1"/>
-    <w:lsdException w:name="heading 4" w:semiHidden="1" w:uiPriority="9" w:unhideWhenUsed="1" w:qFormat="1"/>
-    <w:lsdException w:name="heading 5" w:semiHidden="1" w:uiPriority="9" w:unhideWhenUsed="1" w:qFormat="1"/>
-    <w:lsdException w:name="heading 6" w:semiHidden="1" w:uiPriority="9" w:unhideWhenUsed="1" w:qFormat="1"/>
-    <w:lsdException w:name="heading 7" w:semiHidden="1" w:uiPriority="9" w:unhideWhenUsed="1" w:qFormat="1"/>
-    <w:lsdException w:name="heading 8" w:semiHidden="1" w:uiPriority="9" w:unhideWhenUsed="1" w:qFormat="1"/>
-    <w:lsdException w:name="heading 9" w:semiHidden="1" w:uiPriority="9" w:unhideWhenUsed="1" w:qFormat="1"/>
-    <w:lsdException w:name="index 1" w:semiHidden="1" w:unhideWhenUsed="1"/>
-    <w:lsdException w:name="index 2" w:semiHidden="1" w:unhideWhenUsed="1"/>
-    <w:lsdException w:name="index 3" w:semiHidden="1" w:unhideWhenUsed="1"/>
-    <w:lsdException w:name="index 4" w:semiHidden="1" w:unhideWhenUsed="1"/>
-    <w:lsdException w:name="index 5" w:semiHidden="1" w:unhideWhenUsed="1"/>
-    <w:lsdException w:name="index 6" w:semiHidden="1" w:unhideWhenUsed="1"/>
-    <w:lsdException w:name="index 7" w:semiHidden="1" w:unhideWhenUsed="1"/>
-    <w:lsdException w:name="index 8" w:semiHidden="1" w:unhideWhenUsed="1"/>
-    <w:lsdException w:name="index 9" w:semiHidden="1" w:unhideWhenUsed="1"/>
-    <w:lsdException w:name="toc 1" w:semiHidden="1" w:uiPriority="39" w:unhideWhenUsed="1"/>
-    <w:lsdException w:name="toc 2" w:semiHidden="1" w:uiPriority="39" w:unhideWhenUsed="1"/>
-    <w:lsdException w:name="toc 3" w:semiHidden="1" w:uiPriority="39" w:unhideWhenUsed="1"/>
-    <w:lsdException w:name="toc 4" w:semiHidden="1" w:uiPriority="39" w:unhideWhenUsed="1"/>
-    <w:lsdException w:name="toc 5" w:semiHidden="1" w:uiPriority="39" w:unhideWhenUsed="1"/>
-    <w:lsdException w:name="toc 6" w:semiHidden="1" w:uiPriority="39" w:unhideWhenUsed="1"/>
-    <w:lsdException w:name="toc 7" w:semiHidden="1" w:uiPriority="39" w:unhideWhenUsed="1"/>
-    <w:lsdException w:name="toc 8" w:semiHidden="1" w:uiPriority="39" w:unhideWhenUsed="1"/>
-    <w:lsdException w:name="toc 9" w:semiHidden="1" w:uiPriority="39" w:unhideWhenUsed="1"/>
-    <w:lsdException w:name="Normal Indent" w:semiHidden="1" w:unhideWhenUsed="1"/>
-    <w:lsdException w:name="footnote text" w:semiHidden="1" w:unhideWhenUsed="1"/>
-    <w:lsdException w:name="annotation text" w:semiHidden="1" w:unhideWhenUsed="1"/>
-    <w:lsdException w:name="header" w:semiHidden="1" w:unhideWhenUsed="1"/>
-    <w:lsdException w:name="footer" w:semiHidden="1" w:unhideWhenUsed="1"/>
-    <w:lsdException w:name="index heading" w:semiHidden="1" w:unhideWhenUsed="1"/>
-    <w:lsdException w:name="caption" w:semiHidden="1" w:uiPriority="35" w:unhideWhenUsed="1" w:qFormat="1"/>
-    <w:lsdException w:name="table of figures" w:semiHidden="1" w:unhideWhenUsed="1"/>
-    <w:lsdException w:name="envelope address" w:semiHidden="1" w:unhideWhenUsed="1"/>
-    <w:lsdException w:name="envelope return" w:semiHidden="1" w:unhideWhenUsed="1"/>
-    <w:lsdException w:name="footnote reference" w:semiHidden="1" w:unhideWhenUsed="1"/>
-    <w:lsdException w:name="annotation reference" w:semiHidden="1" w:unhideWhenUsed="1"/>
-    <w:lsdException w:name="line number" w:semiHidden="1" w:unhideWhenUsed="1"/>
-    <w:lsdException w:name="page number" w:semiHidden="1" w:unhideWhenUsed="1"/>
-    <w:lsdException w:name="endnote reference" w:semiHidden="1" w:unhideWhenUsed="1"/>
-    <w:lsdException w:name="endnote text" w:semiHidden="1" w:unhideWhenUsed="1"/>
-    <w:lsdException w:name="table of authorities" w:semiHidden="1" w:unhideWhenUsed="1"/>
-    <w:lsdException w:name="macro" w:semiHidden="1" w:unhideWhenUsed="1"/>
-    <w:lsdException w:name="toa heading" w:semiHidden="1" w:unhideWhenUsed="1"/>
-    <w:lsdException w:name="List" w:semiHidden="1" w:unhideWhenUsed="1"/>
-    <w:lsdException w:name="List Bullet" w:semiHidden="1" w:unhideWhenUsed="1"/>
-    <w:lsdException w:name="List Number" w:semiHidden="1" w:unhideWhenUsed="1"/>
-    <w:lsdException w:name="List 2" w:semiHidden="1" w:unhideWhenUsed="1"/>
-    <w:lsdException w:name="List 3" w:semiHidden="1" w:unhideWhenUsed="1"/>
-    <w:lsdException w:name="List 4" w:semiHidden="1" w:unhideWhenUsed="1"/>
-    <w:lsdException w:name="List 5" w:semiHidden="1" w:unhideWhenUsed="1"/>
-    <w:lsdException w:name="List Bullet 2" w:semiHidden="1" w:unhideWhenUsed="1"/>
-    <w:lsdException w:name="List Bullet 3" w:semiHidden="1" w:unhideWhenUsed="1"/>
-    <w:lsdException w:name="List Bullet 4" w:semiHidden="1" w:unhideWhenUsed="1"/>
-    <w:lsdException w:name="List Bullet 5" w:semiHidden="1" w:unhideWhenUsed="1"/>
-    <w:lsdException w:name="List Number 2" w:semiHidden="1" w:unhideWhenUsed="1"/>
-    <w:lsdException w:name="List Number 3" w:semiHidden="1" w:unhideWhenUsed="1"/>
-    <w:lsdException w:name="List Number 4" w:semiHidden="1" w:unhideWhenUsed="1"/>
-    <w:lsdException w:name="List Number 5" w:semiHidden="1" w:unhideWhenUsed="1"/>
-    <w:lsdException w:name="Title" w:uiPriority="10" w:qFormat="1"/>
-    <w:lsdException w:name="Closing" w:semiHidden="1" w:unhideWhenUsed="1"/>
-    <w:lsdException w:name="Signature" w:semiHidden="1" w:unhideWhenUsed="1"/>
-    <w:lsdException w:name="Default Paragraph Font" w:semiHidden="1" w:uiPriority="1" w:unhideWhenUsed="1"/>
-    <w:lsdException w:name="Body Text" w:semiHidden="1" w:unhideWhenUsed="1"/>
-    <w:lsdException w:name="Body Text Indent" w:semiHidden="1" w:unhideWhenUsed="1"/>
-    <w:lsdException w:name="List Continue" w:semiHidden="1" w:unhideWhenUsed="1"/>
-    <w:lsdException w:name="List Continue 2" w:semiHidden="1" w:unhideWhenUsed="1"/>
-    <w:lsdException w:name="List Continue 3" w:semiHidden="1" w:unhideWhenUsed="1"/>
-    <w:lsdException w:name="List Continue 4" w:semiHidden="1" w:unhideWhenUsed="1"/>
-    <w:lsdException w:name="List Continue 5" w:semiHidden="1" w:unhideWhenUsed="1"/>
-    <w:lsdException w:name="Message Header" w:semiHidden="1" w:unhideWhenUsed="1"/>
-    <w:lsdException w:name="Subtitle" w:uiPriority="11" w:qFormat="1"/>
-    <w:lsdException w:name="Salutation" w:semiHidden="1" w:unhideWhenUsed="1"/>
-    <w:lsdException w:name="Date" w:semiHidden="1" w:unhideWhenUsed="1"/>
-    <w:lsdException w:name="Body Text First Indent" w:semiHidden="1" w:unhideWhenUsed="1"/>
-    <w:lsdException w:name="Body Text First Indent 2" w:semiHidden="1" w:unhideWhenUsed="1"/>
-    <w:lsdException w:name="Note Heading" w:semiHidden="1" w:unhideWhenUsed="1"/>
-    <w:lsdException w:name="Body Text 2" w:semiHidden="1" w:unhideWhenUsed="1"/>
-    <w:lsdException w:name="Body Text 3" w:semiHidden="1" w:unhideWhenUsed="1"/>
-    <w:lsdException w:name="Body Text Indent 2" w:semiHidden="1" w:unhideWhenUsed="1"/>
-    <w:lsdException w:name="Body Text Indent 3" w:semiHidden="1" w:unhideWhenUsed="1"/>
-    <w:lsdException w:name="Block Text" w:semiHidden="1" w:unhideWhenUsed="1"/>
-    <w:lsdException w:name="Hyperlink" w:semiHidden="1" w:unhideWhenUsed="1"/>
-    <w:lsdException w:name="FollowedHyperlink" w:semiHidden="1" w:unhideWhenUsed="1"/>
-    <w:lsdException w:name="Strong" w:uiPriority="22" w:qFormat="1"/>
-    <w:lsdException w:name="Emphasis" w:uiPriority="20" w:qFormat="1"/>
-    <w:lsdException w:name="Document Map" w:semiHidden="1" w:unhideWhenUsed="1"/>
-    <w:lsdException w:name="Plain Text" w:semiHidden="1" w:unhideWhenUsed="1"/>
-    <w:lsdException w:name="E-mail Signature" w:semiHidden="1" w:unhideWhenUsed="1"/>
-    <w:lsdException w:name="HTML Top of Form" w:semiHidden="1" w:unhideWhenUsed="1"/>
-    <w:lsdException w:name="HTML Bottom of Form" w:semiHidden="1" w:unhideWhenUsed="1"/>
-    <w:lsdException w:name="Normal (Web)" w:semiHidden="1" w:unhideWhenUsed="1"/>
-    <w:lsdException w:name="HTML Acronym" w:semiHidden="1" w:unhideWhenUsed="1"/>
-    <w:lsdException w:name="HTML Address" w:semiHidden="1" w:unhideWhenUsed="1"/>
-    <w:lsdException w:name="HTML Cite" w:semiHidden="1" w:unhideWhenUsed="1"/>
-    <w:lsdException w:name="HTML Code" w:semiHidden="1" w:unhideWhenUsed="1"/>
-    <w:lsdException w:name="HTML Definition" w:semiHidden="1" w:unhideWhenUsed="1"/>
-    <w:lsdException w:name="HTML Keyboard" w:semiHidden="1" w:unhideWhenUsed="1"/>
-    <w:lsdException w:name="HTML Preformatted" w:semiHidden="1" w:unhideWhenUsed="1"/>
-    <w:lsdException w:name="HTML Sample" w:semiHidden="1" w:unhideWhenUsed="1"/>
-    <w:lsdException w:name="HTML Typewriter" w:semiHidden="1" w:unhideWhenUsed="1"/>
-    <w:lsdException w:name="HTML Variable" w:semiHidden="1" w:unhideWhenUsed="1"/>
-    <w:lsdException w:name="Normal Table" w:semiHidden="1" w:unhideWhenUsed="1"/>
-    <w:lsdException w:name="annotation subject" w:semiHidden="1" w:unhideWhenUsed="1"/>
-    <w:lsdException w:name="No List" w:semiHidden="1" w:unhideWhenUsed="1"/>
-    <w:lsdException w:name="Outline List 1" w:semiHidden="1" w:unhideWhenUsed="1"/>
-    <w:lsdException w:name="Outline List 2" w:semiHidden="1" w:unhideWhenUsed="1"/>
-    <w:lsdException w:name="Outline List 3" w:semiHidden="1" w:unhideWhenUsed="1"/>
-    <w:lsdException w:name="Table Simple 1" w:semiHidden="1" w:unhideWhenUsed="1"/>
-    <w:lsdException w:name="Table Simple 2" w:semiHidden="1" w:unhideWhenUsed="1"/>
-    <w:lsdException w:name="Table Simple 3" w:semiHidden="1" w:unhideWhenUsed="1"/>
-    <w:lsdException w:name="Table Classic 1" w:semiHidden="1" w:unhideWhenUsed="1"/>
-    <w:lsdException w:name="Table Classic 2" w:semiHidden="1" w:unhideWhenUsed="1"/>
-    <w:lsdException w:name="Table Classic 3" w:semiHidden="1" w:unhideWhenUsed="1"/>
-    <w:lsdException w:name="Table Classic 4" w:semiHidden="1" w:unhideWhenUsed="1"/>
-    <w:lsdException w:name="Table Colorful 1" w:semiHidden="1" w:unhideWhenUsed="1"/>
-    <w:lsdException w:name="Table Colorful 2" w:semiHidden="1" w:unhideWhenUsed="1"/>
-    <w:lsdException w:name="Table Colorful 3" w:semiHidden="1" w:unhideWhenUsed="1"/>
-    <w:lsdException w:name="Table Columns 1" w:semiHidden="1" w:unhideWhenUsed="1"/>
-    <w:lsdException w:name="Table Columns 2" w:semiHidden="1" w:unhideWhenUsed="1"/>
-    <w:lsdException w:name="Table Columns 3" w:semiHidden="1" w:unhideWhenUsed="1"/>
-    <w:lsdException w:name="Table Columns 4" w:semiHidden="1" w:unhideWhenUsed="1"/>
-    <w:lsdException w:name="Table Columns 5" w:semiHidden="1" w:unhideWhenUsed="1"/>
-    <w:lsdException w:name="Table Grid 1" w:semiHidden="1" w:unhideWhenUsed="1"/>
-    <w:lsdException w:name="Table Grid 2" w:semiHidden="1" w:unhideWhenUsed="1"/>
-    <w:lsdException w:name="Table Grid 3" w:semiHidden="1" w:unhideWhenUsed="1"/>
-    <w:lsdException w:name="Table Grid 4" w:semiHidden="1" w:unhideWhenUsed="1"/>
-    <w:lsdException w:name="Table Grid 5" w:semiHidden="1" w:unhideWhenUsed="1"/>
-    <w:lsdException w:name="Table Grid 6" w:semiHidden="1" w:unhideWhenUsed="1"/>
-    <w:lsdException w:name="Table Grid 7" w:semiHidden="1" w:unhideWhenUsed="1"/>
-    <w:lsdException w:name="Table Grid 8" w:semiHidden="1" w:unhideWhenUsed="1"/>
-    <w:lsdException w:name="Table List 1" w:semiHidden="1" w:unhideWhenUsed="1"/>
-    <w:lsdException w:name="Table List 2" w:semiHidden="1" w:unhideWhenUsed="1"/>
-    <w:lsdException w:name="Table List 3" w:semiHidden="1" w:unhideWhenUsed="1"/>
-    <w:lsdException w:name="Table List 4" w:semiHidden="1" w:unhideWhenUsed="1"/>
-    <w:lsdException w:name="Table List 5" w:semiHidden="1" w:unhideWhenUsed="1"/>
-    <w:lsdException w:name="Table List 6" w:semiHidden="1" w:unhideWhenUsed="1"/>
-    <w:lsdException w:name="Table List 7" w:semiHidden="1" w:unhideWhenUsed="1"/>
-    <w:lsdException w:name="Table List 8" w:semiHidden="1" w:unhideWhenUsed="1"/>
-    <w:lsdException w:name="Table 3D effects 1" w:semiHidden="1" w:unhideWhenUsed="1"/>
-    <w:lsdException w:name="Table 3D effects 2" w:semiHidden="1" w:unhideWhenUsed="1"/>
-    <w:lsdException w:name="Table 3D effects 3" w:semiHidden="1" w:unhideWhenUsed="1"/>
-    <w:lsdException w:name="Table Contemporary" w:semiHidden="1" w:unhideWhenUsed="1"/>
-    <w:lsdException w:name="Table Elegant" w:semiHidden="1" w:unhideWhenUsed="1"/>
-    <w:lsdException w:name="Table Professional" w:semiHidden="1" w:unhideWhenUsed="1"/>
-    <w:lsdException w:name="Table Subtle 1" w:semiHidden="1" w:unhideWhenUsed="1"/>
-    <w:lsdException w:name="Table Subtle 2" w:semiHidden="1" w:unhideWhenUsed="1"/>
-    <w:lsdException w:name="Table Web 1" w:semiHidden="1" w:unhideWhenUsed="1"/>
-    <w:lsdException w:name="Table Web 2" w:semiHidden="1" w:unhideWhenUsed="1"/>
-    <w:lsdException w:name="Table Web 3" w:semiHidden="1" w:unhideWhenUsed="1"/>
-    <w:lsdException w:name="Balloon Text" w:semiHidden="1" w:unhideWhenUsed="1"/>
-    <w:lsdException w:name="Table Grid" w:uiPriority="39"/>
-    <w:lsdException w:name="Table Theme" w:semiHidden="1" w:unhideWhenUsed="1"/>
-    <w:lsdException w:name="Placeholder Text" w:semiHidden="1"/>
-    <w:lsdException w:name="No Spacing" w:uiPriority="1" w:qFormat="1"/>
-    <w:lsdException w:name="Light Shading" w:uiPriority="60"/>
-    <w:lsdException w:name="Light List" w:uiPriority="61"/>
-    <w:lsdException w:name="Light Grid" w:uiPriority="62"/>
-    <w:lsdException w:name="Medium Shading 1" w:uiPriority="63"/>
-    <w:lsdException w:name="Medium Shading 2" w:uiPriority="64"/>
-    <w:lsdException w:name="Medium List 1" w:uiPriority="65"/>
-    <w:lsdException w:name="Medium List 2" w:uiPriority="66"/>
-    <w:lsdException w:name="Medium Grid 1" w:uiPriority="67"/>
-    <w:lsdException w:name="Medium Grid 2" w:uiPriority="68"/>
-    <w:lsdException w:name="Medium Grid 3" w:uiPriority="69"/>
-    <w:lsdException w:name="Dark List" w:uiPriority="70"/>
-    <w:lsdException w:name="Colorful Shading" w:uiPriority="71"/>
-    <w:lsdException w:name="Colorful List" w:uiPriority="72"/>
-    <w:lsdException w:name="Colorful Grid" w:uiPriority="73"/>
-    <w:lsdException w:name="Light Shading Accent 1" w:uiPriority="60"/>
-    <w:lsdException w:name="Light List Accent 1" w:uiPriority="61"/>
-    <w:lsdException w:name="Light Grid Accent 1" w:uiPriority="62"/>
-    <w:lsdException w:name="Medium Shading 1 Accent 1" w:uiPriority="63"/>
-    <w:lsdException w:name="Medium Shading 2 Accent 1" w:uiPriority="64"/>
-    <w:lsdException w:name="Medium List 1 Accent 1" w:uiPriority="65"/>
-    <w:lsdException w:name="Revision" w:semiHidden="1"/>
-    <w:lsdException w:name="List Paragraph" w:uiPriority="34" w:qFormat="1"/>
-    <w:lsdException w:name="Quote" w:uiPriority="29" w:qFormat="1"/>
-    <w:lsdException w:name="Intense Quote" w:uiPriority="30" w:qFormat="1"/>
-    <w:lsdException w:name="Medium List 2 Accent 1" w:uiPriority="66"/>
-    <w:lsdException w:name="Medium Grid 1 Accent 1" w:uiPriority="67"/>
-    <w:lsdException w:name="Medium Grid 2 Accent 1" w:uiPriority="68"/>
-    <w:lsdException w:name="Medium Grid 3 Accent 1" w:uiPriority="69"/>
-    <w:lsdException w:name="Dark List Accent 1" w:uiPriority="70"/>
-    <w:lsdException w:name="Colorful Shading Accent 1" w:uiPriority="71"/>
-    <w:lsdException w:name="Colorful List Accent 1" w:uiPriority="72"/>
-    <w:lsdException w:name="Colorful Grid Accent 1" w:uiPriority="73"/>
-    <w:lsdException w:name="Light Shading Accent 2" w:uiPriority="60"/>
-    <w:lsdException w:name="Light List Accent 2" w:uiPriority="61"/>
-    <w:lsdException w:name="Light Grid Accent 2" w:uiPriority="62"/>
-    <w:lsdException w:name="Medium Shading 1 Accent 2" w:uiPriority="63"/>
-    <w:lsdException w:name="Medium Shading 2 Accent 2" w:uiPriority="64"/>
-    <w:lsdException w:name="Medium List 1 Accent 2" w:uiPriority="65"/>
-    <w:lsdException w:name="Medium List 2 Accent 2" w:uiPriority="66"/>
-    <w:lsdException w:name="Medium Grid 1 Accent 2" w:uiPriority="67"/>
-    <w:lsdException w:name="Medium Grid 2 Accent 2" w:uiPriority="68"/>
-    <w:lsdException w:name="Medium Grid 3 Accent 2" w:uiPriority="69"/>
-    <w:lsdException w:name="Dark List Accent 2" w:uiPriority="70"/>
-    <w:lsdException w:name="Colorful Shading Accent 2" w:uiPriority="71"/>
-    <w:lsdException w:name="Colorful List Accent 2" w:uiPriority="72"/>
-    <w:lsdException w:name="Colorful Grid Accent 2" w:uiPriority="73"/>
-    <w:lsdException w:name="Light Shading Accent 3" w:uiPriority="60"/>
-    <w:lsdException w:name="Light List Accent 3" w:uiPriority="61"/>
-    <w:lsdException w:name="Light Grid Accent 3" w:uiPriority="62"/>
-    <w:lsdException w:name="Medium Shading 1 Accent 3" w:uiPriority="63"/>
-    <w:lsdException w:name="Medium Shading 2 Accent 3" w:uiPriority="64"/>
-    <w:lsdException w:name="Medium List 1 Accent 3" w:uiPriority="65"/>
-    <w:lsdException w:name="Medium List 2 Accent 3" w:uiPriority="66"/>
-    <w:lsdException w:name="Medium Grid 1 Accent 3" w:uiPriority="67"/>
-    <w:lsdException w:name="Medium Grid 2 Accent 3" w:uiPriority="68"/>
-    <w:lsdException w:name="Medium Grid 3 Accent 3" w:uiPriority="69"/>
-    <w:lsdException w:name="Dark List Accent 3" w:uiPriority="70"/>
-    <w:lsdException w:name="Colorful Shading Accent 3" w:uiPriority="71"/>
-    <w:lsdException w:name="Colorful List Accent 3" w:uiPriority="72"/>
-    <w:lsdException w:name="Colorful Grid Accent 3" w:uiPriority="73"/>
-    <w:lsdException w:name="Light Shading Accent 4" w:uiPriority="60"/>
-    <w:lsdException w:name="Light List Accent 4" w:uiPriority="61"/>
-    <w:lsdException w:name="Light Grid Accent 4" w:uiPriority="62"/>
-    <w:lsdException w:name="Medium Shading 1 Accent 4" w:uiPriority="63"/>
-    <w:lsdException w:name="Medium Shading 2 Accent 4" w:uiPriority="64"/>
-    <w:lsdException w:name="Medium List 1 Accent 4" w:uiPriority="65"/>
-    <w:lsdException w:name="Medium List 2 Accent 4" w:uiPriority="66"/>
-    <w:lsdException w:name="Medium Grid 1 Accent 4" w:uiPriority="67"/>
-    <w:lsdException w:name="Medium Grid 2 Accent 4" w:uiPriority="68"/>
-    <w:lsdException w:name="Medium Grid 3 Accent 4" w:uiPriority="69"/>
-    <w:lsdException w:name="Dark List Accent 4" w:uiPriority="70"/>
-    <w:lsdException w:name="Colorful Shading Accent 4" w:uiPriority="71"/>
-    <w:lsdException w:name="Colorful List Accent 4" w:uiPriority="72"/>
-    <w:lsdException w:name="Colorful Grid Accent 4" w:uiPriority="73"/>
-    <w:lsdException w:name="Light Shading Accent 5" w:uiPriority="60"/>
-    <w:lsdException w:name="Light List Accent 5" w:uiPriority="61"/>
-    <w:lsdException w:name="Light Grid Accent 5" w:uiPriority="62"/>
-    <w:lsdException w:name="Medium Shading 1 Accent 5" w:uiPriority="63"/>
-    <w:lsdException w:name="Medium Shading 2 Accent 5" w:uiPriority="64"/>
-    <w:lsdException w:name="Medium List 1 Accent 5" w:uiPriority="65"/>
-    <w:lsdException w:name="Medium List 2 Accent 5" w:uiPriority="66"/>
-    <w:lsdException w:name="Medium Grid 1 Accent 5" w:uiPriority="67"/>
-    <w:lsdException w:name="Medium Grid 2 Accent 5" w:uiPriority="68"/>
-    <w:lsdException w:name="Medium Grid 3 Accent 5" w:uiPriority="69"/>
-    <w:lsdException w:name="Dark List Accent 5" w:uiPriority="70"/>
-    <w:lsdException w:name="Colorful Shading Accent 5" w:uiPriority="71"/>
-    <w:lsdException w:name="Colorful List Accent 5" w:uiPriority="72"/>
-    <w:lsdException w:name="Colorful Grid Accent 5" w:uiPriority="73"/>
-    <w:lsdException w:name="Light Shading Accent 6" w:uiPriority="60"/>
-    <w:lsdException w:name="Light List Accent 6" w:uiPriority="61"/>
-    <w:lsdException w:name="Light Grid Accent 6" w:uiPriority="62"/>
-    <w:lsdException w:name="Medium Shading 1 Accent 6" w:uiPriority="63"/>
-    <w:lsdException w:name="Medium Shading 2 Accent 6" w:uiPriority="64"/>
-    <w:lsdException w:name="Medium List 1 Accent 6" w:uiPriority="65"/>
-    <w:lsdException w:name="Medium List 2 Accent 6" w:uiPriority="66"/>
-    <w:lsdException w:name="Medium Grid 1 Accent 6" w:uiPriority="67"/>
-    <w:lsdException w:name="Medium Grid 2 Accent 6" w:uiPriority="68"/>
-    <w:lsdException w:name="Medium Grid 3 Accent 6" w:uiPriority="69"/>
-    <w:lsdException w:name="Dark List Accent 6" w:uiPriority="70"/>
-    <w:lsdException w:name="Colorful Shading Accent 6" w:uiPriority="71"/>
-    <w:lsdException w:name="Colorful List Accent 6" w:uiPriority="72"/>
-    <w:lsdException w:name="Colorful Grid Accent 6" w:uiPriority="73"/>
-    <w:lsdException w:name="Subtle Emphasis" w:uiPriority="19" w:qFormat="1"/>
-    <w:lsdException w:name="Intense Emphasis" w:uiPriority="21" w:qFormat="1"/>
-    <w:lsdException w:name="Subtle Reference" w:uiPriority="31" w:qFormat="1"/>
-    <w:lsdException w:name="Intense Reference" w:uiPriority="32" w:qFormat="1"/>
-    <w:lsdException w:name="Book Title" w:uiPriority="33" w:qFormat="1"/>
-    <w:lsdException w:name="Bibliography" w:semiHidden="1" w:uiPriority="37" w:unhideWhenUsed="1"/>
-    <w:lsdException w:name="TOC Heading" w:semiHidden="1" w:uiPriority="39" w:unhideWhenUsed="1" w:qFormat="1"/>
-    <w:lsdException w:name="Plain Table 1" w:uiPriority="41"/>
-    <w:lsdException w:name="Plain Table 2" w:uiPriority="42"/>
-    <w:lsdException w:name="Plain Table 3" w:uiPriority="43"/>
-    <w:lsdException w:name="Plain Table 4" w:uiPriority="44"/>
-    <w:lsdException w:name="Plain Table 5" w:uiPriority="45"/>
-    <w:lsdException w:name="Grid Table Light" w:uiPriority="40"/>
-    <w:lsdException w:name="Grid Table 1 Light" w:uiPriority="46"/>
-    <w:lsdException w:name="Grid Table 2" w:uiPriority="47"/>
-    <w:lsdException w:name="Grid Table 3" w:uiPriority="48"/>
-    <w:lsdException w:name="Grid Table 4" w:uiPriority="49"/>
-    <w:lsdException w:name="Grid Table 5 Dark" w:uiPriority="50"/>
-    <w:lsdException w:name="Grid Table 6 Colorful" w:uiPriority="51"/>
-    <w:lsdException w:name="Grid Table 7 Colorful" w:uiPriority="52"/>
-    <w:lsdException w:name="Grid Table 1 Light Accent 1" w:uiPriority="46"/>
-    <w:lsdException w:name="Grid Table 2 Accent 1" w:uiPriority="47"/>
-    <w:lsdException w:name="Grid Table 3 Accent 1" w:uiPriority="48"/>
-    <w:lsdException w:name="Grid Table 4 Accent 1" w:uiPriority="49"/>
-    <w:lsdException w:name="Grid Table 5 Dark Accent 1" w:uiPriority="50"/>
-    <w:lsdException w:name="Grid Table 6 Colorful Accent 1" w:uiPriority="51"/>
-    <w:lsdException w:name="Grid Table 7 Colorful Accent 1" w:uiPriority="52"/>
-    <w:lsdException w:name="Grid Table 1 Light Accent 2" w:uiPriority="46"/>
-    <w:lsdException w:name="Grid Table 2 Accent 2" w:uiPriority="47"/>
-    <w:lsdException w:name="Grid Table 3 Accent 2" w:uiPriority="48"/>
-    <w:lsdException w:name="Grid Table 4 Accent 2" w:uiPriority="49"/>
-    <w:lsdException w:name="Grid Table 5 Dark Accent 2" w:uiPriority="50"/>
-    <w:lsdException w:name="Grid Table 6 Colorful Accent 2" w:uiPriority="51"/>
-    <w:lsdException w:name="Grid Table 7 Colorful Accent 2" w:uiPriority="52"/>
-    <w:lsdException w:name="Grid Table 1 Light Accent 3" w:uiPriority="46"/>
-    <w:lsdException w:name="Grid Table 2 Accent 3" w:uiPriority="47"/>
-    <w:lsdException w:name="Grid Table 3 Accent 3" w:uiPriority="48"/>
-    <w:lsdException w:name="Grid Table 4 Accent 3" w:uiPriority="49"/>
-    <w:lsdException w:name="Grid Table 5 Dark Accent 3" w:uiPriority="50"/>
-    <w:lsdException w:name="Grid Table 6 Colorful Accent 3" w:uiPriority="51"/>
-    <w:lsdException w:name="Grid Table 7 Colorful Accent 3" w:uiPriority="52"/>
-    <w:lsdException w:name="Grid Table 1 Light Accent 4" w:uiPriority="46"/>
-    <w:lsdException w:name="Grid Table 2 Accent 4" w:uiPriority="47"/>
-    <w:lsdException w:name="Grid Table 3 Accent 4" w:uiPriority="48"/>
-    <w:lsdException w:name="Grid Table 4 Accent 4" w:uiPriority="49"/>
-    <w:lsdException w:name="Grid Table 5 Dark Accent 4" w:uiPriority="50"/>
-    <w:lsdException w:name="Grid Table 6 Colorful Accent 4" w:uiPriority="51"/>
-    <w:lsdException w:name="Grid Table 7 Colorful Accent 4" w:uiPriority="52"/>
-    <w:lsdException w:name="Grid Table 1 Light Accent 5" w:uiPriority="46"/>
-    <w:lsdException w:name="Grid Table 2 Accent 5" w:uiPriority="47"/>
-    <w:lsdException w:name="Grid Table 3 Accent 5" w:uiPriority="48"/>
-    <w:lsdException w:name="Grid Table 4 Accent 5" w:uiPriority="49"/>
-    <w:lsdException w:name="Grid Table 5 Dark Accent 5" w:uiPriority="50"/>
-    <w:lsdException w:name="Grid Table 6 Colorful Accent 5" w:uiPriority="51"/>
-    <w:lsdException w:name="Grid Table 7 Colorful Accent 5" w:uiPriority="52"/>
-    <w:lsdException w:name="Grid Table 1 Light Accent 6" w:uiPriority="46"/>
-    <w:lsdException w:name="Grid Table 2 Accent 6" w:uiPriority="47"/>
-    <w:lsdException w:name="Grid Table 3 Accent 6" w:uiPriority="48"/>
-    <w:lsdException w:name="Grid Table 4 Accent 6" w:uiPriority="49"/>
-    <w:lsdException w:name="Grid Table 5 Dark Accent 6" w:uiPriority="50"/>
-    <w:lsdException w:name="Grid Table 6 Colorful Accent 6" w:uiPriority="51"/>
-    <w:lsdException w:name="Grid Table 7 Colorful Accent 6" w:uiPriority="52"/>
-    <w:lsdException w:name="List Table 1 Light" w:uiPriority="46"/>
-    <w:lsdException w:name="List Table 2" w:uiPriority="47"/>
-    <w:lsdException w:name="List Table 3" w:uiPriority="48"/>
-    <w:lsdException w:name="List Table 4" w:uiPriority="49"/>
-    <w:lsdException w:name="List Table 5 Dark" w:uiPriority="50"/>
-    <w:lsdException w:name="List Table 6 Colorful" w:uiPriority="51"/>
-    <w:lsdException w:name="List Table 7 Colorful" w:uiPriority="52"/>
-    <w:lsdException w:name="List Table 1 Light Accent 1" w:uiPriority="46"/>
-    <w:lsdException w:name="List Table 2 Accent 1" w:uiPriority="47"/>
-    <w:lsdException w:name="List Table 3 Accent 1" w:uiPriority="48"/>
-    <w:lsdException w:name="List Table 4 Accent 1" w:uiPriority="49"/>
-    <w:lsdException w:name="List Table 5 Dark Accent 1" w:uiPriority="50"/>
-    <w:lsdException w:name="List Table 6 Colorful Accent 1" w:uiPriority="51"/>
-    <w:lsdException w:name="List Table 7 Colorful Accent 1" w:uiPriority="52"/>
-    <w:lsdException w:name="List Table 1 Light Accent 2" w:uiPriority="46"/>
-    <w:lsdException w:name="List Table 2 Accent 2" w:uiPriority="47"/>
-    <w:lsdException w:name="List Table 3 Accent 2" w:uiPriority="48"/>
-    <w:lsdException w:name="List Table 4 Accent 2" w:uiPriority="49"/>
-    <w:lsdException w:name="List Table 5 Dark Accent 2" w:uiPriority="50"/>
-    <w:lsdException w:name="List Table 6 Colorful Accent 2" w:uiPriority="51"/>
-    <w:lsdException w:name="List Table 7 Colorful Accent 2" w:uiPriority="52"/>
-    <w:lsdException w:name="List Table 1 Light Accent 3" w:uiPriority="46"/>
-    <w:lsdException w:name="List Table 2 Accent 3" w:uiPriority="47"/>
-    <w:lsdException w:name="List Table 3 Accent 3" w:uiPriority="48"/>
-    <w:lsdException w:name="List Table 4 Accent 3" w:uiPriority="49"/>
-    <w:lsdException w:name="List Table 5 Dark Accent 3" w:uiPriority="50"/>
-    <w:lsdException w:name="List Table 6 Colorful Accent 3" w:uiPriority="51"/>
-    <w:lsdException w:name="List Table 7 Colorful Accent 3" w:uiPriority="52"/>
-    <w:lsdException w:name="List Table 1 Light Accent 4" w:uiPriority="46"/>
-    <w:lsdException w:name="List Table 2 Accent 4" w:uiPriority="47"/>
-    <w:lsdException w:name="List Table 3 Accent 4" w:uiPriority="48"/>
-    <w:lsdException w:name="List Table 4 Accent 4" w:uiPriority="49"/>
-    <w:lsdException w:name="List Table 5 Dark Accent 4" w:uiPriority="50"/>
-    <w:lsdException w:name="List Table 6 Colorful Accent 4" w:uiPriority="51"/>
-    <w:lsdException w:name="List Table 7 Colorful Accent 4" w:uiPriority="52"/>
-    <w:lsdException w:name="List Table 1 Light Accent 5" w:uiPriority="46"/>
-    <w:lsdException w:name="List Table 2 Accent 5" w:uiPriority="47"/>
-    <w:lsdException w:name="List Table 3 Accent 5" w:uiPriority="48"/>
-    <w:lsdException w:name="List Table 4 Accent 5" w:uiPriority="49"/>
-    <w:lsdException w:name="List Table 5 Dark Accent 5" w:uiPriority="50"/>
-    <w:lsdException w:name="List Table 6 Colorful Accent 5" w:uiPriority="51"/>
-    <w:lsdException w:name="List Table 7 Colorful Accent 5" w:uiPriority="52"/>
-    <w:lsdException w:name="List Table 1 Light Accent 6" w:uiPriority="46"/>
-    <w:lsdException w:name="List Table 2 Accent 6" w:uiPriority="47"/>
-    <w:lsdException w:name="List Table 3 Accent 6" w:uiPriority="48"/>
-    <w:lsdException w:name="List Table 4 Accent 6" w:uiPriority="49"/>
-    <w:lsdException w:name="List Table 5 Dark Accent 6" w:uiPriority="50"/>
-    <w:lsdException w:name="List Table 6 Colorful Accent 6" w:uiPriority="51"/>
-    <w:lsdException w:name="List Table 7 Colorful Accent 6" w:uiPriority="52"/>
+  <w:latentStyles w:defLockedState="0" w:defUIPriority="99" w:defSemiHidden="1" w:defUnhideWhenUsed="1" w:defQFormat="0" w:count="267">
+    <w:lsdException w:name="Normal" w:semiHidden="0" w:uiPriority="0" w:unhideWhenUsed="0" w:qFormat="1"/>
+    <w:lsdException w:name="heading 1" w:semiHidden="0" w:uiPriority="9" w:unhideWhenUsed="0" w:qFormat="1"/>
+    <w:lsdException w:name="heading 2" w:uiPriority="9" w:qFormat="1"/>
+    <w:lsdException w:name="heading 3" w:uiPriority="9" w:qFormat="1"/>
+    <w:lsdException w:name="heading 4" w:uiPriority="9" w:qFormat="1"/>
+    <w:lsdException w:name="heading 5" w:uiPriority="9" w:qFormat="1"/>
+    <w:lsdException w:name="heading 6" w:uiPriority="9" w:qFormat="1"/>
+    <w:lsdException w:name="heading 7" w:uiPriority="9" w:qFormat="1"/>
+    <w:lsdException w:name="heading 8" w:uiPriority="9" w:qFormat="1"/>
+    <w:lsdException w:name="heading 9" w:uiPriority="9" w:qFormat="1"/>
+    <w:lsdException w:name="toc 1" w:uiPriority="39"/>
+    <w:lsdException w:name="toc 2" w:uiPriority="39"/>
+    <w:lsdException w:name="toc 3" w:uiPriority="39"/>
+    <w:lsdException w:name="toc 4" w:uiPriority="39"/>
+    <w:lsdException w:name="toc 5" w:uiPriority="39"/>
+    <w:lsdException w:name="toc 6" w:uiPriority="39"/>
+    <w:lsdException w:name="toc 7" w:uiPriority="39"/>
+    <w:lsdException w:name="toc 8" w:uiPriority="39"/>
+    <w:lsdException w:name="toc 9" w:uiPriority="39"/>
+    <w:lsdException w:name="caption" w:uiPriority="35" w:qFormat="1"/>
+    <w:lsdException w:name="Title" w:semiHidden="0" w:uiPriority="10" w:unhideWhenUsed="0" w:qFormat="1"/>
+    <w:lsdException w:name="Default Paragraph Font" w:uiPriority="1"/>
+    <w:lsdException w:name="Subtitle" w:semiHidden="0" w:uiPriority="11" w:unhideWhenUsed="0" w:qFormat="1"/>
+    <w:lsdException w:name="Strong" w:semiHidden="0" w:uiPriority="22" w:unhideWhenUsed="0" w:qFormat="1"/>
+    <w:lsdException w:name="Emphasis" w:semiHidden="0" w:uiPriority="20" w:unhideWhenUsed="0" w:qFormat="1"/>
+    <w:lsdException w:name="Table Grid" w:semiHidden="0" w:uiPriority="39" w:unhideWhenUsed="0"/>
+    <w:lsdException w:name="Placeholder Text" w:unhideWhenUsed="0"/>
+    <w:lsdException w:name="No Spacing" w:semiHidden="0" w:uiPriority="1" w:unhideWhenUsed="0" w:qFormat="1"/>
+    <w:lsdException w:name="Light Shading" w:semiHidden="0" w:uiPriority="60" w:unhideWhenUsed="0"/>
+    <w:lsdException w:name="Light List" w:semiHidden="0" w:uiPriority="61" w:unhideWhenUsed="0"/>
+    <w:lsdException w:name="Light Grid" w:semiHidden="0" w:uiPriority="62" w:unhideWhenUsed="0"/>
+    <w:lsdException w:name="Medium Shading 1" w:semiHidden="0" w:uiPriority="63" w:unhideWhenUsed="0"/>
+    <w:lsdException w:name="Medium Shading 2" w:semiHidden="0" w:uiPriority="64" w:unhideWhenUsed="0"/>
+    <w:lsdException w:name="Medium List 1" w:semiHidden="0" w:uiPriority="65" w:unhideWhenUsed="0"/>
+    <w:lsdException w:name="Medium List 2" w:semiHidden="0" w:uiPriority="66" w:unhideWhenUsed="0"/>
+    <w:lsdException w:name="Medium Grid 1" w:semiHidden="0" w:uiPriority="67" w:unhideWhenUsed="0"/>
+    <w:lsdException w:name="Medium Grid 2" w:semiHidden="0" w:uiPriority="68" w:unhideWhenUsed="0"/>
+    <w:lsdException w:name="Medium Grid 3" w:semiHidden="0" w:uiPriority="69" w:unhideWhenUsed="0"/>
+    <w:lsdException w:name="Dark List" w:semiHidden="0" w:uiPriority="70" w:unhideWhenUsed="0"/>
+    <w:lsdException w:name="Colorful Shading" w:semiHidden="0" w:uiPriority="71" w:unhideWhenUsed="0"/>
+    <w:lsdException w:name="Colorful List" w:semiHidden="0" w:uiPriority="72" w:unhideWhenUsed="0"/>
+    <w:lsdException w:name="Colorful Grid" w:semiHidden="0" w:uiPriority="73" w:unhideWhenUsed="0"/>
+    <w:lsdException w:name="Light Shading Accent 1" w:semiHidden="0" w:uiPriority="60" w:unhideWhenUsed="0"/>
+    <w:lsdException w:name="Light List Accent 1" w:semiHidden="0" w:uiPriority="61" w:unhideWhenUsed="0"/>
+    <w:lsdException w:name="Light Grid Accent 1" w:semiHidden="0" w:uiPriority="62" w:unhideWhenUsed="0"/>
+    <w:lsdException w:name="Medium Shading 1 Accent 1" w:semiHidden="0" w:uiPriority="63" w:unhideWhenUsed="0"/>
+    <w:lsdException w:name="Medium Shading 2 Accent 1" w:semiHidden="0" w:uiPriority="64" w:unhideWhenUsed="0"/>
+    <w:lsdException w:name="Medium List 1 Accent 1" w:semiHidden="0" w:uiPriority="65" w:unhideWhenUsed="0"/>
+    <w:lsdException w:name="Revision" w:unhideWhenUsed="0"/>
+    <w:lsdException w:name="List Paragraph" w:semiHidden="0" w:uiPriority="34" w:unhideWhenUsed="0" w:qFormat="1"/>
+    <w:lsdException w:name="Quote" w:semiHidden="0" w:uiPriority="29" w:unhideWhenUsed="0" w:qFormat="1"/>
+    <w:lsdException w:name="Intense Quote" w:semiHidden="0" w:uiPriority="30" w:unhideWhenUsed="0" w:qFormat="1"/>
+    <w:lsdException w:name="Medium List 2 Accent 1" w:semiHidden="0" w:uiPriority="66" w:unhideWhenUsed="0"/>
+    <w:lsdException w:name="Medium Grid 1 Accent 1" w:semiHidden="0" w:uiPriority="67" w:unhideWhenUsed="0"/>
+    <w:lsdException w:name="Medium Grid 2 Accent 1" w:semiHidden="0" w:uiPriority="68" w:unhideWhenUsed="0"/>
+    <w:lsdException w:name="Medium Grid 3 Accent 1" w:semiHidden="0" w:uiPriority="69" w:unhideWhenUsed="0"/>
+    <w:lsdException w:name="Dark List Accent 1" w:semiHidden="0" w:uiPriority="70" w:unhideWhenUsed="0"/>
+    <w:lsdException w:name="Colorful Shading Accent 1" w:semiHidden="0" w:uiPriority="71" w:unhideWhenUsed="0"/>
+    <w:lsdException w:name="Colorful List Accent 1" w:semiHidden="0" w:uiPriority="72" w:unhideWhenUsed="0"/>
+    <w:lsdException w:name="Colorful Grid Accent 1" w:semiHidden="0" w:uiPriority="73" w:unhideWhenUsed="0"/>
+    <w:lsdException w:name="Light Shading Accent 2" w:semiHidden="0" w:uiPriority="60" w:unhideWhenUsed="0"/>
+    <w:lsdException w:name="Light List Accent 2" w:semiHidden="0" w:uiPriority="61" w:unhideWhenUsed="0"/>
+    <w:lsdException w:name="Light Grid Accent 2" w:semiHidden="0" w:uiPriority="62" w:unhideWhenUsed="0"/>
+    <w:lsdException w:name="Medium Shading 1 Accent 2" w:semiHidden="0" w:uiPriority="63" w:unhideWhenUsed="0"/>
+    <w:lsdException w:name="Medium Shading 2 Accent 2" w:semiHidden="0" w:uiPriority="64" w:unhideWhenUsed="0"/>
+    <w:lsdException w:name="Medium List 1 Accent 2" w:semiHidden="0" w:uiPriority="65" w:unhideWhenUsed="0"/>
+    <w:lsdException w:name="Medium List 2 Accent 2" w:semiHidden="0" w:uiPriority="66" w:unhideWhenUsed="0"/>
+    <w:lsdException w:name="Medium Grid 1 Accent 2" w:semiHidden="0" w:uiPriority="67" w:unhideWhenUsed="0"/>
+    <w:lsdException w:name="Medium Grid 2 Accent 2" w:semiHidden="0" w:uiPriority="68" w:unhideWhenUsed="0"/>
+    <w:lsdException w:name="Medium Grid 3 Accent 2" w:semiHidden="0" w:uiPriority="69" w:unhideWhenUsed="0"/>
+    <w:lsdException w:name="Dark List Accent 2" w:semiHidden="0" w:uiPriority="70" w:unhideWhenUsed="0"/>
+    <w:lsdException w:name="Colorful Shading Accent 2" w:semiHidden="0" w:uiPriority="71" w:unhideWhenUsed="0"/>
+    <w:lsdException w:name="Colorful List Accent 2" w:semiHidden="0" w:uiPriority="72" w:unhideWhenUsed="0"/>
+    <w:lsdException w:name="Colorful Grid Accent 2" w:semiHidden="0" w:uiPriority="73" w:unhideWhenUsed="0"/>
+    <w:lsdException w:name="Light Shading Accent 3" w:semiHidden="0" w:uiPriority="60" w:unhideWhenUsed="0"/>
+    <w:lsdException w:name="Light List Accent 3" w:semiHidden="0" w:uiPriority="61" w:unhideWhenUsed="0"/>
+    <w:lsdException w:name="Light Grid Accent 3" w:semiHidden="0" w:uiPriority="62" w:unhideWhenUsed="0"/>
+    <w:lsdException w:name="Medium Shading 1 Accent 3" w:semiHidden="0" w:uiPriority="63" w:unhideWhenUsed="0"/>
+    <w:lsdException w:name="Medium Shading 2 Accent 3" w:semiHidden="0" w:uiPriority="64" w:unhideWhenUsed="0"/>
+    <w:lsdException w:name="Medium List 1 Accent 3" w:semiHidden="0" w:uiPriority="65" w:unhideWhenUsed="0"/>
+    <w:lsdException w:name="Medium List 2 Accent 3" w:semiHidden="0" w:uiPriority="66" w:unhideWhenUsed="0"/>
+    <w:lsdException w:name="Medium Grid 1 Accent 3" w:semiHidden="0" w:uiPriority="67" w:unhideWhenUsed="0"/>
+    <w:lsdException w:name="Medium Grid 2 Accent 3" w:semiHidden="0" w:uiPriority="68" w:unhideWhenUsed="0"/>
+    <w:lsdException w:name="Medium Grid 3 Accent 3" w:semiHidden="0" w:uiPriority="69" w:unhideWhenUsed="0"/>
+    <w:lsdException w:name="Dark List Accent 3" w:semiHidden="0" w:uiPriority="70" w:unhideWhenUsed="0"/>
+    <w:lsdException w:name="Colorful Shading Accent 3" w:semiHidden="0" w:uiPriority="71" w:unhideWhenUsed="0"/>
+    <w:lsdException w:name="Colorful List Accent 3" w:semiHidden="0" w:uiPriority="72" w:unhideWhenUsed="0"/>
+    <w:lsdException w:name="Colorful Grid Accent 3" w:semiHidden="0" w:uiPriority="73" w:unhideWhenUsed="0"/>
+    <w:lsdException w:name="Light Shading Accent 4" w:semiHidden="0" w:uiPriority="60" w:unhideWhenUsed="0"/>
+    <w:lsdException w:name="Light List Accent 4" w:semiHidden="0" w:uiPriority="61" w:unhideWhenUsed="0"/>
+    <w:lsdException w:name="Light Grid Accent 4" w:semiHidden="0" w:uiPriority="62" w:unhideWhenUsed="0"/>
+    <w:lsdException w:name="Medium Shading 1 Accent 4" w:semiHidden="0" w:uiPriority="63" w:unhideWhenUsed="0"/>
+    <w:lsdException w:name="Medium Shading 2 Accent 4" w:semiHidden="0" w:uiPriority="64" w:unhideWhenUsed="0"/>
+    <w:lsdException w:name="Medium List 1 Accent 4" w:semiHidden="0" w:uiPriority="65" w:unhideWhenUsed="0"/>
+    <w:lsdException w:name="Medium List 2 Accent 4" w:semiHidden="0" w:uiPriority="66" w:unhideWhenUsed="0"/>
+    <w:lsdException w:name="Medium Grid 1 Accent 4" w:semiHidden="0" w:uiPriority="67" w:unhideWhenUsed="0"/>
+    <w:lsdException w:name="Medium Grid 2 Accent 4" w:semiHidden="0" w:uiPriority="68" w:unhideWhenUsed="0"/>
+    <w:lsdException w:name="Medium Grid 3 Accent 4" w:semiHidden="0" w:uiPriority="69" w:unhideWhenUsed="0"/>
+    <w:lsdException w:name="Dark List Accent 4" w:semiHidden="0" w:uiPriority="70" w:unhideWhenUsed="0"/>
+    <w:lsdException w:name="Colorful Shading Accent 4" w:semiHidden="0" w:uiPriority="71" w:unhideWhenUsed="0"/>
+    <w:lsdException w:name="Colorful List Accent 4" w:semiHidden="0" w:uiPriority="72" w:unhideWhenUsed="0"/>
+    <w:lsdException w:name="Colorful Grid Accent 4" w:semiHidden="0" w:uiPriority="73" w:unhideWhenUsed="0"/>
+    <w:lsdException w:name="Light Shading Accent 5" w:semiHidden="0" w:uiPriority="60" w:unhideWhenUsed="0"/>
+    <w:lsdException w:name="Light List Accent 5" w:semiHidden="0" w:uiPriority="61" w:unhideWhenUsed="0"/>
+    <w:lsdException w:name="Light Grid Accent 5" w:semiHidden="0" w:uiPriority="62" w:unhideWhenUsed="0"/>
+    <w:lsdException w:name="Medium Shading 1 Accent 5" w:semiHidden="0" w:uiPriority="63" w:unhideWhenUsed="0"/>
+    <w:lsdException w:name="Medium Shading 2 Accent 5" w:semiHidden="0" w:uiPriority="64" w:unhideWhenUsed="0"/>
+    <w:lsdException w:name="Medium List 1 Accent 5" w:semiHidden="0" w:uiPriority="65" w:unhideWhenUsed="0"/>
+    <w:lsdException w:name="Medium List 2 Accent 5" w:semiHidden="0" w:uiPriority="66" w:unhideWhenUsed="0"/>
+    <w:lsdException w:name="Medium Grid 1 Accent 5" w:semiHidden="0" w:uiPriority="67" w:unhideWhenUsed="0"/>
+    <w:lsdException w:name="Medium Grid 2 Accent 5" w:semiHidden="0" w:uiPriority="68" w:unhideWhenUsed="0"/>
+    <w:lsdException w:name="Medium Grid 3 Accent 5" w:semiHidden="0" w:uiPriority="69" w:unhideWhenUsed="0"/>
+    <w:lsdException w:name="Dark List Accent 5" w:semiHidden="0" w:uiPriority="70" w:unhideWhenUsed="0"/>
+    <w:lsdException w:name="Colorful Shading Accent 5" w:semiHidden="0" w:uiPriority="71" w:unhideWhenUsed="0"/>
+    <w:lsdException w:name="Colorful List Accent 5" w:semiHidden="0" w:uiPriority="72" w:unhideWhenUsed="0"/>
+    <w:lsdException w:name="Colorful Grid Accent 5" w:semiHidden="0" w:uiPriority="73" w:unhideWhenUsed="0"/>
+    <w:lsdException w:name="Light Shading Accent 6" w:semiHidden="0" w:uiPriority="60" w:unhideWhenUsed="0"/>
+    <w:lsdException w:name="Light List Accent 6" w:semiHidden="0" w:uiPriority="61" w:unhideWhenUsed="0"/>
+    <w:lsdException w:name="Light Grid Accent 6" w:semiHidden="0" w:uiPriority="62" w:unhideWhenUsed="0"/>
+    <w:lsdException w:name="Medium Shading 1 Accent 6" w:semiHidden="0" w:uiPriority="63" w:unhideWhenUsed="0"/>
+    <w:lsdException w:name="Medium Shading 2 Accent 6" w:semiHidden="0" w:uiPriority="64" w:unhideWhenUsed="0"/>
+    <w:lsdException w:name="Medium List 1 Accent 6" w:semiHidden="0" w:uiPriority="65" w:unhideWhenUsed="0"/>
+    <w:lsdException w:name="Medium List 2 Accent 6" w:semiHidden="0" w:uiPriority="66" w:unhideWhenUsed="0"/>
+    <w:lsdException w:name="Medium Grid 1 Accent 6" w:semiHidden="0" w:uiPriority="67" w:unhideWhenUsed="0"/>
+    <w:lsdException w:name="Medium Grid 2 Accent 6" w:semiHidden="0" w:uiPriority="68" w:unhideWhenUsed="0"/>
+    <w:lsdException w:name="Medium Grid 3 Accent 6" w:semiHidden="0" w:uiPriority="69" w:unhideWhenUsed="0"/>
+    <w:lsdException w:name="Dark List Accent 6" w:semiHidden="0" w:uiPriority="70" w:unhideWhenUsed="0"/>
+    <w:lsdException w:name="Colorful Shading Accent 6" w:semiHidden="0" w:uiPriority="71" w:unhideWhenUsed="0"/>
+    <w:lsdException w:name="Colorful List Accent 6" w:semiHidden="0" w:uiPriority="72" w:unhideWhenUsed="0"/>
+    <w:lsdException w:name="Colorful Grid Accent 6" w:semiHidden="0" w:uiPriority="73" w:unhideWhenUsed="0"/>
+    <w:lsdException w:name="Subtle Emphasis" w:semiHidden="0" w:uiPriority="19" w:unhideWhenUsed="0" w:qFormat="1"/>
+    <w:lsdException w:name="Intense Emphasis" w:semiHidden="0" w:uiPriority="21" w:unhideWhenUsed="0" w:qFormat="1"/>
+    <w:lsdException w:name="Subtle Reference" w:semiHidden="0" w:uiPriority="31" w:unhideWhenUsed="0" w:qFormat="1"/>
+    <w:lsdException w:name="Intense Reference" w:semiHidden="0" w:uiPriority="32" w:unhideWhenUsed="0" w:qFormat="1"/>
+    <w:lsdException w:name="Book Title" w:semiHidden="0" w:uiPriority="33" w:unhideWhenUsed="0" w:qFormat="1"/>
+    <w:lsdException w:name="Bibliography" w:uiPriority="37"/>
+    <w:lsdException w:name="TOC Heading" w:uiPriority="39" w:qFormat="1"/>
   </w:latentStyles>
   <w:style w:type="paragraph" w:default="1" w:styleId="Normal">
     <w:name w:val="Normal"/>
     <w:qFormat/>
   </w:style>
-  <w:style w:type="character" w:default="1" w:styleId="DefaultParagraphFont">
+  <w:style w:type="character" w:default="1" w:styleId="Fontepargpadro">
     <w:name w:val="Default Paragraph Font"/>
     <w:uiPriority w:val="1"/>
     <w:semiHidden/>
     <w:unhideWhenUsed/>
   </w:style>
-  <w:style w:type="table" w:default="1" w:styleId="TableNormal">
+  <w:style w:type="table" w:default="1" w:styleId="Tabelanormal">
     <w:name w:val="Normal Table"/>
     <w:uiPriority w:val="99"/>
     <w:semiHidden/>
@@ -4679,7 +4623,7 @@
       </w:tblCellMar>
     </w:tblPr>
   </w:style>
-  <w:style w:type="numbering" w:default="1" w:styleId="NoList">
+  <w:style w:type="numbering" w:default="1" w:styleId="Semlista">
     <w:name w:val="No List"/>
     <w:uiPriority w:val="99"/>
     <w:semiHidden/>
@@ -4699,7 +4643,7 @@
   </w:style>
   <w:style w:type="character" w:customStyle="1" w:styleId="CabealhoChar">
     <w:name w:val="Cabeçalho Char"/>
-    <w:basedOn w:val="DefaultParagraphFont"/>
+    <w:basedOn w:val="Fontepargpadro"/>
     <w:rPr>
       <w:rFonts w:ascii="Times New Roman" w:eastAsia="Times New Roman" w:hAnsi="Times New Roman" w:cs="Times New Roman"/>
       <w:sz w:val="20"/>
@@ -4785,10 +4729,10 @@
     <w:name w:val="Título de tabela"/>
     <w:basedOn w:val="Contedodatabela"/>
   </w:style>
-  <w:style w:type="paragraph" w:styleId="Header">
+  <w:style w:type="paragraph" w:styleId="Cabealho">
     <w:name w:val="header"/>
     <w:basedOn w:val="Normal"/>
-    <w:link w:val="HeaderChar"/>
+    <w:link w:val="CabealhoChar1"/>
     <w:uiPriority w:val="99"/>
     <w:unhideWhenUsed/>
     <w:rsid w:val="000343A7"/>
@@ -4800,17 +4744,17 @@
       <w:spacing w:after="0" w:line="240" w:lineRule="auto"/>
     </w:pPr>
   </w:style>
-  <w:style w:type="character" w:customStyle="1" w:styleId="HeaderChar">
-    <w:name w:val="Header Char"/>
-    <w:basedOn w:val="DefaultParagraphFont"/>
-    <w:link w:val="Header"/>
+  <w:style w:type="character" w:customStyle="1" w:styleId="CabealhoChar1">
+    <w:name w:val="Cabeçalho Char1"/>
+    <w:basedOn w:val="Fontepargpadro"/>
+    <w:link w:val="Cabealho"/>
     <w:uiPriority w:val="99"/>
     <w:rsid w:val="000343A7"/>
   </w:style>
-  <w:style w:type="paragraph" w:styleId="Footer">
+  <w:style w:type="paragraph" w:styleId="Rodap">
     <w:name w:val="footer"/>
     <w:basedOn w:val="Normal"/>
-    <w:link w:val="FooterChar"/>
+    <w:link w:val="RodapChar"/>
     <w:uiPriority w:val="99"/>
     <w:unhideWhenUsed/>
     <w:rsid w:val="000343A7"/>
@@ -4822,17 +4766,17 @@
       <w:spacing w:after="0" w:line="240" w:lineRule="auto"/>
     </w:pPr>
   </w:style>
-  <w:style w:type="character" w:customStyle="1" w:styleId="FooterChar">
-    <w:name w:val="Footer Char"/>
-    <w:basedOn w:val="DefaultParagraphFont"/>
-    <w:link w:val="Footer"/>
+  <w:style w:type="character" w:customStyle="1" w:styleId="RodapChar">
+    <w:name w:val="Rodapé Char"/>
+    <w:basedOn w:val="Fontepargpadro"/>
+    <w:link w:val="Rodap"/>
     <w:uiPriority w:val="99"/>
     <w:rsid w:val="000343A7"/>
   </w:style>
-  <w:style w:type="paragraph" w:styleId="BalloonText">
+  <w:style w:type="paragraph" w:styleId="Textodebalo">
     <w:name w:val="Balloon Text"/>
     <w:basedOn w:val="Normal"/>
-    <w:link w:val="BalloonTextChar"/>
+    <w:link w:val="TextodebaloChar"/>
     <w:uiPriority w:val="99"/>
     <w:semiHidden/>
     <w:unhideWhenUsed/>
@@ -4846,10 +4790,10 @@
       <w:szCs w:val="16"/>
     </w:rPr>
   </w:style>
-  <w:style w:type="character" w:customStyle="1" w:styleId="BalloonTextChar">
-    <w:name w:val="Balloon Text Char"/>
-    <w:basedOn w:val="DefaultParagraphFont"/>
-    <w:link w:val="BalloonText"/>
+  <w:style w:type="character" w:customStyle="1" w:styleId="TextodebaloChar">
+    <w:name w:val="Texto de balão Char"/>
+    <w:basedOn w:val="Fontepargpadro"/>
+    <w:link w:val="Textodebalo"/>
     <w:uiPriority w:val="99"/>
     <w:semiHidden/>
     <w:rsid w:val="000343A7"/>
@@ -4858,6 +4802,196 @@
       <w:sz w:val="16"/>
       <w:szCs w:val="16"/>
     </w:rPr>
+  </w:style>
+</w:styles>
+</file>
+
+<file path=word/stylesWithEffects.xml><?xml version="1.0" encoding="utf-8"?>
+<w:styles xmlns:wpc="http://schemas.microsoft.com/office/word/2010/wordprocessingCanvas" xmlns:mc="http://schemas.openxmlformats.org/markup-compatibility/2006" xmlns:o="urn:schemas-microsoft-com:office:office" xmlns:r="http://schemas.openxmlformats.org/officeDocument/2006/relationships" xmlns:m="http://schemas.openxmlformats.org/officeDocument/2006/math" xmlns:v="urn:schemas-microsoft-com:vml" xmlns:wp14="http://schemas.microsoft.com/office/word/2010/wordprocessingDrawing" xmlns:wp="http://schemas.openxmlformats.org/drawingml/2006/wordprocessingDrawing" xmlns:w10="urn:schemas-microsoft-com:office:word" xmlns:w="http://schemas.openxmlformats.org/wordprocessingml/2006/main" xmlns:w14="http://schemas.microsoft.com/office/word/2010/wordml" xmlns:wpg="http://schemas.microsoft.com/office/word/2010/wordprocessingGroup" xmlns:wpi="http://schemas.microsoft.com/office/word/2010/wordprocessingInk" xmlns:wne="http://schemas.microsoft.com/office/word/2006/wordml" xmlns:wps="http://schemas.microsoft.com/office/word/2010/wordprocessingShape" mc:Ignorable="w14 wp14">
+  <w:docDefaults>
+    <w:rPrDefault>
+      <w:rPr>
+        <w:rFonts w:asciiTheme="minorHAnsi" w:eastAsiaTheme="minorEastAsia" w:hAnsiTheme="minorHAnsi" w:cstheme="minorBidi"/>
+        <w:sz w:val="22"/>
+        <w:szCs w:val="22"/>
+        <w:lang w:val="pt-BR" w:eastAsia="pt-BR" w:bidi="ar-SA"/>
+      </w:rPr>
+    </w:rPrDefault>
+    <w:pPrDefault>
+      <w:pPr>
+        <w:spacing w:after="200" w:line="276" w:lineRule="auto"/>
+      </w:pPr>
+    </w:pPrDefault>
+  </w:docDefaults>
+  <w:latentStyles w:defLockedState="0" w:defUIPriority="99" w:defSemiHidden="1" w:defUnhideWhenUsed="1" w:defQFormat="0" w:count="267">
+    <w:lsdException w:name="Normal" w:semiHidden="0" w:uiPriority="0" w:unhideWhenUsed="0" w:qFormat="1"/>
+    <w:lsdException w:name="heading 1" w:semiHidden="0" w:uiPriority="9" w:unhideWhenUsed="0" w:qFormat="1"/>
+    <w:lsdException w:name="heading 2" w:uiPriority="9" w:qFormat="1"/>
+    <w:lsdException w:name="heading 3" w:uiPriority="9" w:qFormat="1"/>
+    <w:lsdException w:name="heading 4" w:uiPriority="9" w:qFormat="1"/>
+    <w:lsdException w:name="heading 5" w:uiPriority="9" w:qFormat="1"/>
+    <w:lsdException w:name="heading 6" w:uiPriority="9" w:qFormat="1"/>
+    <w:lsdException w:name="heading 7" w:uiPriority="9" w:qFormat="1"/>
+    <w:lsdException w:name="heading 8" w:uiPriority="9" w:qFormat="1"/>
+    <w:lsdException w:name="heading 9" w:uiPriority="9" w:qFormat="1"/>
+    <w:lsdException w:name="toc 1" w:uiPriority="39"/>
+    <w:lsdException w:name="toc 2" w:uiPriority="39"/>
+    <w:lsdException w:name="toc 3" w:uiPriority="39"/>
+    <w:lsdException w:name="toc 4" w:uiPriority="39"/>
+    <w:lsdException w:name="toc 5" w:uiPriority="39"/>
+    <w:lsdException w:name="toc 6" w:uiPriority="39"/>
+    <w:lsdException w:name="toc 7" w:uiPriority="39"/>
+    <w:lsdException w:name="toc 8" w:uiPriority="39"/>
+    <w:lsdException w:name="toc 9" w:uiPriority="39"/>
+    <w:lsdException w:name="caption" w:uiPriority="35" w:qFormat="1"/>
+    <w:lsdException w:name="Title" w:semiHidden="0" w:uiPriority="10" w:unhideWhenUsed="0" w:qFormat="1"/>
+    <w:lsdException w:name="Default Paragraph Font" w:uiPriority="1"/>
+    <w:lsdException w:name="Subtitle" w:semiHidden="0" w:uiPriority="11" w:unhideWhenUsed="0" w:qFormat="1"/>
+    <w:lsdException w:name="Strong" w:semiHidden="0" w:uiPriority="22" w:unhideWhenUsed="0" w:qFormat="1"/>
+    <w:lsdException w:name="Emphasis" w:semiHidden="0" w:uiPriority="20" w:unhideWhenUsed="0" w:qFormat="1"/>
+    <w:lsdException w:name="Table Grid" w:semiHidden="0" w:uiPriority="59" w:unhideWhenUsed="0"/>
+    <w:lsdException w:name="Placeholder Text" w:unhideWhenUsed="0"/>
+    <w:lsdException w:name="No Spacing" w:semiHidden="0" w:uiPriority="1" w:unhideWhenUsed="0" w:qFormat="1"/>
+    <w:lsdException w:name="Light Shading" w:semiHidden="0" w:uiPriority="60" w:unhideWhenUsed="0"/>
+    <w:lsdException w:name="Light List" w:semiHidden="0" w:uiPriority="61" w:unhideWhenUsed="0"/>
+    <w:lsdException w:name="Light Grid" w:semiHidden="0" w:uiPriority="62" w:unhideWhenUsed="0"/>
+    <w:lsdException w:name="Medium Shading 1" w:semiHidden="0" w:uiPriority="63" w:unhideWhenUsed="0"/>
+    <w:lsdException w:name="Medium Shading 2" w:semiHidden="0" w:uiPriority="64" w:unhideWhenUsed="0"/>
+    <w:lsdException w:name="Medium List 1" w:semiHidden="0" w:uiPriority="65" w:unhideWhenUsed="0"/>
+    <w:lsdException w:name="Medium List 2" w:semiHidden="0" w:uiPriority="66" w:unhideWhenUsed="0"/>
+    <w:lsdException w:name="Medium Grid 1" w:semiHidden="0" w:uiPriority="67" w:unhideWhenUsed="0"/>
+    <w:lsdException w:name="Medium Grid 2" w:semiHidden="0" w:uiPriority="68" w:unhideWhenUsed="0"/>
+    <w:lsdException w:name="Medium Grid 3" w:semiHidden="0" w:uiPriority="69" w:unhideWhenUsed="0"/>
+    <w:lsdException w:name="Dark List" w:semiHidden="0" w:uiPriority="70" w:unhideWhenUsed="0"/>
+    <w:lsdException w:name="Colorful Shading" w:semiHidden="0" w:uiPriority="71" w:unhideWhenUsed="0"/>
+    <w:lsdException w:name="Colorful List" w:semiHidden="0" w:uiPriority="72" w:unhideWhenUsed="0"/>
+    <w:lsdException w:name="Colorful Grid" w:semiHidden="0" w:uiPriority="73" w:unhideWhenUsed="0"/>
+    <w:lsdException w:name="Light Shading Accent 1" w:semiHidden="0" w:uiPriority="60" w:unhideWhenUsed="0"/>
+    <w:lsdException w:name="Light List Accent 1" w:semiHidden="0" w:uiPriority="61" w:unhideWhenUsed="0"/>
+    <w:lsdException w:name="Light Grid Accent 1" w:semiHidden="0" w:uiPriority="62" w:unhideWhenUsed="0"/>
+    <w:lsdException w:name="Medium Shading 1 Accent 1" w:semiHidden="0" w:uiPriority="63" w:unhideWhenUsed="0"/>
+    <w:lsdException w:name="Medium Shading 2 Accent 1" w:semiHidden="0" w:uiPriority="64" w:unhideWhenUsed="0"/>
+    <w:lsdException w:name="Medium List 1 Accent 1" w:semiHidden="0" w:uiPriority="65" w:unhideWhenUsed="0"/>
+    <w:lsdException w:name="Revision" w:unhideWhenUsed="0"/>
+    <w:lsdException w:name="List Paragraph" w:semiHidden="0" w:uiPriority="34" w:unhideWhenUsed="0" w:qFormat="1"/>
+    <w:lsdException w:name="Quote" w:semiHidden="0" w:uiPriority="29" w:unhideWhenUsed="0" w:qFormat="1"/>
+    <w:lsdException w:name="Intense Quote" w:semiHidden="0" w:uiPriority="30" w:unhideWhenUsed="0" w:qFormat="1"/>
+    <w:lsdException w:name="Medium List 2 Accent 1" w:semiHidden="0" w:uiPriority="66" w:unhideWhenUsed="0"/>
+    <w:lsdException w:name="Medium Grid 1 Accent 1" w:semiHidden="0" w:uiPriority="67" w:unhideWhenUsed="0"/>
+    <w:lsdException w:name="Medium Grid 2 Accent 1" w:semiHidden="0" w:uiPriority="68" w:unhideWhenUsed="0"/>
+    <w:lsdException w:name="Medium Grid 3 Accent 1" w:semiHidden="0" w:uiPriority="69" w:unhideWhenUsed="0"/>
+    <w:lsdException w:name="Dark List Accent 1" w:semiHidden="0" w:uiPriority="70" w:unhideWhenUsed="0"/>
+    <w:lsdException w:name="Colorful Shading Accent 1" w:semiHidden="0" w:uiPriority="71" w:unhideWhenUsed="0"/>
+    <w:lsdException w:name="Colorful List Accent 1" w:semiHidden="0" w:uiPriority="72" w:unhideWhenUsed="0"/>
+    <w:lsdException w:name="Colorful Grid Accent 1" w:semiHidden="0" w:uiPriority="73" w:unhideWhenUsed="0"/>
+    <w:lsdException w:name="Light Shading Accent 2" w:semiHidden="0" w:uiPriority="60" w:unhideWhenUsed="0"/>
+    <w:lsdException w:name="Light List Accent 2" w:semiHidden="0" w:uiPriority="61" w:unhideWhenUsed="0"/>
+    <w:lsdException w:name="Light Grid Accent 2" w:semiHidden="0" w:uiPriority="62" w:unhideWhenUsed="0"/>
+    <w:lsdException w:name="Medium Shading 1 Accent 2" w:semiHidden="0" w:uiPriority="63" w:unhideWhenUsed="0"/>
+    <w:lsdException w:name="Medium Shading 2 Accent 2" w:semiHidden="0" w:uiPriority="64" w:unhideWhenUsed="0"/>
+    <w:lsdException w:name="Medium List 1 Accent 2" w:semiHidden="0" w:uiPriority="65" w:unhideWhenUsed="0"/>
+    <w:lsdException w:name="Medium List 2 Accent 2" w:semiHidden="0" w:uiPriority="66" w:unhideWhenUsed="0"/>
+    <w:lsdException w:name="Medium Grid 1 Accent 2" w:semiHidden="0" w:uiPriority="67" w:unhideWhenUsed="0"/>
+    <w:lsdException w:name="Medium Grid 2 Accent 2" w:semiHidden="0" w:uiPriority="68" w:unhideWhenUsed="0"/>
+    <w:lsdException w:name="Medium Grid 3 Accent 2" w:semiHidden="0" w:uiPriority="69" w:unhideWhenUsed="0"/>
+    <w:lsdException w:name="Dark List Accent 2" w:semiHidden="0" w:uiPriority="70" w:unhideWhenUsed="0"/>
+    <w:lsdException w:name="Colorful Shading Accent 2" w:semiHidden="0" w:uiPriority="71" w:unhideWhenUsed="0"/>
+    <w:lsdException w:name="Colorful List Accent 2" w:semiHidden="0" w:uiPriority="72" w:unhideWhenUsed="0"/>
+    <w:lsdException w:name="Colorful Grid Accent 2" w:semiHidden="0" w:uiPriority="73" w:unhideWhenUsed="0"/>
+    <w:lsdException w:name="Light Shading Accent 3" w:semiHidden="0" w:uiPriority="60" w:unhideWhenUsed="0"/>
+    <w:lsdException w:name="Light List Accent 3" w:semiHidden="0" w:uiPriority="61" w:unhideWhenUsed="0"/>
+    <w:lsdException w:name="Light Grid Accent 3" w:semiHidden="0" w:uiPriority="62" w:unhideWhenUsed="0"/>
+    <w:lsdException w:name="Medium Shading 1 Accent 3" w:semiHidden="0" w:uiPriority="63" w:unhideWhenUsed="0"/>
+    <w:lsdException w:name="Medium Shading 2 Accent 3" w:semiHidden="0" w:uiPriority="64" w:unhideWhenUsed="0"/>
+    <w:lsdException w:name="Medium List 1 Accent 3" w:semiHidden="0" w:uiPriority="65" w:unhideWhenUsed="0"/>
+    <w:lsdException w:name="Medium List 2 Accent 3" w:semiHidden="0" w:uiPriority="66" w:unhideWhenUsed="0"/>
+    <w:lsdException w:name="Medium Grid 1 Accent 3" w:semiHidden="0" w:uiPriority="67" w:unhideWhenUsed="0"/>
+    <w:lsdException w:name="Medium Grid 2 Accent 3" w:semiHidden="0" w:uiPriority="68" w:unhideWhenUsed="0"/>
+    <w:lsdException w:name="Medium Grid 3 Accent 3" w:semiHidden="0" w:uiPriority="69" w:unhideWhenUsed="0"/>
+    <w:lsdException w:name="Dark List Accent 3" w:semiHidden="0" w:uiPriority="70" w:unhideWhenUsed="0"/>
+    <w:lsdException w:name="Colorful Shading Accent 3" w:semiHidden="0" w:uiPriority="71" w:unhideWhenUsed="0"/>
+    <w:lsdException w:name="Colorful List Accent 3" w:semiHidden="0" w:uiPriority="72" w:unhideWhenUsed="0"/>
+    <w:lsdException w:name="Colorful Grid Accent 3" w:semiHidden="0" w:uiPriority="73" w:unhideWhenUsed="0"/>
+    <w:lsdException w:name="Light Shading Accent 4" w:semiHidden="0" w:uiPriority="60" w:unhideWhenUsed="0"/>
+    <w:lsdException w:name="Light List Accent 4" w:semiHidden="0" w:uiPriority="61" w:unhideWhenUsed="0"/>
+    <w:lsdException w:name="Light Grid Accent 4" w:semiHidden="0" w:uiPriority="62" w:unhideWhenUsed="0"/>
+    <w:lsdException w:name="Medium Shading 1 Accent 4" w:semiHidden="0" w:uiPriority="63" w:unhideWhenUsed="0"/>
+    <w:lsdException w:name="Medium Shading 2 Accent 4" w:semiHidden="0" w:uiPriority="64" w:unhideWhenUsed="0"/>
+    <w:lsdException w:name="Medium List 1 Accent 4" w:semiHidden="0" w:uiPriority="65" w:unhideWhenUsed="0"/>
+    <w:lsdException w:name="Medium List 2 Accent 4" w:semiHidden="0" w:uiPriority="66" w:unhideWhenUsed="0"/>
+    <w:lsdException w:name="Medium Grid 1 Accent 4" w:semiHidden="0" w:uiPriority="67" w:unhideWhenUsed="0"/>
+    <w:lsdException w:name="Medium Grid 2 Accent 4" w:semiHidden="0" w:uiPriority="68" w:unhideWhenUsed="0"/>
+    <w:lsdException w:name="Medium Grid 3 Accent 4" w:semiHidden="0" w:uiPriority="69" w:unhideWhenUsed="0"/>
+    <w:lsdException w:name="Dark List Accent 4" w:semiHidden="0" w:uiPriority="70" w:unhideWhenUsed="0"/>
+    <w:lsdException w:name="Colorful Shading Accent 4" w:semiHidden="0" w:uiPriority="71" w:unhideWhenUsed="0"/>
+    <w:lsdException w:name="Colorful List Accent 4" w:semiHidden="0" w:uiPriority="72" w:unhideWhenUsed="0"/>
+    <w:lsdException w:name="Colorful Grid Accent 4" w:semiHidden="0" w:uiPriority="73" w:unhideWhenUsed="0"/>
+    <w:lsdException w:name="Light Shading Accent 5" w:semiHidden="0" w:uiPriority="60" w:unhideWhenUsed="0"/>
+    <w:lsdException w:name="Light List Accent 5" w:semiHidden="0" w:uiPriority="61" w:unhideWhenUsed="0"/>
+    <w:lsdException w:name="Light Grid Accent 5" w:semiHidden="0" w:uiPriority="62" w:unhideWhenUsed="0"/>
+    <w:lsdException w:name="Medium Shading 1 Accent 5" w:semiHidden="0" w:uiPriority="63" w:unhideWhenUsed="0"/>
+    <w:lsdException w:name="Medium Shading 2 Accent 5" w:semiHidden="0" w:uiPriority="64" w:unhideWhenUsed="0"/>
+    <w:lsdException w:name="Medium List 1 Accent 5" w:semiHidden="0" w:uiPriority="65" w:unhideWhenUsed="0"/>
+    <w:lsdException w:name="Medium List 2 Accent 5" w:semiHidden="0" w:uiPriority="66" w:unhideWhenUsed="0"/>
+    <w:lsdException w:name="Medium Grid 1 Accent 5" w:semiHidden="0" w:uiPriority="67" w:unhideWhenUsed="0"/>
+    <w:lsdException w:name="Medium Grid 2 Accent 5" w:semiHidden="0" w:uiPriority="68" w:unhideWhenUsed="0"/>
+    <w:lsdException w:name="Medium Grid 3 Accent 5" w:semiHidden="0" w:uiPriority="69" w:unhideWhenUsed="0"/>
+    <w:lsdException w:name="Dark List Accent 5" w:semiHidden="0" w:uiPriority="70" w:unhideWhenUsed="0"/>
+    <w:lsdException w:name="Colorful Shading Accent 5" w:semiHidden="0" w:uiPriority="71" w:unhideWhenUsed="0"/>
+    <w:lsdException w:name="Colorful List Accent 5" w:semiHidden="0" w:uiPriority="72" w:unhideWhenUsed="0"/>
+    <w:lsdException w:name="Colorful Grid Accent 5" w:semiHidden="0" w:uiPriority="73" w:unhideWhenUsed="0"/>
+    <w:lsdException w:name="Light Shading Accent 6" w:semiHidden="0" w:uiPriority="60" w:unhideWhenUsed="0"/>
+    <w:lsdException w:name="Light List Accent 6" w:semiHidden="0" w:uiPriority="61" w:unhideWhenUsed="0"/>
+    <w:lsdException w:name="Light Grid Accent 6" w:semiHidden="0" w:uiPriority="62" w:unhideWhenUsed="0"/>
+    <w:lsdException w:name="Medium Shading 1 Accent 6" w:semiHidden="0" w:uiPriority="63" w:unhideWhenUsed="0"/>
+    <w:lsdException w:name="Medium Shading 2 Accent 6" w:semiHidden="0" w:uiPriority="64" w:unhideWhenUsed="0"/>
+    <w:lsdException w:name="Medium List 1 Accent 6" w:semiHidden="0" w:uiPriority="65" w:unhideWhenUsed="0"/>
+    <w:lsdException w:name="Medium List 2 Accent 6" w:semiHidden="0" w:uiPriority="66" w:unhideWhenUsed="0"/>
+    <w:lsdException w:name="Medium Grid 1 Accent 6" w:semiHidden="0" w:uiPriority="67" w:unhideWhenUsed="0"/>
+    <w:lsdException w:name="Medium Grid 2 Accent 6" w:semiHidden="0" w:uiPriority="68" w:unhideWhenUsed="0"/>
+    <w:lsdException w:name="Medium Grid 3 Accent 6" w:semiHidden="0" w:uiPriority="69" w:unhideWhenUsed="0"/>
+    <w:lsdException w:name="Dark List Accent 6" w:semiHidden="0" w:uiPriority="70" w:unhideWhenUsed="0"/>
+    <w:lsdException w:name="Colorful Shading Accent 6" w:semiHidden="0" w:uiPriority="71" w:unhideWhenUsed="0"/>
+    <w:lsdException w:name="Colorful List Accent 6" w:semiHidden="0" w:uiPriority="72" w:unhideWhenUsed="0"/>
+    <w:lsdException w:name="Colorful Grid Accent 6" w:semiHidden="0" w:uiPriority="73" w:unhideWhenUsed="0"/>
+    <w:lsdException w:name="Subtle Emphasis" w:semiHidden="0" w:uiPriority="19" w:unhideWhenUsed="0" w:qFormat="1"/>
+    <w:lsdException w:name="Intense Emphasis" w:semiHidden="0" w:uiPriority="21" w:unhideWhenUsed="0" w:qFormat="1"/>
+    <w:lsdException w:name="Subtle Reference" w:semiHidden="0" w:uiPriority="31" w:unhideWhenUsed="0" w:qFormat="1"/>
+    <w:lsdException w:name="Intense Reference" w:semiHidden="0" w:uiPriority="32" w:unhideWhenUsed="0" w:qFormat="1"/>
+    <w:lsdException w:name="Book Title" w:semiHidden="0" w:uiPriority="33" w:unhideWhenUsed="0" w:qFormat="1"/>
+    <w:lsdException w:name="Bibliography" w:uiPriority="37"/>
+    <w:lsdException w:name="TOC Heading" w:uiPriority="39" w:qFormat="1"/>
+  </w:latentStyles>
+  <w:style w:type="paragraph" w:default="1" w:styleId="Normal">
+    <w:name w:val="Normal"/>
+    <w:qFormat/>
+  </w:style>
+  <w:style w:type="character" w:default="1" w:styleId="Fontepargpadro">
+    <w:name w:val="Default Paragraph Font"/>
+    <w:uiPriority w:val="1"/>
+    <w:semiHidden/>
+    <w:unhideWhenUsed/>
+  </w:style>
+  <w:style w:type="table" w:default="1" w:styleId="Tabelanormal">
+    <w:name w:val="Normal Table"/>
+    <w:uiPriority w:val="99"/>
+    <w:semiHidden/>
+    <w:unhideWhenUsed/>
+    <w:tblPr>
+      <w:tblInd w:w="0" w:type="dxa"/>
+      <w:tblCellMar>
+        <w:top w:w="0" w:type="dxa"/>
+        <w:left w:w="108" w:type="dxa"/>
+        <w:bottom w:w="0" w:type="dxa"/>
+        <w:right w:w="108" w:type="dxa"/>
+      </w:tblCellMar>
+    </w:tblPr>
+  </w:style>
+  <w:style w:type="numbering" w:default="1" w:styleId="Semlista">
+    <w:name w:val="No List"/>
+    <w:uiPriority w:val="99"/>
+    <w:semiHidden/>
+    <w:unhideWhenUsed/>
   </w:style>
 </w:styles>
 </file>
@@ -5117,7 +5251,7 @@
   <a:extraClrSchemeLst/>
   <a:extLst>
     <a:ext uri="{05A4C25C-085E-4340-85A3-A5531E510DB2}">
-      <thm15:themeFamily xmlns:thm15="http://schemas.microsoft.com/office/thememl/2012/main" name="Office Theme" id="{62F939B6-93AF-4DB8-9C6B-D6C7DFDC589F}" vid="{4A3C46E8-61CC-4603-A589-7422A47A8E4A}"/>
+      <thm15:themeFamily xmlns:thm15="http://schemas.microsoft.com/office/thememl/2012/main" xmlns="" name="Office Theme" id="{62F939B6-93AF-4DB8-9C6B-D6C7DFDC589F}" vid="{4A3C46E8-61CC-4603-A589-7422A47A8E4A}"/>
     </a:ext>
   </a:extLst>
 </a:theme>

</xml_diff>

<commit_message>
Aualização UML - Diagrama de Relacionamento de Classes.
</commit_message>
<xml_diff>
--- a/Requisitos/CSU - Nível Usuário - 4.docx
+++ b/Requisitos/CSU - Nível Usuário - 4.docx
@@ -1,6 +1,6 @@
 
 <file path=word/document.xml><?xml version="1.0" encoding="utf-8"?>
-<w:document xmlns:wpc="http://schemas.microsoft.com/office/word/2010/wordprocessingCanvas" xmlns:mc="http://schemas.openxmlformats.org/markup-compatibility/2006" xmlns:o="urn:schemas-microsoft-com:office:office" xmlns:r="http://schemas.openxmlformats.org/officeDocument/2006/relationships" xmlns:m="http://schemas.openxmlformats.org/officeDocument/2006/math" xmlns:v="urn:schemas-microsoft-com:vml" xmlns:wp14="http://schemas.microsoft.com/office/word/2010/wordprocessingDrawing" xmlns:wp="http://schemas.openxmlformats.org/drawingml/2006/wordprocessingDrawing" xmlns:w10="urn:schemas-microsoft-com:office:word" xmlns:w="http://schemas.openxmlformats.org/wordprocessingml/2006/main" xmlns:w14="http://schemas.microsoft.com/office/word/2010/wordml" xmlns:wpg="http://schemas.microsoft.com/office/word/2010/wordprocessingGroup" xmlns:wpi="http://schemas.microsoft.com/office/word/2010/wordprocessingInk" xmlns:wne="http://schemas.microsoft.com/office/word/2006/wordml" xmlns:wps="http://schemas.microsoft.com/office/word/2010/wordprocessingShape" mc:Ignorable="w14 wp14">
+<w:document xmlns:wpc="http://schemas.microsoft.com/office/word/2010/wordprocessingCanvas" xmlns:mc="http://schemas.openxmlformats.org/markup-compatibility/2006" xmlns:o="urn:schemas-microsoft-com:office:office" xmlns:r="http://schemas.openxmlformats.org/officeDocument/2006/relationships" xmlns:m="http://schemas.openxmlformats.org/officeDocument/2006/math" xmlns:v="urn:schemas-microsoft-com:vml" xmlns:wp14="http://schemas.microsoft.com/office/word/2010/wordprocessingDrawing" xmlns:wp="http://schemas.openxmlformats.org/drawingml/2006/wordprocessingDrawing" xmlns:w10="urn:schemas-microsoft-com:office:word" xmlns:w="http://schemas.openxmlformats.org/wordprocessingml/2006/main" xmlns:w14="http://schemas.microsoft.com/office/word/2010/wordml" xmlns:w15="http://schemas.microsoft.com/office/word/2012/wordml" xmlns:wpg="http://schemas.microsoft.com/office/word/2010/wordprocessingGroup" xmlns:wpi="http://schemas.microsoft.com/office/word/2010/wordprocessingInk" xmlns:wne="http://schemas.microsoft.com/office/word/2006/wordml" xmlns:wps="http://schemas.microsoft.com/office/word/2010/wordprocessingShape" mc:Ignorable="w14 w15 wp14">
   <w:body>
     <w:p>
       <w:pPr>
@@ -8,6 +8,8 @@
         <w:ind w:firstLine="709"/>
         <w:jc w:val="center"/>
       </w:pPr>
+      <w:bookmarkStart w:id="0" w:name="_GoBack"/>
+      <w:bookmarkEnd w:id="0"/>
       <w:r>
         <w:rPr>
           <w:rFonts w:ascii="Arial" w:hAnsi="Arial" w:cs="Arial"/>
@@ -409,8 +411,8 @@
               </w:rPr>
               <w:t>R6, R7,</w:t>
             </w:r>
-            <w:bookmarkStart w:id="0" w:name="_GoBack1"/>
-            <w:bookmarkEnd w:id="0"/>
+            <w:bookmarkStart w:id="1" w:name="_GoBack1"/>
+            <w:bookmarkEnd w:id="1"/>
             <w:r>
               <w:rPr>
                 <w:rFonts w:ascii="Times New Roman" w:hAnsi="Times New Roman"/>
@@ -1335,7 +1337,6 @@
                 <w:sz w:val="24"/>
                 <w:szCs w:val="24"/>
               </w:rPr>
-              <w:lastRenderedPageBreak/>
               <w:t>REQUISITOS</w:t>
             </w:r>
           </w:p>
@@ -2369,7 +2370,6 @@
                 <w:sz w:val="24"/>
                 <w:szCs w:val="24"/>
               </w:rPr>
-              <w:lastRenderedPageBreak/>
               <w:t>CSU15</w:t>
             </w:r>
           </w:p>
@@ -2831,6 +2831,7 @@
         <w:trPr>
           <w:cantSplit/>
           <w:trHeight w:val="839"/>
+          <w:ins w:id="2" w:author="mine" w:date="2013-08-15T15:03:00Z"/>
         </w:trPr>
         <w:tc>
           <w:tcPr>
@@ -2850,15 +2851,20 @@
               <w:widowControl w:val="0"/>
               <w:spacing w:after="0" w:line="240" w:lineRule="atLeast"/>
               <w:jc w:val="both"/>
-            </w:pPr>
-            <w:r>
-              <w:rPr>
-                <w:rFonts w:ascii="Times New Roman" w:hAnsi="Times New Roman"/>
-                <w:sz w:val="24"/>
-                <w:szCs w:val="24"/>
-              </w:rPr>
-              <w:t>CSU18</w:t>
-            </w:r>
+              <w:rPr>
+                <w:ins w:id="3" w:author="mine" w:date="2013-08-15T15:03:00Z"/>
+              </w:rPr>
+            </w:pPr>
+            <w:ins w:id="4" w:author="mine" w:date="2013-08-15T15:03:00Z">
+              <w:r>
+                <w:rPr>
+                  <w:rFonts w:ascii="Times New Roman" w:hAnsi="Times New Roman"/>
+                  <w:sz w:val="24"/>
+                  <w:szCs w:val="24"/>
+                </w:rPr>
+                <w:t>CSU18</w:t>
+              </w:r>
+            </w:ins>
           </w:p>
         </w:tc>
         <w:tc>
@@ -2882,45 +2888,20 @@
               <w:ind w:left="72"/>
               <w:jc w:val="both"/>
               <w:rPr>
+                <w:ins w:id="5" w:author="mine" w:date="2013-08-15T15:03:00Z"/>
                 <w:u w:val="single"/>
               </w:rPr>
             </w:pPr>
-            <w:r>
-              <w:rPr>
-                <w:rFonts w:ascii="Times New Roman" w:hAnsi="Times New Roman"/>
-                <w:sz w:val="24"/>
-                <w:szCs w:val="24"/>
-              </w:rPr>
-              <w:t xml:space="preserve">O(s) </w:t>
-            </w:r>
-            <w:proofErr w:type="gramStart"/>
-            <w:r>
-              <w:rPr>
-                <w:rFonts w:ascii="Times New Roman" w:hAnsi="Times New Roman"/>
-                <w:sz w:val="24"/>
-                <w:szCs w:val="24"/>
-              </w:rPr>
-              <w:t>Administrador(</w:t>
-            </w:r>
-            <w:proofErr w:type="gramEnd"/>
-            <w:r>
-              <w:rPr>
-                <w:rFonts w:ascii="Times New Roman" w:hAnsi="Times New Roman"/>
-                <w:sz w:val="24"/>
-                <w:szCs w:val="24"/>
-              </w:rPr>
-              <w:t xml:space="preserve">es) do sistema é(são) o(s) responsável(eis) por cadastrar/editar/excluir os </w:t>
-            </w:r>
-            <w:r>
-              <w:rPr>
-                <w:rFonts w:ascii="Times New Roman" w:hAnsi="Times New Roman"/>
-                <w:sz w:val="24"/>
-                <w:szCs w:val="24"/>
-              </w:rPr>
-              <w:t>síndicos para cada condomínio.</w:t>
-            </w:r>
-            <w:bookmarkStart w:id="1" w:name="_GoBack"/>
-            <w:bookmarkEnd w:id="1"/>
+            <w:ins w:id="6" w:author="mine" w:date="2013-08-15T15:03:00Z">
+              <w:r>
+                <w:rPr>
+                  <w:rFonts w:ascii="Times New Roman" w:hAnsi="Times New Roman"/>
+                  <w:sz w:val="24"/>
+                  <w:szCs w:val="24"/>
+                </w:rPr>
+                <w:t>O(s) Administrador(es) do sistema é(são) o(s) responsável(eis) por cadastrar/editar/excluir os síndicos para cada condomínio.</w:t>
+              </w:r>
+            </w:ins>
           </w:p>
         </w:tc>
       </w:tr>
@@ -2928,6 +2909,7 @@
         <w:trPr>
           <w:cantSplit/>
           <w:trHeight w:val="284"/>
+          <w:ins w:id="7" w:author="mine" w:date="2013-08-15T15:03:00Z"/>
         </w:trPr>
         <w:tc>
           <w:tcPr>
@@ -2948,15 +2930,20 @@
               <w:widowControl w:val="0"/>
               <w:spacing w:after="0" w:line="240" w:lineRule="atLeast"/>
               <w:jc w:val="both"/>
-            </w:pPr>
-            <w:r>
-              <w:rPr>
-                <w:rFonts w:ascii="Times New Roman" w:hAnsi="Times New Roman"/>
-                <w:sz w:val="24"/>
-                <w:szCs w:val="24"/>
-              </w:rPr>
-              <w:t>REQUISITOS</w:t>
-            </w:r>
+              <w:rPr>
+                <w:ins w:id="8" w:author="mine" w:date="2013-08-15T15:03:00Z"/>
+              </w:rPr>
+            </w:pPr>
+            <w:ins w:id="9" w:author="mine" w:date="2013-08-15T15:03:00Z">
+              <w:r>
+                <w:rPr>
+                  <w:rFonts w:ascii="Times New Roman" w:hAnsi="Times New Roman"/>
+                  <w:sz w:val="24"/>
+                  <w:szCs w:val="24"/>
+                </w:rPr>
+                <w:t>REQUISITOS</w:t>
+              </w:r>
+            </w:ins>
           </w:p>
         </w:tc>
         <w:tc>
@@ -2981,36 +2968,823 @@
               <w:ind w:left="72"/>
               <w:jc w:val="both"/>
               <w:rPr>
-                <w:rFonts w:ascii="Times New Roman" w:hAnsi="Times New Roman"/>
-                <w:sz w:val="24"/>
-                <w:szCs w:val="24"/>
-              </w:rPr>
-            </w:pPr>
-            <w:r>
-              <w:rPr>
-                <w:rFonts w:ascii="Times New Roman" w:hAnsi="Times New Roman"/>
-                <w:sz w:val="24"/>
-                <w:szCs w:val="24"/>
-              </w:rPr>
-              <w:t xml:space="preserve">R6, R7, </w:t>
-            </w:r>
-            <w:proofErr w:type="gramStart"/>
-            <w:r>
-              <w:rPr>
-                <w:rFonts w:ascii="Times New Roman" w:hAnsi="Times New Roman"/>
-                <w:sz w:val="24"/>
-                <w:szCs w:val="24"/>
-              </w:rPr>
-              <w:t>R8,</w:t>
-            </w:r>
-            <w:proofErr w:type="gramEnd"/>
-            <w:r>
-              <w:rPr>
-                <w:rFonts w:ascii="Times New Roman" w:hAnsi="Times New Roman"/>
-                <w:sz w:val="24"/>
-                <w:szCs w:val="24"/>
-              </w:rPr>
-              <w:t>R9.</w:t>
+                <w:ins w:id="10" w:author="mine" w:date="2013-08-15T15:03:00Z"/>
+                <w:rFonts w:ascii="Times New Roman" w:hAnsi="Times New Roman"/>
+                <w:sz w:val="24"/>
+                <w:szCs w:val="24"/>
+              </w:rPr>
+            </w:pPr>
+            <w:ins w:id="11" w:author="mine" w:date="2013-08-15T15:03:00Z">
+              <w:r>
+                <w:rPr>
+                  <w:rFonts w:ascii="Times New Roman" w:hAnsi="Times New Roman"/>
+                  <w:sz w:val="24"/>
+                  <w:szCs w:val="24"/>
+                </w:rPr>
+                <w:t>R6, R7, R8,R9.</w:t>
+              </w:r>
+            </w:ins>
+          </w:p>
+        </w:tc>
+      </w:tr>
+    </w:tbl>
+    <w:p>
+      <w:pPr>
+        <w:pStyle w:val="Estilopadro"/>
+        <w:rPr>
+          <w:ins w:id="12" w:author="mine" w:date="2013-08-15T15:03:00Z"/>
+        </w:rPr>
+      </w:pPr>
+    </w:p>
+    <w:tbl>
+      <w:tblPr>
+        <w:tblW w:w="0" w:type="auto"/>
+        <w:tblInd w:w="-366" w:type="dxa"/>
+        <w:tblBorders>
+          <w:top w:val="single" w:sz="4" w:space="0" w:color="000001"/>
+          <w:left w:val="single" w:sz="4" w:space="0" w:color="000001"/>
+          <w:bottom w:val="single" w:sz="4" w:space="0" w:color="000001"/>
+          <w:insideH w:val="single" w:sz="4" w:space="0" w:color="000001"/>
+        </w:tblBorders>
+        <w:tblCellMar>
+          <w:left w:w="55" w:type="dxa"/>
+          <w:right w:w="70" w:type="dxa"/>
+        </w:tblCellMar>
+        <w:tblLook w:val="0000" w:firstRow="0" w:lastRow="0" w:firstColumn="0" w:lastColumn="0" w:noHBand="0" w:noVBand="0"/>
+      </w:tblPr>
+      <w:tblGrid>
+        <w:gridCol w:w="2618"/>
+        <w:gridCol w:w="6377"/>
+      </w:tblGrid>
+      <w:tr>
+        <w:trPr>
+          <w:cantSplit/>
+          <w:trHeight w:val="147"/>
+        </w:trPr>
+        <w:tc>
+          <w:tcPr>
+            <w:tcW w:w="2784" w:type="dxa"/>
+            <w:tcBorders>
+              <w:top w:val="single" w:sz="4" w:space="0" w:color="000001"/>
+              <w:left w:val="single" w:sz="4" w:space="0" w:color="000001"/>
+              <w:bottom w:val="single" w:sz="4" w:space="0" w:color="000001"/>
+            </w:tcBorders>
+            <w:shd w:val="clear" w:color="auto" w:fill="FFFFFF"/>
+            <w:tcMar>
+              <w:left w:w="55" w:type="dxa"/>
+            </w:tcMar>
+          </w:tcPr>
+          <w:p>
+            <w:pPr>
+              <w:pStyle w:val="Estilopadro"/>
+              <w:widowControl w:val="0"/>
+              <w:spacing w:after="0" w:line="240" w:lineRule="atLeast"/>
+              <w:jc w:val="both"/>
+            </w:pPr>
+            <w:r>
+              <w:rPr>
+                <w:rFonts w:ascii="Times New Roman" w:hAnsi="Times New Roman"/>
+                <w:sz w:val="24"/>
+                <w:szCs w:val="24"/>
+              </w:rPr>
+              <w:t>CSU19</w:t>
+            </w:r>
+          </w:p>
+        </w:tc>
+        <w:tc>
+          <w:tcPr>
+            <w:tcW w:w="7135" w:type="dxa"/>
+            <w:tcBorders>
+              <w:top w:val="single" w:sz="4" w:space="0" w:color="000001"/>
+              <w:left w:val="single" w:sz="4" w:space="0" w:color="000001"/>
+              <w:bottom w:val="single" w:sz="4" w:space="0" w:color="000001"/>
+              <w:right w:val="single" w:sz="4" w:space="0" w:color="000001"/>
+            </w:tcBorders>
+            <w:shd w:val="clear" w:color="auto" w:fill="FFFFFF"/>
+            <w:tcMar>
+              <w:left w:w="55" w:type="dxa"/>
+            </w:tcMar>
+          </w:tcPr>
+          <w:p>
+            <w:pPr>
+              <w:pStyle w:val="Estilopadro"/>
+              <w:widowControl w:val="0"/>
+              <w:spacing w:after="0" w:line="240" w:lineRule="atLeast"/>
+              <w:ind w:left="72"/>
+              <w:jc w:val="both"/>
+            </w:pPr>
+            <w:r>
+              <w:rPr>
+                <w:rFonts w:ascii="Times New Roman" w:hAnsi="Times New Roman"/>
+                <w:sz w:val="24"/>
+                <w:szCs w:val="24"/>
+              </w:rPr>
+              <w:t>O síndico poderá criar/excluir enquetes, para saber a opinião dos demais moradores do condomínio sobre algum assunto.</w:t>
+            </w:r>
+          </w:p>
+        </w:tc>
+      </w:tr>
+      <w:tr>
+        <w:trPr>
+          <w:cantSplit/>
+          <w:trHeight w:val="147"/>
+        </w:trPr>
+        <w:tc>
+          <w:tcPr>
+            <w:tcW w:w="2784" w:type="dxa"/>
+            <w:tcBorders>
+              <w:left w:val="single" w:sz="4" w:space="0" w:color="000001"/>
+              <w:bottom w:val="single" w:sz="4" w:space="0" w:color="000001"/>
+            </w:tcBorders>
+            <w:shd w:val="clear" w:color="auto" w:fill="FFFFFF"/>
+            <w:tcMar>
+              <w:left w:w="55" w:type="dxa"/>
+            </w:tcMar>
+          </w:tcPr>
+          <w:p>
+            <w:pPr>
+              <w:pStyle w:val="Estilopadro"/>
+              <w:widowControl w:val="0"/>
+              <w:spacing w:after="0" w:line="240" w:lineRule="atLeast"/>
+              <w:jc w:val="both"/>
+            </w:pPr>
+            <w:r>
+              <w:rPr>
+                <w:rFonts w:ascii="Times New Roman" w:hAnsi="Times New Roman"/>
+                <w:sz w:val="24"/>
+                <w:szCs w:val="24"/>
+              </w:rPr>
+              <w:t>REQUISITOS</w:t>
+            </w:r>
+          </w:p>
+        </w:tc>
+        <w:tc>
+          <w:tcPr>
+            <w:tcW w:w="7135" w:type="dxa"/>
+            <w:tcBorders>
+              <w:left w:val="single" w:sz="4" w:space="0" w:color="000001"/>
+              <w:bottom w:val="single" w:sz="4" w:space="0" w:color="000001"/>
+              <w:right w:val="single" w:sz="4" w:space="0" w:color="000001"/>
+            </w:tcBorders>
+            <w:shd w:val="clear" w:color="auto" w:fill="FFFFFF"/>
+            <w:tcMar>
+              <w:left w:w="55" w:type="dxa"/>
+            </w:tcMar>
+          </w:tcPr>
+          <w:p>
+            <w:pPr>
+              <w:pStyle w:val="Estilopadro"/>
+              <w:widowControl w:val="0"/>
+              <w:spacing w:after="0" w:line="240" w:lineRule="atLeast"/>
+              <w:ind w:left="72"/>
+              <w:jc w:val="both"/>
+            </w:pPr>
+            <w:r>
+              <w:rPr>
+                <w:rFonts w:ascii="Times New Roman" w:hAnsi="Times New Roman"/>
+                <w:sz w:val="24"/>
+                <w:szCs w:val="24"/>
+              </w:rPr>
+              <w:t>R34, R36, R37</w:t>
+            </w:r>
+          </w:p>
+        </w:tc>
+      </w:tr>
+    </w:tbl>
+    <w:p>
+      <w:pPr>
+        <w:pStyle w:val="Estilopadro"/>
+      </w:pPr>
+    </w:p>
+    <w:tbl>
+      <w:tblPr>
+        <w:tblW w:w="0" w:type="auto"/>
+        <w:tblInd w:w="-366" w:type="dxa"/>
+        <w:tblBorders>
+          <w:top w:val="single" w:sz="4" w:space="0" w:color="000001"/>
+          <w:left w:val="single" w:sz="4" w:space="0" w:color="000001"/>
+          <w:bottom w:val="single" w:sz="4" w:space="0" w:color="000001"/>
+          <w:insideH w:val="single" w:sz="4" w:space="0" w:color="000001"/>
+        </w:tblBorders>
+        <w:tblCellMar>
+          <w:left w:w="55" w:type="dxa"/>
+          <w:right w:w="70" w:type="dxa"/>
+        </w:tblCellMar>
+        <w:tblLook w:val="0000" w:firstRow="0" w:lastRow="0" w:firstColumn="0" w:lastColumn="0" w:noHBand="0" w:noVBand="0"/>
+      </w:tblPr>
+      <w:tblGrid>
+        <w:gridCol w:w="2623"/>
+        <w:gridCol w:w="6372"/>
+      </w:tblGrid>
+      <w:tr>
+        <w:trPr>
+          <w:cantSplit/>
+          <w:trHeight w:val="147"/>
+        </w:trPr>
+        <w:tc>
+          <w:tcPr>
+            <w:tcW w:w="2784" w:type="dxa"/>
+            <w:tcBorders>
+              <w:top w:val="single" w:sz="4" w:space="0" w:color="000001"/>
+              <w:left w:val="single" w:sz="4" w:space="0" w:color="000001"/>
+              <w:bottom w:val="single" w:sz="4" w:space="0" w:color="000001"/>
+            </w:tcBorders>
+            <w:shd w:val="clear" w:color="auto" w:fill="FFFFFF"/>
+            <w:tcMar>
+              <w:left w:w="55" w:type="dxa"/>
+            </w:tcMar>
+          </w:tcPr>
+          <w:p>
+            <w:pPr>
+              <w:pStyle w:val="Estilopadro"/>
+              <w:widowControl w:val="0"/>
+              <w:spacing w:after="0" w:line="240" w:lineRule="atLeast"/>
+              <w:jc w:val="both"/>
+            </w:pPr>
+            <w:r>
+              <w:rPr>
+                <w:rFonts w:ascii="Times New Roman" w:hAnsi="Times New Roman"/>
+                <w:sz w:val="24"/>
+                <w:szCs w:val="24"/>
+              </w:rPr>
+              <w:t>CSU20</w:t>
+            </w:r>
+          </w:p>
+        </w:tc>
+        <w:tc>
+          <w:tcPr>
+            <w:tcW w:w="7135" w:type="dxa"/>
+            <w:tcBorders>
+              <w:top w:val="single" w:sz="4" w:space="0" w:color="000001"/>
+              <w:left w:val="single" w:sz="4" w:space="0" w:color="000001"/>
+              <w:bottom w:val="single" w:sz="4" w:space="0" w:color="000001"/>
+              <w:right w:val="single" w:sz="4" w:space="0" w:color="000001"/>
+            </w:tcBorders>
+            <w:shd w:val="clear" w:color="auto" w:fill="FFFFFF"/>
+            <w:tcMar>
+              <w:left w:w="55" w:type="dxa"/>
+            </w:tcMar>
+          </w:tcPr>
+          <w:p>
+            <w:pPr>
+              <w:pStyle w:val="Estilopadro"/>
+              <w:widowControl w:val="0"/>
+              <w:spacing w:after="0" w:line="240" w:lineRule="atLeast"/>
+              <w:jc w:val="both"/>
+            </w:pPr>
+            <w:r>
+              <w:rPr>
+                <w:rFonts w:ascii="Times New Roman" w:hAnsi="Times New Roman"/>
+                <w:sz w:val="24"/>
+                <w:szCs w:val="24"/>
+              </w:rPr>
+              <w:t>O síndico poderá enviar e-mail para moradores em específico.</w:t>
+            </w:r>
+          </w:p>
+        </w:tc>
+      </w:tr>
+      <w:tr>
+        <w:trPr>
+          <w:cantSplit/>
+          <w:trHeight w:val="147"/>
+        </w:trPr>
+        <w:tc>
+          <w:tcPr>
+            <w:tcW w:w="2784" w:type="dxa"/>
+            <w:tcBorders>
+              <w:left w:val="single" w:sz="4" w:space="0" w:color="000001"/>
+              <w:bottom w:val="single" w:sz="4" w:space="0" w:color="000001"/>
+            </w:tcBorders>
+            <w:shd w:val="clear" w:color="auto" w:fill="FFFFFF"/>
+            <w:tcMar>
+              <w:left w:w="55" w:type="dxa"/>
+            </w:tcMar>
+          </w:tcPr>
+          <w:p>
+            <w:pPr>
+              <w:pStyle w:val="Estilopadro"/>
+              <w:widowControl w:val="0"/>
+              <w:spacing w:after="0" w:line="240" w:lineRule="atLeast"/>
+              <w:jc w:val="both"/>
+            </w:pPr>
+            <w:r>
+              <w:rPr>
+                <w:rFonts w:ascii="Times New Roman" w:hAnsi="Times New Roman"/>
+                <w:sz w:val="24"/>
+                <w:szCs w:val="24"/>
+              </w:rPr>
+              <w:t>REQUISITOS</w:t>
+            </w:r>
+          </w:p>
+        </w:tc>
+        <w:tc>
+          <w:tcPr>
+            <w:tcW w:w="7135" w:type="dxa"/>
+            <w:tcBorders>
+              <w:left w:val="single" w:sz="4" w:space="0" w:color="000001"/>
+              <w:bottom w:val="single" w:sz="4" w:space="0" w:color="000001"/>
+              <w:right w:val="single" w:sz="4" w:space="0" w:color="000001"/>
+            </w:tcBorders>
+            <w:shd w:val="clear" w:color="auto" w:fill="FFFFFF"/>
+            <w:tcMar>
+              <w:left w:w="55" w:type="dxa"/>
+            </w:tcMar>
+          </w:tcPr>
+          <w:p>
+            <w:pPr>
+              <w:pStyle w:val="Estilopadro"/>
+              <w:widowControl w:val="0"/>
+              <w:spacing w:after="0" w:line="240" w:lineRule="atLeast"/>
+              <w:ind w:left="72"/>
+              <w:jc w:val="both"/>
+            </w:pPr>
+            <w:r>
+              <w:rPr>
+                <w:rFonts w:ascii="Times New Roman" w:hAnsi="Times New Roman"/>
+                <w:sz w:val="24"/>
+                <w:szCs w:val="24"/>
+              </w:rPr>
+              <w:t>R56</w:t>
+            </w:r>
+          </w:p>
+        </w:tc>
+      </w:tr>
+    </w:tbl>
+    <w:p>
+      <w:pPr>
+        <w:pStyle w:val="Estilopadro"/>
+      </w:pPr>
+    </w:p>
+    <w:tbl>
+      <w:tblPr>
+        <w:tblW w:w="0" w:type="auto"/>
+        <w:tblInd w:w="-366" w:type="dxa"/>
+        <w:tblBorders>
+          <w:top w:val="single" w:sz="4" w:space="0" w:color="000001"/>
+          <w:left w:val="single" w:sz="4" w:space="0" w:color="000001"/>
+          <w:bottom w:val="single" w:sz="4" w:space="0" w:color="000001"/>
+          <w:insideH w:val="single" w:sz="4" w:space="0" w:color="000001"/>
+        </w:tblBorders>
+        <w:tblCellMar>
+          <w:left w:w="55" w:type="dxa"/>
+          <w:right w:w="70" w:type="dxa"/>
+        </w:tblCellMar>
+        <w:tblLook w:val="0000" w:firstRow="0" w:lastRow="0" w:firstColumn="0" w:lastColumn="0" w:noHBand="0" w:noVBand="0"/>
+      </w:tblPr>
+      <w:tblGrid>
+        <w:gridCol w:w="2617"/>
+        <w:gridCol w:w="6378"/>
+      </w:tblGrid>
+      <w:tr>
+        <w:trPr>
+          <w:cantSplit/>
+          <w:trHeight w:val="147"/>
+        </w:trPr>
+        <w:tc>
+          <w:tcPr>
+            <w:tcW w:w="2784" w:type="dxa"/>
+            <w:tcBorders>
+              <w:top w:val="single" w:sz="4" w:space="0" w:color="000001"/>
+              <w:left w:val="single" w:sz="4" w:space="0" w:color="000001"/>
+              <w:bottom w:val="single" w:sz="4" w:space="0" w:color="000001"/>
+            </w:tcBorders>
+            <w:shd w:val="clear" w:color="auto" w:fill="FFFFFF"/>
+            <w:tcMar>
+              <w:left w:w="55" w:type="dxa"/>
+            </w:tcMar>
+          </w:tcPr>
+          <w:p>
+            <w:pPr>
+              <w:pStyle w:val="Estilopadro"/>
+              <w:widowControl w:val="0"/>
+              <w:spacing w:after="0" w:line="240" w:lineRule="atLeast"/>
+              <w:jc w:val="both"/>
+            </w:pPr>
+            <w:r>
+              <w:rPr>
+                <w:rFonts w:ascii="Times New Roman" w:hAnsi="Times New Roman"/>
+                <w:sz w:val="24"/>
+                <w:szCs w:val="24"/>
+              </w:rPr>
+              <w:t>CSU21</w:t>
+            </w:r>
+          </w:p>
+        </w:tc>
+        <w:tc>
+          <w:tcPr>
+            <w:tcW w:w="7135" w:type="dxa"/>
+            <w:tcBorders>
+              <w:top w:val="single" w:sz="4" w:space="0" w:color="000001"/>
+              <w:left w:val="single" w:sz="4" w:space="0" w:color="000001"/>
+              <w:bottom w:val="single" w:sz="4" w:space="0" w:color="000001"/>
+              <w:right w:val="single" w:sz="4" w:space="0" w:color="000001"/>
+            </w:tcBorders>
+            <w:shd w:val="clear" w:color="auto" w:fill="FFFFFF"/>
+            <w:tcMar>
+              <w:left w:w="55" w:type="dxa"/>
+            </w:tcMar>
+          </w:tcPr>
+          <w:p>
+            <w:pPr>
+              <w:pStyle w:val="Estilopadro"/>
+              <w:widowControl w:val="0"/>
+              <w:spacing w:after="0" w:line="240" w:lineRule="atLeast"/>
+              <w:ind w:left="72"/>
+              <w:jc w:val="both"/>
+            </w:pPr>
+            <w:r>
+              <w:rPr>
+                <w:rFonts w:ascii="Times New Roman" w:hAnsi="Times New Roman"/>
+                <w:sz w:val="24"/>
+                <w:szCs w:val="24"/>
+              </w:rPr>
+              <w:t>A guarita verifica no sistema se a pessoa está devidamente cadastrada, liberando ou não seu acesso ao prédio.</w:t>
+            </w:r>
+          </w:p>
+        </w:tc>
+      </w:tr>
+      <w:tr>
+        <w:trPr>
+          <w:cantSplit/>
+          <w:trHeight w:val="147"/>
+        </w:trPr>
+        <w:tc>
+          <w:tcPr>
+            <w:tcW w:w="2784" w:type="dxa"/>
+            <w:tcBorders>
+              <w:left w:val="single" w:sz="4" w:space="0" w:color="000001"/>
+              <w:bottom w:val="single" w:sz="4" w:space="0" w:color="000001"/>
+            </w:tcBorders>
+            <w:shd w:val="clear" w:color="auto" w:fill="FFFFFF"/>
+            <w:tcMar>
+              <w:left w:w="55" w:type="dxa"/>
+            </w:tcMar>
+          </w:tcPr>
+          <w:p>
+            <w:pPr>
+              <w:pStyle w:val="Estilopadro"/>
+              <w:widowControl w:val="0"/>
+              <w:spacing w:after="0" w:line="240" w:lineRule="atLeast"/>
+              <w:jc w:val="both"/>
+            </w:pPr>
+            <w:r>
+              <w:rPr>
+                <w:rFonts w:ascii="Times New Roman" w:hAnsi="Times New Roman"/>
+                <w:sz w:val="24"/>
+                <w:szCs w:val="24"/>
+              </w:rPr>
+              <w:t>REQUISITOS</w:t>
+            </w:r>
+          </w:p>
+        </w:tc>
+        <w:tc>
+          <w:tcPr>
+            <w:tcW w:w="7135" w:type="dxa"/>
+            <w:tcBorders>
+              <w:left w:val="single" w:sz="4" w:space="0" w:color="000001"/>
+              <w:bottom w:val="single" w:sz="4" w:space="0" w:color="000001"/>
+              <w:right w:val="single" w:sz="4" w:space="0" w:color="000001"/>
+            </w:tcBorders>
+            <w:shd w:val="clear" w:color="auto" w:fill="FFFFFF"/>
+            <w:tcMar>
+              <w:left w:w="55" w:type="dxa"/>
+            </w:tcMar>
+          </w:tcPr>
+          <w:p>
+            <w:pPr>
+              <w:pStyle w:val="Estilopadro"/>
+              <w:widowControl w:val="0"/>
+              <w:spacing w:after="0" w:line="240" w:lineRule="atLeast"/>
+              <w:ind w:left="72"/>
+              <w:jc w:val="both"/>
+            </w:pPr>
+            <w:r>
+              <w:rPr>
+                <w:rFonts w:ascii="Times New Roman" w:hAnsi="Times New Roman"/>
+                <w:sz w:val="24"/>
+                <w:szCs w:val="24"/>
+              </w:rPr>
+              <w:t>R55</w:t>
+            </w:r>
+          </w:p>
+        </w:tc>
+      </w:tr>
+    </w:tbl>
+    <w:p>
+      <w:pPr>
+        <w:pStyle w:val="Estilopadro"/>
+      </w:pPr>
+    </w:p>
+    <w:tbl>
+      <w:tblPr>
+        <w:tblW w:w="0" w:type="auto"/>
+        <w:tblInd w:w="-366" w:type="dxa"/>
+        <w:tblBorders>
+          <w:top w:val="single" w:sz="4" w:space="0" w:color="000001"/>
+          <w:left w:val="single" w:sz="4" w:space="0" w:color="000001"/>
+          <w:bottom w:val="single" w:sz="4" w:space="0" w:color="000001"/>
+          <w:insideH w:val="single" w:sz="4" w:space="0" w:color="000001"/>
+        </w:tblBorders>
+        <w:tblCellMar>
+          <w:left w:w="55" w:type="dxa"/>
+          <w:right w:w="70" w:type="dxa"/>
+        </w:tblCellMar>
+        <w:tblLook w:val="0000" w:firstRow="0" w:lastRow="0" w:firstColumn="0" w:lastColumn="0" w:noHBand="0" w:noVBand="0"/>
+      </w:tblPr>
+      <w:tblGrid>
+        <w:gridCol w:w="2617"/>
+        <w:gridCol w:w="6378"/>
+      </w:tblGrid>
+      <w:tr>
+        <w:trPr>
+          <w:cantSplit/>
+          <w:trHeight w:val="147"/>
+        </w:trPr>
+        <w:tc>
+          <w:tcPr>
+            <w:tcW w:w="2784" w:type="dxa"/>
+            <w:tcBorders>
+              <w:top w:val="single" w:sz="4" w:space="0" w:color="000001"/>
+              <w:left w:val="single" w:sz="4" w:space="0" w:color="000001"/>
+              <w:bottom w:val="single" w:sz="4" w:space="0" w:color="000001"/>
+            </w:tcBorders>
+            <w:shd w:val="clear" w:color="auto" w:fill="FFFFFF"/>
+            <w:tcMar>
+              <w:left w:w="55" w:type="dxa"/>
+            </w:tcMar>
+          </w:tcPr>
+          <w:p>
+            <w:pPr>
+              <w:pStyle w:val="Estilopadro"/>
+              <w:widowControl w:val="0"/>
+              <w:spacing w:after="0" w:line="240" w:lineRule="atLeast"/>
+              <w:jc w:val="both"/>
+            </w:pPr>
+            <w:r>
+              <w:rPr>
+                <w:rFonts w:ascii="Times New Roman" w:hAnsi="Times New Roman"/>
+                <w:sz w:val="24"/>
+                <w:szCs w:val="24"/>
+              </w:rPr>
+              <w:t>CSU22</w:t>
+            </w:r>
+          </w:p>
+        </w:tc>
+        <w:tc>
+          <w:tcPr>
+            <w:tcW w:w="7135" w:type="dxa"/>
+            <w:tcBorders>
+              <w:top w:val="single" w:sz="4" w:space="0" w:color="000001"/>
+              <w:left w:val="single" w:sz="4" w:space="0" w:color="000001"/>
+              <w:bottom w:val="single" w:sz="4" w:space="0" w:color="000001"/>
+              <w:right w:val="single" w:sz="4" w:space="0" w:color="000001"/>
+            </w:tcBorders>
+            <w:shd w:val="clear" w:color="auto" w:fill="FFFFFF"/>
+            <w:tcMar>
+              <w:left w:w="55" w:type="dxa"/>
+            </w:tcMar>
+          </w:tcPr>
+          <w:p>
+            <w:pPr>
+              <w:pStyle w:val="Estilopadro"/>
+              <w:widowControl w:val="0"/>
+              <w:spacing w:after="0" w:line="240" w:lineRule="atLeast"/>
+              <w:ind w:left="72"/>
+              <w:jc w:val="both"/>
+            </w:pPr>
+            <w:r>
+              <w:rPr>
+                <w:rFonts w:ascii="Times New Roman" w:hAnsi="Times New Roman"/>
+                <w:sz w:val="24"/>
+                <w:szCs w:val="24"/>
+              </w:rPr>
+              <w:t>Para fazer qualquer manipulação no sistema o usuário terá que fazer autenticação no sistema.</w:t>
+            </w:r>
+          </w:p>
+        </w:tc>
+      </w:tr>
+      <w:tr>
+        <w:trPr>
+          <w:cantSplit/>
+          <w:trHeight w:val="147"/>
+        </w:trPr>
+        <w:tc>
+          <w:tcPr>
+            <w:tcW w:w="2784" w:type="dxa"/>
+            <w:tcBorders>
+              <w:left w:val="single" w:sz="4" w:space="0" w:color="000001"/>
+              <w:bottom w:val="single" w:sz="4" w:space="0" w:color="000001"/>
+            </w:tcBorders>
+            <w:shd w:val="clear" w:color="auto" w:fill="FFFFFF"/>
+            <w:tcMar>
+              <w:left w:w="55" w:type="dxa"/>
+            </w:tcMar>
+          </w:tcPr>
+          <w:p>
+            <w:pPr>
+              <w:pStyle w:val="Estilopadro"/>
+              <w:widowControl w:val="0"/>
+              <w:spacing w:after="0" w:line="240" w:lineRule="atLeast"/>
+              <w:jc w:val="both"/>
+            </w:pPr>
+            <w:r>
+              <w:rPr>
+                <w:rFonts w:ascii="Times New Roman" w:hAnsi="Times New Roman"/>
+                <w:sz w:val="24"/>
+                <w:szCs w:val="24"/>
+              </w:rPr>
+              <w:t>REQUISITOS</w:t>
+            </w:r>
+          </w:p>
+        </w:tc>
+        <w:tc>
+          <w:tcPr>
+            <w:tcW w:w="7135" w:type="dxa"/>
+            <w:tcBorders>
+              <w:left w:val="single" w:sz="4" w:space="0" w:color="000001"/>
+              <w:bottom w:val="single" w:sz="4" w:space="0" w:color="000001"/>
+              <w:right w:val="single" w:sz="4" w:space="0" w:color="000001"/>
+            </w:tcBorders>
+            <w:shd w:val="clear" w:color="auto" w:fill="FFFFFF"/>
+            <w:tcMar>
+              <w:left w:w="55" w:type="dxa"/>
+            </w:tcMar>
+          </w:tcPr>
+          <w:p>
+            <w:pPr>
+              <w:pStyle w:val="Estilopadro"/>
+              <w:widowControl w:val="0"/>
+              <w:spacing w:after="0" w:line="240" w:lineRule="atLeast"/>
+              <w:ind w:left="72"/>
+              <w:jc w:val="both"/>
+            </w:pPr>
+            <w:r>
+              <w:rPr>
+                <w:rFonts w:ascii="Times New Roman" w:hAnsi="Times New Roman"/>
+                <w:sz w:val="24"/>
+                <w:szCs w:val="24"/>
+              </w:rPr>
+              <w:t>R1</w:t>
+            </w:r>
+          </w:p>
+        </w:tc>
+      </w:tr>
+    </w:tbl>
+    <w:p>
+      <w:pPr>
+        <w:pStyle w:val="Estilopadro"/>
+      </w:pPr>
+    </w:p>
+    <w:tbl>
+      <w:tblPr>
+        <w:tblW w:w="0" w:type="auto"/>
+        <w:tblInd w:w="-366" w:type="dxa"/>
+        <w:tblBorders>
+          <w:top w:val="single" w:sz="4" w:space="0" w:color="000001"/>
+          <w:left w:val="single" w:sz="4" w:space="0" w:color="000001"/>
+          <w:bottom w:val="single" w:sz="4" w:space="0" w:color="000001"/>
+          <w:insideH w:val="single" w:sz="4" w:space="0" w:color="000001"/>
+        </w:tblBorders>
+        <w:tblCellMar>
+          <w:left w:w="55" w:type="dxa"/>
+          <w:right w:w="70" w:type="dxa"/>
+        </w:tblCellMar>
+        <w:tblLook w:val="0000" w:firstRow="0" w:lastRow="0" w:firstColumn="0" w:lastColumn="0" w:noHBand="0" w:noVBand="0"/>
+      </w:tblPr>
+      <w:tblGrid>
+        <w:gridCol w:w="2612"/>
+        <w:gridCol w:w="6383"/>
+      </w:tblGrid>
+      <w:tr>
+        <w:trPr>
+          <w:cantSplit/>
+          <w:trHeight w:val="147"/>
+        </w:trPr>
+        <w:tc>
+          <w:tcPr>
+            <w:tcW w:w="2784" w:type="dxa"/>
+            <w:tcBorders>
+              <w:top w:val="single" w:sz="4" w:space="0" w:color="000001"/>
+              <w:left w:val="single" w:sz="4" w:space="0" w:color="000001"/>
+              <w:bottom w:val="single" w:sz="4" w:space="0" w:color="000001"/>
+            </w:tcBorders>
+            <w:shd w:val="clear" w:color="auto" w:fill="FFFFFF"/>
+            <w:tcMar>
+              <w:left w:w="55" w:type="dxa"/>
+            </w:tcMar>
+          </w:tcPr>
+          <w:p>
+            <w:pPr>
+              <w:pStyle w:val="Estilopadro"/>
+              <w:widowControl w:val="0"/>
+              <w:spacing w:after="0" w:line="240" w:lineRule="atLeast"/>
+              <w:jc w:val="both"/>
+            </w:pPr>
+            <w:r>
+              <w:rPr>
+                <w:rFonts w:ascii="Times New Roman" w:hAnsi="Times New Roman"/>
+                <w:sz w:val="24"/>
+                <w:szCs w:val="24"/>
+              </w:rPr>
+              <w:t>CSU23</w:t>
+            </w:r>
+          </w:p>
+        </w:tc>
+        <w:tc>
+          <w:tcPr>
+            <w:tcW w:w="7135" w:type="dxa"/>
+            <w:tcBorders>
+              <w:top w:val="single" w:sz="4" w:space="0" w:color="000001"/>
+              <w:left w:val="single" w:sz="4" w:space="0" w:color="000001"/>
+              <w:bottom w:val="single" w:sz="4" w:space="0" w:color="000001"/>
+              <w:right w:val="single" w:sz="4" w:space="0" w:color="000001"/>
+            </w:tcBorders>
+            <w:shd w:val="clear" w:color="auto" w:fill="FFFFFF"/>
+            <w:tcMar>
+              <w:left w:w="55" w:type="dxa"/>
+            </w:tcMar>
+          </w:tcPr>
+          <w:p>
+            <w:pPr>
+              <w:pStyle w:val="Estilopadro"/>
+              <w:widowControl w:val="0"/>
+              <w:spacing w:after="0" w:line="240" w:lineRule="atLeast"/>
+              <w:ind w:left="72"/>
+              <w:jc w:val="both"/>
+            </w:pPr>
+            <w:r>
+              <w:rPr>
+                <w:rFonts w:ascii="Times New Roman" w:hAnsi="Times New Roman"/>
+                <w:sz w:val="24"/>
+                <w:szCs w:val="24"/>
+              </w:rPr>
+              <w:t>O(s) morador(es) poderão visualizar toda a movimentação financeira do condomínio.</w:t>
+            </w:r>
+          </w:p>
+        </w:tc>
+      </w:tr>
+      <w:tr>
+        <w:trPr>
+          <w:cantSplit/>
+          <w:trHeight w:val="147"/>
+        </w:trPr>
+        <w:tc>
+          <w:tcPr>
+            <w:tcW w:w="2784" w:type="dxa"/>
+            <w:tcBorders>
+              <w:left w:val="single" w:sz="4" w:space="0" w:color="000001"/>
+              <w:bottom w:val="single" w:sz="4" w:space="0" w:color="000001"/>
+            </w:tcBorders>
+            <w:shd w:val="clear" w:color="auto" w:fill="FFFFFF"/>
+            <w:tcMar>
+              <w:left w:w="55" w:type="dxa"/>
+            </w:tcMar>
+          </w:tcPr>
+          <w:p>
+            <w:pPr>
+              <w:pStyle w:val="Estilopadro"/>
+              <w:widowControl w:val="0"/>
+              <w:spacing w:after="0" w:line="240" w:lineRule="atLeast"/>
+              <w:jc w:val="both"/>
+            </w:pPr>
+            <w:r>
+              <w:rPr>
+                <w:rFonts w:ascii="Times New Roman" w:hAnsi="Times New Roman"/>
+                <w:sz w:val="24"/>
+                <w:szCs w:val="24"/>
+              </w:rPr>
+              <w:t>REQUISITOS</w:t>
+            </w:r>
+          </w:p>
+        </w:tc>
+        <w:tc>
+          <w:tcPr>
+            <w:tcW w:w="7135" w:type="dxa"/>
+            <w:tcBorders>
+              <w:left w:val="single" w:sz="4" w:space="0" w:color="000001"/>
+              <w:bottom w:val="single" w:sz="4" w:space="0" w:color="000001"/>
+              <w:right w:val="single" w:sz="4" w:space="0" w:color="000001"/>
+            </w:tcBorders>
+            <w:shd w:val="clear" w:color="auto" w:fill="FFFFFF"/>
+            <w:tcMar>
+              <w:left w:w="55" w:type="dxa"/>
+            </w:tcMar>
+          </w:tcPr>
+          <w:p>
+            <w:pPr>
+              <w:pStyle w:val="Estilopadro"/>
+              <w:widowControl w:val="0"/>
+              <w:spacing w:after="0" w:line="240" w:lineRule="atLeast"/>
+              <w:ind w:left="72"/>
+              <w:jc w:val="both"/>
+            </w:pPr>
+            <w:r>
+              <w:rPr>
+                <w:rFonts w:ascii="Times New Roman" w:hAnsi="Times New Roman"/>
+                <w:sz w:val="24"/>
+                <w:szCs w:val="24"/>
+              </w:rPr>
+              <w:t>R40</w:t>
             </w:r>
           </w:p>
         </w:tc>
@@ -3072,7 +3846,7 @@
                 <w:sz w:val="24"/>
                 <w:szCs w:val="24"/>
               </w:rPr>
-              <w:t>CSU19</w:t>
+              <w:t>CSU24</w:t>
             </w:r>
           </w:p>
         </w:tc>
@@ -3104,7 +3878,7 @@
                 <w:sz w:val="24"/>
                 <w:szCs w:val="24"/>
               </w:rPr>
-              <w:t>O síndico poderá criar/excluir enquetes, para saber a opinião dos demais moradores do condomínio sobre algum assunto.</w:t>
+              <w:t>O(s) morador(es) poderão enviar dúvidas por e-mail.</w:t>
             </w:r>
           </w:p>
         </w:tc>
@@ -3170,166 +3944,7 @@
                 <w:sz w:val="24"/>
                 <w:szCs w:val="24"/>
               </w:rPr>
-              <w:t>R34, R36, R37</w:t>
-            </w:r>
-          </w:p>
-        </w:tc>
-      </w:tr>
-    </w:tbl>
-    <w:p>
-      <w:pPr>
-        <w:pStyle w:val="Estilopadro"/>
-      </w:pPr>
-    </w:p>
-    <w:tbl>
-      <w:tblPr>
-        <w:tblW w:w="0" w:type="auto"/>
-        <w:tblInd w:w="-366" w:type="dxa"/>
-        <w:tblBorders>
-          <w:top w:val="single" w:sz="4" w:space="0" w:color="000001"/>
-          <w:left w:val="single" w:sz="4" w:space="0" w:color="000001"/>
-          <w:bottom w:val="single" w:sz="4" w:space="0" w:color="000001"/>
-          <w:insideH w:val="single" w:sz="4" w:space="0" w:color="000001"/>
-        </w:tblBorders>
-        <w:tblCellMar>
-          <w:left w:w="55" w:type="dxa"/>
-          <w:right w:w="70" w:type="dxa"/>
-        </w:tblCellMar>
-        <w:tblLook w:val="0000" w:firstRow="0" w:lastRow="0" w:firstColumn="0" w:lastColumn="0" w:noHBand="0" w:noVBand="0"/>
-      </w:tblPr>
-      <w:tblGrid>
-        <w:gridCol w:w="2623"/>
-        <w:gridCol w:w="6372"/>
-      </w:tblGrid>
-      <w:tr>
-        <w:trPr>
-          <w:cantSplit/>
-          <w:trHeight w:val="147"/>
-        </w:trPr>
-        <w:tc>
-          <w:tcPr>
-            <w:tcW w:w="2784" w:type="dxa"/>
-            <w:tcBorders>
-              <w:top w:val="single" w:sz="4" w:space="0" w:color="000001"/>
-              <w:left w:val="single" w:sz="4" w:space="0" w:color="000001"/>
-              <w:bottom w:val="single" w:sz="4" w:space="0" w:color="000001"/>
-            </w:tcBorders>
-            <w:shd w:val="clear" w:color="auto" w:fill="FFFFFF"/>
-            <w:tcMar>
-              <w:left w:w="55" w:type="dxa"/>
-            </w:tcMar>
-          </w:tcPr>
-          <w:p>
-            <w:pPr>
-              <w:pStyle w:val="Estilopadro"/>
-              <w:widowControl w:val="0"/>
-              <w:spacing w:after="0" w:line="240" w:lineRule="atLeast"/>
-              <w:jc w:val="both"/>
-            </w:pPr>
-            <w:r>
-              <w:rPr>
-                <w:rFonts w:ascii="Times New Roman" w:hAnsi="Times New Roman"/>
-                <w:sz w:val="24"/>
-                <w:szCs w:val="24"/>
-              </w:rPr>
-              <w:t>CSU20</w:t>
-            </w:r>
-          </w:p>
-        </w:tc>
-        <w:tc>
-          <w:tcPr>
-            <w:tcW w:w="7135" w:type="dxa"/>
-            <w:tcBorders>
-              <w:top w:val="single" w:sz="4" w:space="0" w:color="000001"/>
-              <w:left w:val="single" w:sz="4" w:space="0" w:color="000001"/>
-              <w:bottom w:val="single" w:sz="4" w:space="0" w:color="000001"/>
-              <w:right w:val="single" w:sz="4" w:space="0" w:color="000001"/>
-            </w:tcBorders>
-            <w:shd w:val="clear" w:color="auto" w:fill="FFFFFF"/>
-            <w:tcMar>
-              <w:left w:w="55" w:type="dxa"/>
-            </w:tcMar>
-          </w:tcPr>
-          <w:p>
-            <w:pPr>
-              <w:pStyle w:val="Estilopadro"/>
-              <w:widowControl w:val="0"/>
-              <w:spacing w:after="0" w:line="240" w:lineRule="atLeast"/>
-              <w:jc w:val="both"/>
-            </w:pPr>
-            <w:r>
-              <w:rPr>
-                <w:rFonts w:ascii="Times New Roman" w:hAnsi="Times New Roman"/>
-                <w:sz w:val="24"/>
-                <w:szCs w:val="24"/>
-              </w:rPr>
-              <w:t>O síndico poderá enviar e-mail para moradores em específico.</w:t>
-            </w:r>
-          </w:p>
-        </w:tc>
-      </w:tr>
-      <w:tr>
-        <w:trPr>
-          <w:cantSplit/>
-          <w:trHeight w:val="147"/>
-        </w:trPr>
-        <w:tc>
-          <w:tcPr>
-            <w:tcW w:w="2784" w:type="dxa"/>
-            <w:tcBorders>
-              <w:left w:val="single" w:sz="4" w:space="0" w:color="000001"/>
-              <w:bottom w:val="single" w:sz="4" w:space="0" w:color="000001"/>
-            </w:tcBorders>
-            <w:shd w:val="clear" w:color="auto" w:fill="FFFFFF"/>
-            <w:tcMar>
-              <w:left w:w="55" w:type="dxa"/>
-            </w:tcMar>
-          </w:tcPr>
-          <w:p>
-            <w:pPr>
-              <w:pStyle w:val="Estilopadro"/>
-              <w:widowControl w:val="0"/>
-              <w:spacing w:after="0" w:line="240" w:lineRule="atLeast"/>
-              <w:jc w:val="both"/>
-            </w:pPr>
-            <w:r>
-              <w:rPr>
-                <w:rFonts w:ascii="Times New Roman" w:hAnsi="Times New Roman"/>
-                <w:sz w:val="24"/>
-                <w:szCs w:val="24"/>
-              </w:rPr>
-              <w:t>REQUISITOS</w:t>
-            </w:r>
-          </w:p>
-        </w:tc>
-        <w:tc>
-          <w:tcPr>
-            <w:tcW w:w="7135" w:type="dxa"/>
-            <w:tcBorders>
-              <w:left w:val="single" w:sz="4" w:space="0" w:color="000001"/>
-              <w:bottom w:val="single" w:sz="4" w:space="0" w:color="000001"/>
-              <w:right w:val="single" w:sz="4" w:space="0" w:color="000001"/>
-            </w:tcBorders>
-            <w:shd w:val="clear" w:color="auto" w:fill="FFFFFF"/>
-            <w:tcMar>
-              <w:left w:w="55" w:type="dxa"/>
-            </w:tcMar>
-          </w:tcPr>
-          <w:p>
-            <w:pPr>
-              <w:pStyle w:val="Estilopadro"/>
-              <w:widowControl w:val="0"/>
-              <w:spacing w:after="0" w:line="240" w:lineRule="atLeast"/>
-              <w:ind w:left="72"/>
-              <w:jc w:val="both"/>
-            </w:pPr>
-            <w:r>
-              <w:rPr>
-                <w:rFonts w:ascii="Times New Roman" w:hAnsi="Times New Roman"/>
-                <w:sz w:val="24"/>
-                <w:szCs w:val="24"/>
-              </w:rPr>
-              <w:t>R56</w:t>
+              <w:t>R58</w:t>
             </w:r>
           </w:p>
         </w:tc>
@@ -3391,647 +4006,6 @@
                 <w:sz w:val="24"/>
                 <w:szCs w:val="24"/>
               </w:rPr>
-              <w:t>CSU21</w:t>
-            </w:r>
-          </w:p>
-        </w:tc>
-        <w:tc>
-          <w:tcPr>
-            <w:tcW w:w="7135" w:type="dxa"/>
-            <w:tcBorders>
-              <w:top w:val="single" w:sz="4" w:space="0" w:color="000001"/>
-              <w:left w:val="single" w:sz="4" w:space="0" w:color="000001"/>
-              <w:bottom w:val="single" w:sz="4" w:space="0" w:color="000001"/>
-              <w:right w:val="single" w:sz="4" w:space="0" w:color="000001"/>
-            </w:tcBorders>
-            <w:shd w:val="clear" w:color="auto" w:fill="FFFFFF"/>
-            <w:tcMar>
-              <w:left w:w="55" w:type="dxa"/>
-            </w:tcMar>
-          </w:tcPr>
-          <w:p>
-            <w:pPr>
-              <w:pStyle w:val="Estilopadro"/>
-              <w:widowControl w:val="0"/>
-              <w:spacing w:after="0" w:line="240" w:lineRule="atLeast"/>
-              <w:ind w:left="72"/>
-              <w:jc w:val="both"/>
-            </w:pPr>
-            <w:r>
-              <w:rPr>
-                <w:rFonts w:ascii="Times New Roman" w:hAnsi="Times New Roman"/>
-                <w:sz w:val="24"/>
-                <w:szCs w:val="24"/>
-              </w:rPr>
-              <w:t>A guarita verifica no sistema se a pessoa está devidamente cadastrada, liberando ou não seu acesso ao prédio.</w:t>
-            </w:r>
-          </w:p>
-        </w:tc>
-      </w:tr>
-      <w:tr>
-        <w:trPr>
-          <w:cantSplit/>
-          <w:trHeight w:val="147"/>
-        </w:trPr>
-        <w:tc>
-          <w:tcPr>
-            <w:tcW w:w="2784" w:type="dxa"/>
-            <w:tcBorders>
-              <w:left w:val="single" w:sz="4" w:space="0" w:color="000001"/>
-              <w:bottom w:val="single" w:sz="4" w:space="0" w:color="000001"/>
-            </w:tcBorders>
-            <w:shd w:val="clear" w:color="auto" w:fill="FFFFFF"/>
-            <w:tcMar>
-              <w:left w:w="55" w:type="dxa"/>
-            </w:tcMar>
-          </w:tcPr>
-          <w:p>
-            <w:pPr>
-              <w:pStyle w:val="Estilopadro"/>
-              <w:widowControl w:val="0"/>
-              <w:spacing w:after="0" w:line="240" w:lineRule="atLeast"/>
-              <w:jc w:val="both"/>
-            </w:pPr>
-            <w:r>
-              <w:rPr>
-                <w:rFonts w:ascii="Times New Roman" w:hAnsi="Times New Roman"/>
-                <w:sz w:val="24"/>
-                <w:szCs w:val="24"/>
-              </w:rPr>
-              <w:t>REQUISITOS</w:t>
-            </w:r>
-          </w:p>
-        </w:tc>
-        <w:tc>
-          <w:tcPr>
-            <w:tcW w:w="7135" w:type="dxa"/>
-            <w:tcBorders>
-              <w:left w:val="single" w:sz="4" w:space="0" w:color="000001"/>
-              <w:bottom w:val="single" w:sz="4" w:space="0" w:color="000001"/>
-              <w:right w:val="single" w:sz="4" w:space="0" w:color="000001"/>
-            </w:tcBorders>
-            <w:shd w:val="clear" w:color="auto" w:fill="FFFFFF"/>
-            <w:tcMar>
-              <w:left w:w="55" w:type="dxa"/>
-            </w:tcMar>
-          </w:tcPr>
-          <w:p>
-            <w:pPr>
-              <w:pStyle w:val="Estilopadro"/>
-              <w:widowControl w:val="0"/>
-              <w:spacing w:after="0" w:line="240" w:lineRule="atLeast"/>
-              <w:ind w:left="72"/>
-              <w:jc w:val="both"/>
-            </w:pPr>
-            <w:r>
-              <w:rPr>
-                <w:rFonts w:ascii="Times New Roman" w:hAnsi="Times New Roman"/>
-                <w:sz w:val="24"/>
-                <w:szCs w:val="24"/>
-              </w:rPr>
-              <w:t>R55</w:t>
-            </w:r>
-          </w:p>
-        </w:tc>
-      </w:tr>
-    </w:tbl>
-    <w:p>
-      <w:pPr>
-        <w:pStyle w:val="Estilopadro"/>
-      </w:pPr>
-    </w:p>
-    <w:tbl>
-      <w:tblPr>
-        <w:tblW w:w="0" w:type="auto"/>
-        <w:tblInd w:w="-366" w:type="dxa"/>
-        <w:tblBorders>
-          <w:top w:val="single" w:sz="4" w:space="0" w:color="000001"/>
-          <w:left w:val="single" w:sz="4" w:space="0" w:color="000001"/>
-          <w:bottom w:val="single" w:sz="4" w:space="0" w:color="000001"/>
-          <w:insideH w:val="single" w:sz="4" w:space="0" w:color="000001"/>
-        </w:tblBorders>
-        <w:tblCellMar>
-          <w:left w:w="55" w:type="dxa"/>
-          <w:right w:w="70" w:type="dxa"/>
-        </w:tblCellMar>
-        <w:tblLook w:val="0000" w:firstRow="0" w:lastRow="0" w:firstColumn="0" w:lastColumn="0" w:noHBand="0" w:noVBand="0"/>
-      </w:tblPr>
-      <w:tblGrid>
-        <w:gridCol w:w="2617"/>
-        <w:gridCol w:w="6378"/>
-      </w:tblGrid>
-      <w:tr>
-        <w:trPr>
-          <w:cantSplit/>
-          <w:trHeight w:val="147"/>
-        </w:trPr>
-        <w:tc>
-          <w:tcPr>
-            <w:tcW w:w="2784" w:type="dxa"/>
-            <w:tcBorders>
-              <w:top w:val="single" w:sz="4" w:space="0" w:color="000001"/>
-              <w:left w:val="single" w:sz="4" w:space="0" w:color="000001"/>
-              <w:bottom w:val="single" w:sz="4" w:space="0" w:color="000001"/>
-            </w:tcBorders>
-            <w:shd w:val="clear" w:color="auto" w:fill="FFFFFF"/>
-            <w:tcMar>
-              <w:left w:w="55" w:type="dxa"/>
-            </w:tcMar>
-          </w:tcPr>
-          <w:p>
-            <w:pPr>
-              <w:pStyle w:val="Estilopadro"/>
-              <w:widowControl w:val="0"/>
-              <w:spacing w:after="0" w:line="240" w:lineRule="atLeast"/>
-              <w:jc w:val="both"/>
-            </w:pPr>
-            <w:r>
-              <w:rPr>
-                <w:rFonts w:ascii="Times New Roman" w:hAnsi="Times New Roman"/>
-                <w:sz w:val="24"/>
-                <w:szCs w:val="24"/>
-              </w:rPr>
-              <w:t>CSU22</w:t>
-            </w:r>
-          </w:p>
-        </w:tc>
-        <w:tc>
-          <w:tcPr>
-            <w:tcW w:w="7135" w:type="dxa"/>
-            <w:tcBorders>
-              <w:top w:val="single" w:sz="4" w:space="0" w:color="000001"/>
-              <w:left w:val="single" w:sz="4" w:space="0" w:color="000001"/>
-              <w:bottom w:val="single" w:sz="4" w:space="0" w:color="000001"/>
-              <w:right w:val="single" w:sz="4" w:space="0" w:color="000001"/>
-            </w:tcBorders>
-            <w:shd w:val="clear" w:color="auto" w:fill="FFFFFF"/>
-            <w:tcMar>
-              <w:left w:w="55" w:type="dxa"/>
-            </w:tcMar>
-          </w:tcPr>
-          <w:p>
-            <w:pPr>
-              <w:pStyle w:val="Estilopadro"/>
-              <w:widowControl w:val="0"/>
-              <w:spacing w:after="0" w:line="240" w:lineRule="atLeast"/>
-              <w:ind w:left="72"/>
-              <w:jc w:val="both"/>
-            </w:pPr>
-            <w:r>
-              <w:rPr>
-                <w:rFonts w:ascii="Times New Roman" w:hAnsi="Times New Roman"/>
-                <w:sz w:val="24"/>
-                <w:szCs w:val="24"/>
-              </w:rPr>
-              <w:t>Para fazer qualquer manipulação no sistema o usuário terá que fazer autenticação no sistema.</w:t>
-            </w:r>
-          </w:p>
-        </w:tc>
-      </w:tr>
-      <w:tr>
-        <w:trPr>
-          <w:cantSplit/>
-          <w:trHeight w:val="147"/>
-        </w:trPr>
-        <w:tc>
-          <w:tcPr>
-            <w:tcW w:w="2784" w:type="dxa"/>
-            <w:tcBorders>
-              <w:left w:val="single" w:sz="4" w:space="0" w:color="000001"/>
-              <w:bottom w:val="single" w:sz="4" w:space="0" w:color="000001"/>
-            </w:tcBorders>
-            <w:shd w:val="clear" w:color="auto" w:fill="FFFFFF"/>
-            <w:tcMar>
-              <w:left w:w="55" w:type="dxa"/>
-            </w:tcMar>
-          </w:tcPr>
-          <w:p>
-            <w:pPr>
-              <w:pStyle w:val="Estilopadro"/>
-              <w:widowControl w:val="0"/>
-              <w:spacing w:after="0" w:line="240" w:lineRule="atLeast"/>
-              <w:jc w:val="both"/>
-            </w:pPr>
-            <w:r>
-              <w:rPr>
-                <w:rFonts w:ascii="Times New Roman" w:hAnsi="Times New Roman"/>
-                <w:sz w:val="24"/>
-                <w:szCs w:val="24"/>
-              </w:rPr>
-              <w:t>REQUISITOS</w:t>
-            </w:r>
-          </w:p>
-        </w:tc>
-        <w:tc>
-          <w:tcPr>
-            <w:tcW w:w="7135" w:type="dxa"/>
-            <w:tcBorders>
-              <w:left w:val="single" w:sz="4" w:space="0" w:color="000001"/>
-              <w:bottom w:val="single" w:sz="4" w:space="0" w:color="000001"/>
-              <w:right w:val="single" w:sz="4" w:space="0" w:color="000001"/>
-            </w:tcBorders>
-            <w:shd w:val="clear" w:color="auto" w:fill="FFFFFF"/>
-            <w:tcMar>
-              <w:left w:w="55" w:type="dxa"/>
-            </w:tcMar>
-          </w:tcPr>
-          <w:p>
-            <w:pPr>
-              <w:pStyle w:val="Estilopadro"/>
-              <w:widowControl w:val="0"/>
-              <w:spacing w:after="0" w:line="240" w:lineRule="atLeast"/>
-              <w:ind w:left="72"/>
-              <w:jc w:val="both"/>
-            </w:pPr>
-            <w:r>
-              <w:rPr>
-                <w:rFonts w:ascii="Times New Roman" w:hAnsi="Times New Roman"/>
-                <w:sz w:val="24"/>
-                <w:szCs w:val="24"/>
-              </w:rPr>
-              <w:t>R1</w:t>
-            </w:r>
-          </w:p>
-        </w:tc>
-      </w:tr>
-    </w:tbl>
-    <w:p>
-      <w:pPr>
-        <w:pStyle w:val="Estilopadro"/>
-      </w:pPr>
-    </w:p>
-    <w:tbl>
-      <w:tblPr>
-        <w:tblW w:w="0" w:type="auto"/>
-        <w:tblInd w:w="-366" w:type="dxa"/>
-        <w:tblBorders>
-          <w:top w:val="single" w:sz="4" w:space="0" w:color="000001"/>
-          <w:left w:val="single" w:sz="4" w:space="0" w:color="000001"/>
-          <w:bottom w:val="single" w:sz="4" w:space="0" w:color="000001"/>
-          <w:insideH w:val="single" w:sz="4" w:space="0" w:color="000001"/>
-        </w:tblBorders>
-        <w:tblCellMar>
-          <w:left w:w="55" w:type="dxa"/>
-          <w:right w:w="70" w:type="dxa"/>
-        </w:tblCellMar>
-        <w:tblLook w:val="0000" w:firstRow="0" w:lastRow="0" w:firstColumn="0" w:lastColumn="0" w:noHBand="0" w:noVBand="0"/>
-      </w:tblPr>
-      <w:tblGrid>
-        <w:gridCol w:w="2612"/>
-        <w:gridCol w:w="6383"/>
-      </w:tblGrid>
-      <w:tr>
-        <w:trPr>
-          <w:cantSplit/>
-          <w:trHeight w:val="147"/>
-        </w:trPr>
-        <w:tc>
-          <w:tcPr>
-            <w:tcW w:w="2784" w:type="dxa"/>
-            <w:tcBorders>
-              <w:top w:val="single" w:sz="4" w:space="0" w:color="000001"/>
-              <w:left w:val="single" w:sz="4" w:space="0" w:color="000001"/>
-              <w:bottom w:val="single" w:sz="4" w:space="0" w:color="000001"/>
-            </w:tcBorders>
-            <w:shd w:val="clear" w:color="auto" w:fill="FFFFFF"/>
-            <w:tcMar>
-              <w:left w:w="55" w:type="dxa"/>
-            </w:tcMar>
-          </w:tcPr>
-          <w:p>
-            <w:pPr>
-              <w:pStyle w:val="Estilopadro"/>
-              <w:widowControl w:val="0"/>
-              <w:spacing w:after="0" w:line="240" w:lineRule="atLeast"/>
-              <w:jc w:val="both"/>
-            </w:pPr>
-            <w:r>
-              <w:rPr>
-                <w:rFonts w:ascii="Times New Roman" w:hAnsi="Times New Roman"/>
-                <w:sz w:val="24"/>
-                <w:szCs w:val="24"/>
-              </w:rPr>
-              <w:t>CSU23</w:t>
-            </w:r>
-          </w:p>
-        </w:tc>
-        <w:tc>
-          <w:tcPr>
-            <w:tcW w:w="7135" w:type="dxa"/>
-            <w:tcBorders>
-              <w:top w:val="single" w:sz="4" w:space="0" w:color="000001"/>
-              <w:left w:val="single" w:sz="4" w:space="0" w:color="000001"/>
-              <w:bottom w:val="single" w:sz="4" w:space="0" w:color="000001"/>
-              <w:right w:val="single" w:sz="4" w:space="0" w:color="000001"/>
-            </w:tcBorders>
-            <w:shd w:val="clear" w:color="auto" w:fill="FFFFFF"/>
-            <w:tcMar>
-              <w:left w:w="55" w:type="dxa"/>
-            </w:tcMar>
-          </w:tcPr>
-          <w:p>
-            <w:pPr>
-              <w:pStyle w:val="Estilopadro"/>
-              <w:widowControl w:val="0"/>
-              <w:spacing w:after="0" w:line="240" w:lineRule="atLeast"/>
-              <w:ind w:left="72"/>
-              <w:jc w:val="both"/>
-            </w:pPr>
-            <w:r>
-              <w:rPr>
-                <w:rFonts w:ascii="Times New Roman" w:hAnsi="Times New Roman"/>
-                <w:sz w:val="24"/>
-                <w:szCs w:val="24"/>
-              </w:rPr>
-              <w:t>O(s) morador(es) poderão visualizar toda a movimentação financeira do condomínio.</w:t>
-            </w:r>
-          </w:p>
-        </w:tc>
-      </w:tr>
-      <w:tr>
-        <w:trPr>
-          <w:cantSplit/>
-          <w:trHeight w:val="147"/>
-        </w:trPr>
-        <w:tc>
-          <w:tcPr>
-            <w:tcW w:w="2784" w:type="dxa"/>
-            <w:tcBorders>
-              <w:left w:val="single" w:sz="4" w:space="0" w:color="000001"/>
-              <w:bottom w:val="single" w:sz="4" w:space="0" w:color="000001"/>
-            </w:tcBorders>
-            <w:shd w:val="clear" w:color="auto" w:fill="FFFFFF"/>
-            <w:tcMar>
-              <w:left w:w="55" w:type="dxa"/>
-            </w:tcMar>
-          </w:tcPr>
-          <w:p>
-            <w:pPr>
-              <w:pStyle w:val="Estilopadro"/>
-              <w:widowControl w:val="0"/>
-              <w:spacing w:after="0" w:line="240" w:lineRule="atLeast"/>
-              <w:jc w:val="both"/>
-            </w:pPr>
-            <w:r>
-              <w:rPr>
-                <w:rFonts w:ascii="Times New Roman" w:hAnsi="Times New Roman"/>
-                <w:sz w:val="24"/>
-                <w:szCs w:val="24"/>
-              </w:rPr>
-              <w:t>REQUISITOS</w:t>
-            </w:r>
-          </w:p>
-        </w:tc>
-        <w:tc>
-          <w:tcPr>
-            <w:tcW w:w="7135" w:type="dxa"/>
-            <w:tcBorders>
-              <w:left w:val="single" w:sz="4" w:space="0" w:color="000001"/>
-              <w:bottom w:val="single" w:sz="4" w:space="0" w:color="000001"/>
-              <w:right w:val="single" w:sz="4" w:space="0" w:color="000001"/>
-            </w:tcBorders>
-            <w:shd w:val="clear" w:color="auto" w:fill="FFFFFF"/>
-            <w:tcMar>
-              <w:left w:w="55" w:type="dxa"/>
-            </w:tcMar>
-          </w:tcPr>
-          <w:p>
-            <w:pPr>
-              <w:pStyle w:val="Estilopadro"/>
-              <w:widowControl w:val="0"/>
-              <w:spacing w:after="0" w:line="240" w:lineRule="atLeast"/>
-              <w:ind w:left="72"/>
-              <w:jc w:val="both"/>
-            </w:pPr>
-            <w:r>
-              <w:rPr>
-                <w:rFonts w:ascii="Times New Roman" w:hAnsi="Times New Roman"/>
-                <w:sz w:val="24"/>
-                <w:szCs w:val="24"/>
-              </w:rPr>
-              <w:t>R40</w:t>
-            </w:r>
-          </w:p>
-        </w:tc>
-      </w:tr>
-    </w:tbl>
-    <w:p>
-      <w:pPr>
-        <w:pStyle w:val="Estilopadro"/>
-      </w:pPr>
-    </w:p>
-    <w:tbl>
-      <w:tblPr>
-        <w:tblW w:w="0" w:type="auto"/>
-        <w:tblInd w:w="-366" w:type="dxa"/>
-        <w:tblBorders>
-          <w:top w:val="single" w:sz="4" w:space="0" w:color="000001"/>
-          <w:left w:val="single" w:sz="4" w:space="0" w:color="000001"/>
-          <w:bottom w:val="single" w:sz="4" w:space="0" w:color="000001"/>
-          <w:insideH w:val="single" w:sz="4" w:space="0" w:color="000001"/>
-        </w:tblBorders>
-        <w:tblCellMar>
-          <w:left w:w="55" w:type="dxa"/>
-          <w:right w:w="70" w:type="dxa"/>
-        </w:tblCellMar>
-        <w:tblLook w:val="0000" w:firstRow="0" w:lastRow="0" w:firstColumn="0" w:lastColumn="0" w:noHBand="0" w:noVBand="0"/>
-      </w:tblPr>
-      <w:tblGrid>
-        <w:gridCol w:w="2618"/>
-        <w:gridCol w:w="6377"/>
-      </w:tblGrid>
-      <w:tr>
-        <w:trPr>
-          <w:cantSplit/>
-          <w:trHeight w:val="147"/>
-        </w:trPr>
-        <w:tc>
-          <w:tcPr>
-            <w:tcW w:w="2784" w:type="dxa"/>
-            <w:tcBorders>
-              <w:top w:val="single" w:sz="4" w:space="0" w:color="000001"/>
-              <w:left w:val="single" w:sz="4" w:space="0" w:color="000001"/>
-              <w:bottom w:val="single" w:sz="4" w:space="0" w:color="000001"/>
-            </w:tcBorders>
-            <w:shd w:val="clear" w:color="auto" w:fill="FFFFFF"/>
-            <w:tcMar>
-              <w:left w:w="55" w:type="dxa"/>
-            </w:tcMar>
-          </w:tcPr>
-          <w:p>
-            <w:pPr>
-              <w:pStyle w:val="Estilopadro"/>
-              <w:widowControl w:val="0"/>
-              <w:spacing w:after="0" w:line="240" w:lineRule="atLeast"/>
-              <w:jc w:val="both"/>
-            </w:pPr>
-            <w:r>
-              <w:rPr>
-                <w:rFonts w:ascii="Times New Roman" w:hAnsi="Times New Roman"/>
-                <w:sz w:val="24"/>
-                <w:szCs w:val="24"/>
-              </w:rPr>
-              <w:t>CSU24</w:t>
-            </w:r>
-          </w:p>
-        </w:tc>
-        <w:tc>
-          <w:tcPr>
-            <w:tcW w:w="7135" w:type="dxa"/>
-            <w:tcBorders>
-              <w:top w:val="single" w:sz="4" w:space="0" w:color="000001"/>
-              <w:left w:val="single" w:sz="4" w:space="0" w:color="000001"/>
-              <w:bottom w:val="single" w:sz="4" w:space="0" w:color="000001"/>
-              <w:right w:val="single" w:sz="4" w:space="0" w:color="000001"/>
-            </w:tcBorders>
-            <w:shd w:val="clear" w:color="auto" w:fill="FFFFFF"/>
-            <w:tcMar>
-              <w:left w:w="55" w:type="dxa"/>
-            </w:tcMar>
-          </w:tcPr>
-          <w:p>
-            <w:pPr>
-              <w:pStyle w:val="Estilopadro"/>
-              <w:widowControl w:val="0"/>
-              <w:spacing w:after="0" w:line="240" w:lineRule="atLeast"/>
-              <w:ind w:left="72"/>
-              <w:jc w:val="both"/>
-            </w:pPr>
-            <w:r>
-              <w:rPr>
-                <w:rFonts w:ascii="Times New Roman" w:hAnsi="Times New Roman"/>
-                <w:sz w:val="24"/>
-                <w:szCs w:val="24"/>
-              </w:rPr>
-              <w:t>O(s) morador(es) poderão enviar dúvidas por e-mail.</w:t>
-            </w:r>
-          </w:p>
-        </w:tc>
-      </w:tr>
-      <w:tr>
-        <w:trPr>
-          <w:cantSplit/>
-          <w:trHeight w:val="147"/>
-        </w:trPr>
-        <w:tc>
-          <w:tcPr>
-            <w:tcW w:w="2784" w:type="dxa"/>
-            <w:tcBorders>
-              <w:left w:val="single" w:sz="4" w:space="0" w:color="000001"/>
-              <w:bottom w:val="single" w:sz="4" w:space="0" w:color="000001"/>
-            </w:tcBorders>
-            <w:shd w:val="clear" w:color="auto" w:fill="FFFFFF"/>
-            <w:tcMar>
-              <w:left w:w="55" w:type="dxa"/>
-            </w:tcMar>
-          </w:tcPr>
-          <w:p>
-            <w:pPr>
-              <w:pStyle w:val="Estilopadro"/>
-              <w:widowControl w:val="0"/>
-              <w:spacing w:after="0" w:line="240" w:lineRule="atLeast"/>
-              <w:jc w:val="both"/>
-            </w:pPr>
-            <w:r>
-              <w:rPr>
-                <w:rFonts w:ascii="Times New Roman" w:hAnsi="Times New Roman"/>
-                <w:sz w:val="24"/>
-                <w:szCs w:val="24"/>
-              </w:rPr>
-              <w:lastRenderedPageBreak/>
-              <w:t>REQUISITOS</w:t>
-            </w:r>
-          </w:p>
-        </w:tc>
-        <w:tc>
-          <w:tcPr>
-            <w:tcW w:w="7135" w:type="dxa"/>
-            <w:tcBorders>
-              <w:left w:val="single" w:sz="4" w:space="0" w:color="000001"/>
-              <w:bottom w:val="single" w:sz="4" w:space="0" w:color="000001"/>
-              <w:right w:val="single" w:sz="4" w:space="0" w:color="000001"/>
-            </w:tcBorders>
-            <w:shd w:val="clear" w:color="auto" w:fill="FFFFFF"/>
-            <w:tcMar>
-              <w:left w:w="55" w:type="dxa"/>
-            </w:tcMar>
-          </w:tcPr>
-          <w:p>
-            <w:pPr>
-              <w:pStyle w:val="Estilopadro"/>
-              <w:widowControl w:val="0"/>
-              <w:spacing w:after="0" w:line="240" w:lineRule="atLeast"/>
-              <w:ind w:left="72"/>
-              <w:jc w:val="both"/>
-            </w:pPr>
-            <w:r>
-              <w:rPr>
-                <w:rFonts w:ascii="Times New Roman" w:hAnsi="Times New Roman"/>
-                <w:sz w:val="24"/>
-                <w:szCs w:val="24"/>
-              </w:rPr>
-              <w:t>R58</w:t>
-            </w:r>
-          </w:p>
-        </w:tc>
-      </w:tr>
-    </w:tbl>
-    <w:p>
-      <w:pPr>
-        <w:pStyle w:val="Estilopadro"/>
-      </w:pPr>
-    </w:p>
-    <w:tbl>
-      <w:tblPr>
-        <w:tblW w:w="0" w:type="auto"/>
-        <w:tblInd w:w="-366" w:type="dxa"/>
-        <w:tblBorders>
-          <w:top w:val="single" w:sz="4" w:space="0" w:color="000001"/>
-          <w:left w:val="single" w:sz="4" w:space="0" w:color="000001"/>
-          <w:bottom w:val="single" w:sz="4" w:space="0" w:color="000001"/>
-          <w:insideH w:val="single" w:sz="4" w:space="0" w:color="000001"/>
-        </w:tblBorders>
-        <w:tblCellMar>
-          <w:left w:w="55" w:type="dxa"/>
-          <w:right w:w="70" w:type="dxa"/>
-        </w:tblCellMar>
-        <w:tblLook w:val="0000" w:firstRow="0" w:lastRow="0" w:firstColumn="0" w:lastColumn="0" w:noHBand="0" w:noVBand="0"/>
-      </w:tblPr>
-      <w:tblGrid>
-        <w:gridCol w:w="2617"/>
-        <w:gridCol w:w="6378"/>
-      </w:tblGrid>
-      <w:tr>
-        <w:trPr>
-          <w:cantSplit/>
-          <w:trHeight w:val="147"/>
-        </w:trPr>
-        <w:tc>
-          <w:tcPr>
-            <w:tcW w:w="2784" w:type="dxa"/>
-            <w:tcBorders>
-              <w:top w:val="single" w:sz="4" w:space="0" w:color="000001"/>
-              <w:left w:val="single" w:sz="4" w:space="0" w:color="000001"/>
-              <w:bottom w:val="single" w:sz="4" w:space="0" w:color="000001"/>
-            </w:tcBorders>
-            <w:shd w:val="clear" w:color="auto" w:fill="FFFFFF"/>
-            <w:tcMar>
-              <w:left w:w="55" w:type="dxa"/>
-            </w:tcMar>
-          </w:tcPr>
-          <w:p>
-            <w:pPr>
-              <w:pStyle w:val="Estilopadro"/>
-              <w:widowControl w:val="0"/>
-              <w:spacing w:after="0" w:line="240" w:lineRule="atLeast"/>
-              <w:jc w:val="both"/>
-            </w:pPr>
-            <w:r>
-              <w:rPr>
-                <w:rFonts w:ascii="Times New Roman" w:hAnsi="Times New Roman"/>
-                <w:sz w:val="24"/>
-                <w:szCs w:val="24"/>
-              </w:rPr>
               <w:t>CSU25</w:t>
             </w:r>
           </w:p>
@@ -4303,6 +4277,7 @@
     </w:p>
     <w:sectPr>
       <w:headerReference w:type="default" r:id="rId7"/>
+      <w:footerReference w:type="default" r:id="rId8"/>
       <w:pgSz w:w="11906" w:h="16838"/>
       <w:pgMar w:top="1417" w:right="1701" w:bottom="1417" w:left="1701" w:header="0" w:footer="0" w:gutter="0"/>
       <w:cols w:space="720"/>
@@ -4314,7 +4289,7 @@
 </file>
 
 <file path=word/endnotes.xml><?xml version="1.0" encoding="utf-8"?>
-<w:endnotes xmlns:wpc="http://schemas.microsoft.com/office/word/2010/wordprocessingCanvas" xmlns:mc="http://schemas.openxmlformats.org/markup-compatibility/2006" xmlns:o="urn:schemas-microsoft-com:office:office" xmlns:r="http://schemas.openxmlformats.org/officeDocument/2006/relationships" xmlns:m="http://schemas.openxmlformats.org/officeDocument/2006/math" xmlns:v="urn:schemas-microsoft-com:vml" xmlns:wp14="http://schemas.microsoft.com/office/word/2010/wordprocessingDrawing" xmlns:wp="http://schemas.openxmlformats.org/drawingml/2006/wordprocessingDrawing" xmlns:w10="urn:schemas-microsoft-com:office:word" xmlns:w="http://schemas.openxmlformats.org/wordprocessingml/2006/main" xmlns:w14="http://schemas.microsoft.com/office/word/2010/wordml" xmlns:wpg="http://schemas.microsoft.com/office/word/2010/wordprocessingGroup" xmlns:wpi="http://schemas.microsoft.com/office/word/2010/wordprocessingInk" xmlns:wne="http://schemas.microsoft.com/office/word/2006/wordml" xmlns:wps="http://schemas.microsoft.com/office/word/2010/wordprocessingShape" mc:Ignorable="w14 wp14">
+<w:endnotes xmlns:wpc="http://schemas.microsoft.com/office/word/2010/wordprocessingCanvas" xmlns:mc="http://schemas.openxmlformats.org/markup-compatibility/2006" xmlns:o="urn:schemas-microsoft-com:office:office" xmlns:r="http://schemas.openxmlformats.org/officeDocument/2006/relationships" xmlns:m="http://schemas.openxmlformats.org/officeDocument/2006/math" xmlns:v="urn:schemas-microsoft-com:vml" xmlns:wp14="http://schemas.microsoft.com/office/word/2010/wordprocessingDrawing" xmlns:wp="http://schemas.openxmlformats.org/drawingml/2006/wordprocessingDrawing" xmlns:w10="urn:schemas-microsoft-com:office:word" xmlns:w="http://schemas.openxmlformats.org/wordprocessingml/2006/main" xmlns:w14="http://schemas.microsoft.com/office/word/2010/wordml" xmlns:w15="http://schemas.microsoft.com/office/word/2012/wordml" xmlns:wpg="http://schemas.microsoft.com/office/word/2010/wordprocessingGroup" xmlns:wpi="http://schemas.microsoft.com/office/word/2010/wordprocessingInk" xmlns:wne="http://schemas.microsoft.com/office/word/2006/wordml" xmlns:wps="http://schemas.microsoft.com/office/word/2010/wordprocessingShape" mc:Ignorable="w14 w15 wp14">
   <w:endnote w:type="separator" w:id="-1">
     <w:p>
       <w:pPr>
@@ -4335,11 +4310,28 @@
       </w:r>
     </w:p>
   </w:endnote>
+  <w:endnote w:type="continuationNotice" w:id="1">
+    <w:p>
+      <w:pPr>
+        <w:spacing w:after="0" w:line="240" w:lineRule="auto"/>
+      </w:pPr>
+    </w:p>
+  </w:endnote>
 </w:endnotes>
 </file>
 
+<file path=word/footer1.xml><?xml version="1.0" encoding="utf-8"?>
+<w:ftr xmlns:wpc="http://schemas.microsoft.com/office/word/2010/wordprocessingCanvas" xmlns:mc="http://schemas.openxmlformats.org/markup-compatibility/2006" xmlns:o="urn:schemas-microsoft-com:office:office" xmlns:r="http://schemas.openxmlformats.org/officeDocument/2006/relationships" xmlns:m="http://schemas.openxmlformats.org/officeDocument/2006/math" xmlns:v="urn:schemas-microsoft-com:vml" xmlns:wp14="http://schemas.microsoft.com/office/word/2010/wordprocessingDrawing" xmlns:wp="http://schemas.openxmlformats.org/drawingml/2006/wordprocessingDrawing" xmlns:w10="urn:schemas-microsoft-com:office:word" xmlns:w="http://schemas.openxmlformats.org/wordprocessingml/2006/main" xmlns:w14="http://schemas.microsoft.com/office/word/2010/wordml" xmlns:w15="http://schemas.microsoft.com/office/word/2012/wordml" xmlns:wpg="http://schemas.microsoft.com/office/word/2010/wordprocessingGroup" xmlns:wpi="http://schemas.microsoft.com/office/word/2010/wordprocessingInk" xmlns:wne="http://schemas.microsoft.com/office/word/2006/wordml" xmlns:wps="http://schemas.microsoft.com/office/word/2010/wordprocessingShape" mc:Ignorable="w14 w15 wp14">
+  <w:p>
+    <w:pPr>
+      <w:pStyle w:val="Rodap"/>
+    </w:pPr>
+  </w:p>
+</w:ftr>
+</file>
+
 <file path=word/footnotes.xml><?xml version="1.0" encoding="utf-8"?>
-<w:footnotes xmlns:wpc="http://schemas.microsoft.com/office/word/2010/wordprocessingCanvas" xmlns:mc="http://schemas.openxmlformats.org/markup-compatibility/2006" xmlns:o="urn:schemas-microsoft-com:office:office" xmlns:r="http://schemas.openxmlformats.org/officeDocument/2006/relationships" xmlns:m="http://schemas.openxmlformats.org/officeDocument/2006/math" xmlns:v="urn:schemas-microsoft-com:vml" xmlns:wp14="http://schemas.microsoft.com/office/word/2010/wordprocessingDrawing" xmlns:wp="http://schemas.openxmlformats.org/drawingml/2006/wordprocessingDrawing" xmlns:w10="urn:schemas-microsoft-com:office:word" xmlns:w="http://schemas.openxmlformats.org/wordprocessingml/2006/main" xmlns:w14="http://schemas.microsoft.com/office/word/2010/wordml" xmlns:wpg="http://schemas.microsoft.com/office/word/2010/wordprocessingGroup" xmlns:wpi="http://schemas.microsoft.com/office/word/2010/wordprocessingInk" xmlns:wne="http://schemas.microsoft.com/office/word/2006/wordml" xmlns:wps="http://schemas.microsoft.com/office/word/2010/wordprocessingShape" mc:Ignorable="w14 wp14">
+<w:footnotes xmlns:wpc="http://schemas.microsoft.com/office/word/2010/wordprocessingCanvas" xmlns:mc="http://schemas.openxmlformats.org/markup-compatibility/2006" xmlns:o="urn:schemas-microsoft-com:office:office" xmlns:r="http://schemas.openxmlformats.org/officeDocument/2006/relationships" xmlns:m="http://schemas.openxmlformats.org/officeDocument/2006/math" xmlns:v="urn:schemas-microsoft-com:vml" xmlns:wp14="http://schemas.microsoft.com/office/word/2010/wordprocessingDrawing" xmlns:wp="http://schemas.openxmlformats.org/drawingml/2006/wordprocessingDrawing" xmlns:w10="urn:schemas-microsoft-com:office:word" xmlns:w="http://schemas.openxmlformats.org/wordprocessingml/2006/main" xmlns:w14="http://schemas.microsoft.com/office/word/2010/wordml" xmlns:w15="http://schemas.microsoft.com/office/word/2012/wordml" xmlns:wpg="http://schemas.microsoft.com/office/word/2010/wordprocessingGroup" xmlns:wpi="http://schemas.microsoft.com/office/word/2010/wordprocessingInk" xmlns:wne="http://schemas.microsoft.com/office/word/2006/wordml" xmlns:wps="http://schemas.microsoft.com/office/word/2010/wordprocessingShape" mc:Ignorable="w14 w15 wp14">
   <w:footnote w:type="separator" w:id="-1">
     <w:p>
       <w:pPr>
@@ -4360,11 +4352,18 @@
       </w:r>
     </w:p>
   </w:footnote>
+  <w:footnote w:type="continuationNotice" w:id="1">
+    <w:p>
+      <w:pPr>
+        <w:spacing w:after="0" w:line="240" w:lineRule="auto"/>
+      </w:pPr>
+    </w:p>
+  </w:footnote>
 </w:footnotes>
 </file>
 
 <file path=word/header1.xml><?xml version="1.0" encoding="utf-8"?>
-<w:hdr xmlns:wpc="http://schemas.microsoft.com/office/word/2010/wordprocessingCanvas" xmlns:mc="http://schemas.openxmlformats.org/markup-compatibility/2006" xmlns:o="urn:schemas-microsoft-com:office:office" xmlns:r="http://schemas.openxmlformats.org/officeDocument/2006/relationships" xmlns:m="http://schemas.openxmlformats.org/officeDocument/2006/math" xmlns:v="urn:schemas-microsoft-com:vml" xmlns:wp14="http://schemas.microsoft.com/office/word/2010/wordprocessingDrawing" xmlns:wp="http://schemas.openxmlformats.org/drawingml/2006/wordprocessingDrawing" xmlns:w10="urn:schemas-microsoft-com:office:word" xmlns:w="http://schemas.openxmlformats.org/wordprocessingml/2006/main" xmlns:w14="http://schemas.microsoft.com/office/word/2010/wordml" xmlns:wpg="http://schemas.microsoft.com/office/word/2010/wordprocessingGroup" xmlns:wpi="http://schemas.microsoft.com/office/word/2010/wordprocessingInk" xmlns:wne="http://schemas.microsoft.com/office/word/2006/wordml" xmlns:wps="http://schemas.microsoft.com/office/word/2010/wordprocessingShape" mc:Ignorable="w14 wp14">
+<w:hdr xmlns:wpc="http://schemas.microsoft.com/office/word/2010/wordprocessingCanvas" xmlns:mc="http://schemas.openxmlformats.org/markup-compatibility/2006" xmlns:o="urn:schemas-microsoft-com:office:office" xmlns:r="http://schemas.openxmlformats.org/officeDocument/2006/relationships" xmlns:m="http://schemas.openxmlformats.org/officeDocument/2006/math" xmlns:v="urn:schemas-microsoft-com:vml" xmlns:wp14="http://schemas.microsoft.com/office/word/2010/wordprocessingDrawing" xmlns:wp="http://schemas.openxmlformats.org/drawingml/2006/wordprocessingDrawing" xmlns:w10="urn:schemas-microsoft-com:office:word" xmlns:w="http://schemas.openxmlformats.org/wordprocessingml/2006/main" xmlns:w14="http://schemas.microsoft.com/office/word/2010/wordml" xmlns:w15="http://schemas.microsoft.com/office/word/2012/wordml" xmlns:wpg="http://schemas.microsoft.com/office/word/2010/wordprocessingGroup" xmlns:wpi="http://schemas.microsoft.com/office/word/2010/wordprocessingInk" xmlns:wne="http://schemas.microsoft.com/office/word/2006/wordml" xmlns:wps="http://schemas.microsoft.com/office/word/2010/wordprocessingShape" mc:Ignorable="w14 w15 wp14">
   <w:p>
     <w:pPr>
       <w:pStyle w:val="Cabealho"/>
@@ -4441,7 +4440,7 @@
 </file>
 
 <file path=word/styles.xml><?xml version="1.0" encoding="utf-8"?>
-<w:styles xmlns:mc="http://schemas.openxmlformats.org/markup-compatibility/2006" xmlns:r="http://schemas.openxmlformats.org/officeDocument/2006/relationships" xmlns:w="http://schemas.openxmlformats.org/wordprocessingml/2006/main" xmlns:w14="http://schemas.microsoft.com/office/word/2010/wordml" mc:Ignorable="w14">
+<w:styles xmlns:mc="http://schemas.openxmlformats.org/markup-compatibility/2006" xmlns:r="http://schemas.openxmlformats.org/officeDocument/2006/relationships" xmlns:w="http://schemas.openxmlformats.org/wordprocessingml/2006/main" xmlns:w14="http://schemas.microsoft.com/office/word/2010/wordml" xmlns:w15="http://schemas.microsoft.com/office/word/2012/wordml" mc:Ignorable="w14 w15">
   <w:docDefaults>
     <w:rPrDefault>
       <w:rPr>
@@ -4459,144 +4458,378 @@
       </w:pPr>
     </w:pPrDefault>
   </w:docDefaults>
-  <w:latentStyles w:defLockedState="0" w:defUIPriority="99" w:defSemiHidden="1" w:defUnhideWhenUsed="1" w:defQFormat="0" w:count="267">
-    <w:lsdException w:name="Normal" w:semiHidden="0" w:uiPriority="0" w:unhideWhenUsed="0" w:qFormat="1"/>
-    <w:lsdException w:name="heading 1" w:semiHidden="0" w:uiPriority="9" w:unhideWhenUsed="0" w:qFormat="1"/>
-    <w:lsdException w:name="heading 2" w:uiPriority="9" w:qFormat="1"/>
-    <w:lsdException w:name="heading 3" w:uiPriority="9" w:qFormat="1"/>
-    <w:lsdException w:name="heading 4" w:uiPriority="9" w:qFormat="1"/>
-    <w:lsdException w:name="heading 5" w:uiPriority="9" w:qFormat="1"/>
-    <w:lsdException w:name="heading 6" w:uiPriority="9" w:qFormat="1"/>
-    <w:lsdException w:name="heading 7" w:uiPriority="9" w:qFormat="1"/>
-    <w:lsdException w:name="heading 8" w:uiPriority="9" w:qFormat="1"/>
-    <w:lsdException w:name="heading 9" w:uiPriority="9" w:qFormat="1"/>
-    <w:lsdException w:name="toc 1" w:uiPriority="39"/>
-    <w:lsdException w:name="toc 2" w:uiPriority="39"/>
-    <w:lsdException w:name="toc 3" w:uiPriority="39"/>
-    <w:lsdException w:name="toc 4" w:uiPriority="39"/>
-    <w:lsdException w:name="toc 5" w:uiPriority="39"/>
-    <w:lsdException w:name="toc 6" w:uiPriority="39"/>
-    <w:lsdException w:name="toc 7" w:uiPriority="39"/>
-    <w:lsdException w:name="toc 8" w:uiPriority="39"/>
-    <w:lsdException w:name="toc 9" w:uiPriority="39"/>
-    <w:lsdException w:name="caption" w:uiPriority="35" w:qFormat="1"/>
-    <w:lsdException w:name="Title" w:semiHidden="0" w:uiPriority="10" w:unhideWhenUsed="0" w:qFormat="1"/>
-    <w:lsdException w:name="Default Paragraph Font" w:uiPriority="1"/>
-    <w:lsdException w:name="Subtitle" w:semiHidden="0" w:uiPriority="11" w:unhideWhenUsed="0" w:qFormat="1"/>
-    <w:lsdException w:name="Strong" w:semiHidden="0" w:uiPriority="22" w:unhideWhenUsed="0" w:qFormat="1"/>
-    <w:lsdException w:name="Emphasis" w:semiHidden="0" w:uiPriority="20" w:unhideWhenUsed="0" w:qFormat="1"/>
-    <w:lsdException w:name="Table Grid" w:semiHidden="0" w:uiPriority="39" w:unhideWhenUsed="0"/>
-    <w:lsdException w:name="Placeholder Text" w:unhideWhenUsed="0"/>
-    <w:lsdException w:name="No Spacing" w:semiHidden="0" w:uiPriority="1" w:unhideWhenUsed="0" w:qFormat="1"/>
-    <w:lsdException w:name="Light Shading" w:semiHidden="0" w:uiPriority="60" w:unhideWhenUsed="0"/>
-    <w:lsdException w:name="Light List" w:semiHidden="0" w:uiPriority="61" w:unhideWhenUsed="0"/>
-    <w:lsdException w:name="Light Grid" w:semiHidden="0" w:uiPriority="62" w:unhideWhenUsed="0"/>
-    <w:lsdException w:name="Medium Shading 1" w:semiHidden="0" w:uiPriority="63" w:unhideWhenUsed="0"/>
-    <w:lsdException w:name="Medium Shading 2" w:semiHidden="0" w:uiPriority="64" w:unhideWhenUsed="0"/>
-    <w:lsdException w:name="Medium List 1" w:semiHidden="0" w:uiPriority="65" w:unhideWhenUsed="0"/>
-    <w:lsdException w:name="Medium List 2" w:semiHidden="0" w:uiPriority="66" w:unhideWhenUsed="0"/>
-    <w:lsdException w:name="Medium Grid 1" w:semiHidden="0" w:uiPriority="67" w:unhideWhenUsed="0"/>
-    <w:lsdException w:name="Medium Grid 2" w:semiHidden="0" w:uiPriority="68" w:unhideWhenUsed="0"/>
-    <w:lsdException w:name="Medium Grid 3" w:semiHidden="0" w:uiPriority="69" w:unhideWhenUsed="0"/>
-    <w:lsdException w:name="Dark List" w:semiHidden="0" w:uiPriority="70" w:unhideWhenUsed="0"/>
-    <w:lsdException w:name="Colorful Shading" w:semiHidden="0" w:uiPriority="71" w:unhideWhenUsed="0"/>
-    <w:lsdException w:name="Colorful List" w:semiHidden="0" w:uiPriority="72" w:unhideWhenUsed="0"/>
-    <w:lsdException w:name="Colorful Grid" w:semiHidden="0" w:uiPriority="73" w:unhideWhenUsed="0"/>
-    <w:lsdException w:name="Light Shading Accent 1" w:semiHidden="0" w:uiPriority="60" w:unhideWhenUsed="0"/>
-    <w:lsdException w:name="Light List Accent 1" w:semiHidden="0" w:uiPriority="61" w:unhideWhenUsed="0"/>
-    <w:lsdException w:name="Light Grid Accent 1" w:semiHidden="0" w:uiPriority="62" w:unhideWhenUsed="0"/>
-    <w:lsdException w:name="Medium Shading 1 Accent 1" w:semiHidden="0" w:uiPriority="63" w:unhideWhenUsed="0"/>
-    <w:lsdException w:name="Medium Shading 2 Accent 1" w:semiHidden="0" w:uiPriority="64" w:unhideWhenUsed="0"/>
-    <w:lsdException w:name="Medium List 1 Accent 1" w:semiHidden="0" w:uiPriority="65" w:unhideWhenUsed="0"/>
-    <w:lsdException w:name="Revision" w:unhideWhenUsed="0"/>
-    <w:lsdException w:name="List Paragraph" w:semiHidden="0" w:uiPriority="34" w:unhideWhenUsed="0" w:qFormat="1"/>
-    <w:lsdException w:name="Quote" w:semiHidden="0" w:uiPriority="29" w:unhideWhenUsed="0" w:qFormat="1"/>
-    <w:lsdException w:name="Intense Quote" w:semiHidden="0" w:uiPriority="30" w:unhideWhenUsed="0" w:qFormat="1"/>
-    <w:lsdException w:name="Medium List 2 Accent 1" w:semiHidden="0" w:uiPriority="66" w:unhideWhenUsed="0"/>
-    <w:lsdException w:name="Medium Grid 1 Accent 1" w:semiHidden="0" w:uiPriority="67" w:unhideWhenUsed="0"/>
-    <w:lsdException w:name="Medium Grid 2 Accent 1" w:semiHidden="0" w:uiPriority="68" w:unhideWhenUsed="0"/>
-    <w:lsdException w:name="Medium Grid 3 Accent 1" w:semiHidden="0" w:uiPriority="69" w:unhideWhenUsed="0"/>
-    <w:lsdException w:name="Dark List Accent 1" w:semiHidden="0" w:uiPriority="70" w:unhideWhenUsed="0"/>
-    <w:lsdException w:name="Colorful Shading Accent 1" w:semiHidden="0" w:uiPriority="71" w:unhideWhenUsed="0"/>
-    <w:lsdException w:name="Colorful List Accent 1" w:semiHidden="0" w:uiPriority="72" w:unhideWhenUsed="0"/>
-    <w:lsdException w:name="Colorful Grid Accent 1" w:semiHidden="0" w:uiPriority="73" w:unhideWhenUsed="0"/>
-    <w:lsdException w:name="Light Shading Accent 2" w:semiHidden="0" w:uiPriority="60" w:unhideWhenUsed="0"/>
-    <w:lsdException w:name="Light List Accent 2" w:semiHidden="0" w:uiPriority="61" w:unhideWhenUsed="0"/>
-    <w:lsdException w:name="Light Grid Accent 2" w:semiHidden="0" w:uiPriority="62" w:unhideWhenUsed="0"/>
-    <w:lsdException w:name="Medium Shading 1 Accent 2" w:semiHidden="0" w:uiPriority="63" w:unhideWhenUsed="0"/>
-    <w:lsdException w:name="Medium Shading 2 Accent 2" w:semiHidden="0" w:uiPriority="64" w:unhideWhenUsed="0"/>
-    <w:lsdException w:name="Medium List 1 Accent 2" w:semiHidden="0" w:uiPriority="65" w:unhideWhenUsed="0"/>
-    <w:lsdException w:name="Medium List 2 Accent 2" w:semiHidden="0" w:uiPriority="66" w:unhideWhenUsed="0"/>
-    <w:lsdException w:name="Medium Grid 1 Accent 2" w:semiHidden="0" w:uiPriority="67" w:unhideWhenUsed="0"/>
-    <w:lsdException w:name="Medium Grid 2 Accent 2" w:semiHidden="0" w:uiPriority="68" w:unhideWhenUsed="0"/>
-    <w:lsdException w:name="Medium Grid 3 Accent 2" w:semiHidden="0" w:uiPriority="69" w:unhideWhenUsed="0"/>
-    <w:lsdException w:name="Dark List Accent 2" w:semiHidden="0" w:uiPriority="70" w:unhideWhenUsed="0"/>
-    <w:lsdException w:name="Colorful Shading Accent 2" w:semiHidden="0" w:uiPriority="71" w:unhideWhenUsed="0"/>
-    <w:lsdException w:name="Colorful List Accent 2" w:semiHidden="0" w:uiPriority="72" w:unhideWhenUsed="0"/>
-    <w:lsdException w:name="Colorful Grid Accent 2" w:semiHidden="0" w:uiPriority="73" w:unhideWhenUsed="0"/>
-    <w:lsdException w:name="Light Shading Accent 3" w:semiHidden="0" w:uiPriority="60" w:unhideWhenUsed="0"/>
-    <w:lsdException w:name="Light List Accent 3" w:semiHidden="0" w:uiPriority="61" w:unhideWhenUsed="0"/>
-    <w:lsdException w:name="Light Grid Accent 3" w:semiHidden="0" w:uiPriority="62" w:unhideWhenUsed="0"/>
-    <w:lsdException w:name="Medium Shading 1 Accent 3" w:semiHidden="0" w:uiPriority="63" w:unhideWhenUsed="0"/>
-    <w:lsdException w:name="Medium Shading 2 Accent 3" w:semiHidden="0" w:uiPriority="64" w:unhideWhenUsed="0"/>
-    <w:lsdException w:name="Medium List 1 Accent 3" w:semiHidden="0" w:uiPriority="65" w:unhideWhenUsed="0"/>
-    <w:lsdException w:name="Medium List 2 Accent 3" w:semiHidden="0" w:uiPriority="66" w:unhideWhenUsed="0"/>
-    <w:lsdException w:name="Medium Grid 1 Accent 3" w:semiHidden="0" w:uiPriority="67" w:unhideWhenUsed="0"/>
-    <w:lsdException w:name="Medium Grid 2 Accent 3" w:semiHidden="0" w:uiPriority="68" w:unhideWhenUsed="0"/>
-    <w:lsdException w:name="Medium Grid 3 Accent 3" w:semiHidden="0" w:uiPriority="69" w:unhideWhenUsed="0"/>
-    <w:lsdException w:name="Dark List Accent 3" w:semiHidden="0" w:uiPriority="70" w:unhideWhenUsed="0"/>
-    <w:lsdException w:name="Colorful Shading Accent 3" w:semiHidden="0" w:uiPriority="71" w:unhideWhenUsed="0"/>
-    <w:lsdException w:name="Colorful List Accent 3" w:semiHidden="0" w:uiPriority="72" w:unhideWhenUsed="0"/>
-    <w:lsdException w:name="Colorful Grid Accent 3" w:semiHidden="0" w:uiPriority="73" w:unhideWhenUsed="0"/>
-    <w:lsdException w:name="Light Shading Accent 4" w:semiHidden="0" w:uiPriority="60" w:unhideWhenUsed="0"/>
-    <w:lsdException w:name="Light List Accent 4" w:semiHidden="0" w:uiPriority="61" w:unhideWhenUsed="0"/>
-    <w:lsdException w:name="Light Grid Accent 4" w:semiHidden="0" w:uiPriority="62" w:unhideWhenUsed="0"/>
-    <w:lsdException w:name="Medium Shading 1 Accent 4" w:semiHidden="0" w:uiPriority="63" w:unhideWhenUsed="0"/>
-    <w:lsdException w:name="Medium Shading 2 Accent 4" w:semiHidden="0" w:uiPriority="64" w:unhideWhenUsed="0"/>
-    <w:lsdException w:name="Medium List 1 Accent 4" w:semiHidden="0" w:uiPriority="65" w:unhideWhenUsed="0"/>
-    <w:lsdException w:name="Medium List 2 Accent 4" w:semiHidden="0" w:uiPriority="66" w:unhideWhenUsed="0"/>
-    <w:lsdException w:name="Medium Grid 1 Accent 4" w:semiHidden="0" w:uiPriority="67" w:unhideWhenUsed="0"/>
-    <w:lsdException w:name="Medium Grid 2 Accent 4" w:semiHidden="0" w:uiPriority="68" w:unhideWhenUsed="0"/>
-    <w:lsdException w:name="Medium Grid 3 Accent 4" w:semiHidden="0" w:uiPriority="69" w:unhideWhenUsed="0"/>
-    <w:lsdException w:name="Dark List Accent 4" w:semiHidden="0" w:uiPriority="70" w:unhideWhenUsed="0"/>
-    <w:lsdException w:name="Colorful Shading Accent 4" w:semiHidden="0" w:uiPriority="71" w:unhideWhenUsed="0"/>
-    <w:lsdException w:name="Colorful List Accent 4" w:semiHidden="0" w:uiPriority="72" w:unhideWhenUsed="0"/>
-    <w:lsdException w:name="Colorful Grid Accent 4" w:semiHidden="0" w:uiPriority="73" w:unhideWhenUsed="0"/>
-    <w:lsdException w:name="Light Shading Accent 5" w:semiHidden="0" w:uiPriority="60" w:unhideWhenUsed="0"/>
-    <w:lsdException w:name="Light List Accent 5" w:semiHidden="0" w:uiPriority="61" w:unhideWhenUsed="0"/>
-    <w:lsdException w:name="Light Grid Accent 5" w:semiHidden="0" w:uiPriority="62" w:unhideWhenUsed="0"/>
-    <w:lsdException w:name="Medium Shading 1 Accent 5" w:semiHidden="0" w:uiPriority="63" w:unhideWhenUsed="0"/>
-    <w:lsdException w:name="Medium Shading 2 Accent 5" w:semiHidden="0" w:uiPriority="64" w:unhideWhenUsed="0"/>
-    <w:lsdException w:name="Medium List 1 Accent 5" w:semiHidden="0" w:uiPriority="65" w:unhideWhenUsed="0"/>
-    <w:lsdException w:name="Medium List 2 Accent 5" w:semiHidden="0" w:uiPriority="66" w:unhideWhenUsed="0"/>
-    <w:lsdException w:name="Medium Grid 1 Accent 5" w:semiHidden="0" w:uiPriority="67" w:unhideWhenUsed="0"/>
-    <w:lsdException w:name="Medium Grid 2 Accent 5" w:semiHidden="0" w:uiPriority="68" w:unhideWhenUsed="0"/>
-    <w:lsdException w:name="Medium Grid 3 Accent 5" w:semiHidden="0" w:uiPriority="69" w:unhideWhenUsed="0"/>
-    <w:lsdException w:name="Dark List Accent 5" w:semiHidden="0" w:uiPriority="70" w:unhideWhenUsed="0"/>
-    <w:lsdException w:name="Colorful Shading Accent 5" w:semiHidden="0" w:uiPriority="71" w:unhideWhenUsed="0"/>
-    <w:lsdException w:name="Colorful List Accent 5" w:semiHidden="0" w:uiPriority="72" w:unhideWhenUsed="0"/>
-    <w:lsdException w:name="Colorful Grid Accent 5" w:semiHidden="0" w:uiPriority="73" w:unhideWhenUsed="0"/>
-    <w:lsdException w:name="Light Shading Accent 6" w:semiHidden="0" w:uiPriority="60" w:unhideWhenUsed="0"/>
-    <w:lsdException w:name="Light List Accent 6" w:semiHidden="0" w:uiPriority="61" w:unhideWhenUsed="0"/>
-    <w:lsdException w:name="Light Grid Accent 6" w:semiHidden="0" w:uiPriority="62" w:unhideWhenUsed="0"/>
-    <w:lsdException w:name="Medium Shading 1 Accent 6" w:semiHidden="0" w:uiPriority="63" w:unhideWhenUsed="0"/>
-    <w:lsdException w:name="Medium Shading 2 Accent 6" w:semiHidden="0" w:uiPriority="64" w:unhideWhenUsed="0"/>
-    <w:lsdException w:name="Medium List 1 Accent 6" w:semiHidden="0" w:uiPriority="65" w:unhideWhenUsed="0"/>
-    <w:lsdException w:name="Medium List 2 Accent 6" w:semiHidden="0" w:uiPriority="66" w:unhideWhenUsed="0"/>
-    <w:lsdException w:name="Medium Grid 1 Accent 6" w:semiHidden="0" w:uiPriority="67" w:unhideWhenUsed="0"/>
-    <w:lsdException w:name="Medium Grid 2 Accent 6" w:semiHidden="0" w:uiPriority="68" w:unhideWhenUsed="0"/>
-    <w:lsdException w:name="Medium Grid 3 Accent 6" w:semiHidden="0" w:uiPriority="69" w:unhideWhenUsed="0"/>
-    <w:lsdException w:name="Dark List Accent 6" w:semiHidden="0" w:uiPriority="70" w:unhideWhenUsed="0"/>
-    <w:lsdException w:name="Colorful Shading Accent 6" w:semiHidden="0" w:uiPriority="71" w:unhideWhenUsed="0"/>
-    <w:lsdException w:name="Colorful List Accent 6" w:semiHidden="0" w:uiPriority="72" w:unhideWhenUsed="0"/>
-    <w:lsdException w:name="Colorful Grid Accent 6" w:semiHidden="0" w:uiPriority="73" w:unhideWhenUsed="0"/>
-    <w:lsdException w:name="Subtle Emphasis" w:semiHidden="0" w:uiPriority="19" w:unhideWhenUsed="0" w:qFormat="1"/>
-    <w:lsdException w:name="Intense Emphasis" w:semiHidden="0" w:uiPriority="21" w:unhideWhenUsed="0" w:qFormat="1"/>
-    <w:lsdException w:name="Subtle Reference" w:semiHidden="0" w:uiPriority="31" w:unhideWhenUsed="0" w:qFormat="1"/>
-    <w:lsdException w:name="Intense Reference" w:semiHidden="0" w:uiPriority="32" w:unhideWhenUsed="0" w:qFormat="1"/>
-    <w:lsdException w:name="Book Title" w:semiHidden="0" w:uiPriority="33" w:unhideWhenUsed="0" w:qFormat="1"/>
-    <w:lsdException w:name="Bibliography" w:uiPriority="37"/>
-    <w:lsdException w:name="TOC Heading" w:uiPriority="39" w:qFormat="1"/>
+  <w:latentStyles w:defLockedState="0" w:defUIPriority="99" w:defSemiHidden="0" w:defUnhideWhenUsed="0" w:defQFormat="0" w:count="371">
+    <w:lsdException w:name="Normal" w:uiPriority="0" w:qFormat="1"/>
+    <w:lsdException w:name="heading 1" w:uiPriority="9" w:qFormat="1"/>
+    <w:lsdException w:name="heading 2" w:semiHidden="1" w:uiPriority="9" w:unhideWhenUsed="1" w:qFormat="1"/>
+    <w:lsdException w:name="heading 3" w:semiHidden="1" w:uiPriority="9" w:unhideWhenUsed="1" w:qFormat="1"/>
+    <w:lsdException w:name="heading 4" w:semiHidden="1" w:uiPriority="9" w:unhideWhenUsed="1" w:qFormat="1"/>
+    <w:lsdException w:name="heading 5" w:semiHidden="1" w:uiPriority="9" w:unhideWhenUsed="1" w:qFormat="1"/>
+    <w:lsdException w:name="heading 6" w:semiHidden="1" w:uiPriority="9" w:unhideWhenUsed="1" w:qFormat="1"/>
+    <w:lsdException w:name="heading 7" w:semiHidden="1" w:uiPriority="9" w:unhideWhenUsed="1" w:qFormat="1"/>
+    <w:lsdException w:name="heading 8" w:semiHidden="1" w:uiPriority="9" w:unhideWhenUsed="1" w:qFormat="1"/>
+    <w:lsdException w:name="heading 9" w:semiHidden="1" w:uiPriority="9" w:unhideWhenUsed="1" w:qFormat="1"/>
+    <w:lsdException w:name="index 1" w:semiHidden="1" w:unhideWhenUsed="1"/>
+    <w:lsdException w:name="index 2" w:semiHidden="1" w:unhideWhenUsed="1"/>
+    <w:lsdException w:name="index 3" w:semiHidden="1" w:unhideWhenUsed="1"/>
+    <w:lsdException w:name="index 4" w:semiHidden="1" w:unhideWhenUsed="1"/>
+    <w:lsdException w:name="index 5" w:semiHidden="1" w:unhideWhenUsed="1"/>
+    <w:lsdException w:name="index 6" w:semiHidden="1" w:unhideWhenUsed="1"/>
+    <w:lsdException w:name="index 7" w:semiHidden="1" w:unhideWhenUsed="1"/>
+    <w:lsdException w:name="index 8" w:semiHidden="1" w:unhideWhenUsed="1"/>
+    <w:lsdException w:name="index 9" w:semiHidden="1" w:unhideWhenUsed="1"/>
+    <w:lsdException w:name="toc 1" w:semiHidden="1" w:uiPriority="39" w:unhideWhenUsed="1"/>
+    <w:lsdException w:name="toc 2" w:semiHidden="1" w:uiPriority="39" w:unhideWhenUsed="1"/>
+    <w:lsdException w:name="toc 3" w:semiHidden="1" w:uiPriority="39" w:unhideWhenUsed="1"/>
+    <w:lsdException w:name="toc 4" w:semiHidden="1" w:uiPriority="39" w:unhideWhenUsed="1"/>
+    <w:lsdException w:name="toc 5" w:semiHidden="1" w:uiPriority="39" w:unhideWhenUsed="1"/>
+    <w:lsdException w:name="toc 6" w:semiHidden="1" w:uiPriority="39" w:unhideWhenUsed="1"/>
+    <w:lsdException w:name="toc 7" w:semiHidden="1" w:uiPriority="39" w:unhideWhenUsed="1"/>
+    <w:lsdException w:name="toc 8" w:semiHidden="1" w:uiPriority="39" w:unhideWhenUsed="1"/>
+    <w:lsdException w:name="toc 9" w:semiHidden="1" w:uiPriority="39" w:unhideWhenUsed="1"/>
+    <w:lsdException w:name="Normal Indent" w:semiHidden="1" w:unhideWhenUsed="1"/>
+    <w:lsdException w:name="footnote text" w:semiHidden="1" w:unhideWhenUsed="1"/>
+    <w:lsdException w:name="annotation text" w:semiHidden="1" w:unhideWhenUsed="1"/>
+    <w:lsdException w:name="header" w:semiHidden="1" w:unhideWhenUsed="1"/>
+    <w:lsdException w:name="footer" w:semiHidden="1" w:unhideWhenUsed="1"/>
+    <w:lsdException w:name="index heading" w:semiHidden="1" w:unhideWhenUsed="1"/>
+    <w:lsdException w:name="caption" w:semiHidden="1" w:uiPriority="35" w:unhideWhenUsed="1" w:qFormat="1"/>
+    <w:lsdException w:name="table of figures" w:semiHidden="1" w:unhideWhenUsed="1"/>
+    <w:lsdException w:name="envelope address" w:semiHidden="1" w:unhideWhenUsed="1"/>
+    <w:lsdException w:name="envelope return" w:semiHidden="1" w:unhideWhenUsed="1"/>
+    <w:lsdException w:name="footnote reference" w:semiHidden="1" w:unhideWhenUsed="1"/>
+    <w:lsdException w:name="annotation reference" w:semiHidden="1" w:unhideWhenUsed="1"/>
+    <w:lsdException w:name="line number" w:semiHidden="1" w:unhideWhenUsed="1"/>
+    <w:lsdException w:name="page number" w:semiHidden="1" w:unhideWhenUsed="1"/>
+    <w:lsdException w:name="endnote reference" w:semiHidden="1" w:unhideWhenUsed="1"/>
+    <w:lsdException w:name="endnote text" w:semiHidden="1" w:unhideWhenUsed="1"/>
+    <w:lsdException w:name="table of authorities" w:semiHidden="1" w:unhideWhenUsed="1"/>
+    <w:lsdException w:name="macro" w:semiHidden="1" w:unhideWhenUsed="1"/>
+    <w:lsdException w:name="toa heading" w:semiHidden="1" w:unhideWhenUsed="1"/>
+    <w:lsdException w:name="List" w:semiHidden="1" w:unhideWhenUsed="1"/>
+    <w:lsdException w:name="List Bullet" w:semiHidden="1" w:unhideWhenUsed="1"/>
+    <w:lsdException w:name="List Number" w:semiHidden="1" w:unhideWhenUsed="1"/>
+    <w:lsdException w:name="List 2" w:semiHidden="1" w:unhideWhenUsed="1"/>
+    <w:lsdException w:name="List 3" w:semiHidden="1" w:unhideWhenUsed="1"/>
+    <w:lsdException w:name="List 4" w:semiHidden="1" w:unhideWhenUsed="1"/>
+    <w:lsdException w:name="List 5" w:semiHidden="1" w:unhideWhenUsed="1"/>
+    <w:lsdException w:name="List Bullet 2" w:semiHidden="1" w:unhideWhenUsed="1"/>
+    <w:lsdException w:name="List Bullet 3" w:semiHidden="1" w:unhideWhenUsed="1"/>
+    <w:lsdException w:name="List Bullet 4" w:semiHidden="1" w:unhideWhenUsed="1"/>
+    <w:lsdException w:name="List Bullet 5" w:semiHidden="1" w:unhideWhenUsed="1"/>
+    <w:lsdException w:name="List Number 2" w:semiHidden="1" w:unhideWhenUsed="1"/>
+    <w:lsdException w:name="List Number 3" w:semiHidden="1" w:unhideWhenUsed="1"/>
+    <w:lsdException w:name="List Number 4" w:semiHidden="1" w:unhideWhenUsed="1"/>
+    <w:lsdException w:name="List Number 5" w:semiHidden="1" w:unhideWhenUsed="1"/>
+    <w:lsdException w:name="Title" w:uiPriority="10" w:qFormat="1"/>
+    <w:lsdException w:name="Closing" w:semiHidden="1" w:unhideWhenUsed="1"/>
+    <w:lsdException w:name="Signature" w:semiHidden="1" w:unhideWhenUsed="1"/>
+    <w:lsdException w:name="Default Paragraph Font" w:semiHidden="1" w:uiPriority="1" w:unhideWhenUsed="1"/>
+    <w:lsdException w:name="Body Text" w:semiHidden="1" w:unhideWhenUsed="1"/>
+    <w:lsdException w:name="Body Text Indent" w:semiHidden="1" w:unhideWhenUsed="1"/>
+    <w:lsdException w:name="List Continue" w:semiHidden="1" w:unhideWhenUsed="1"/>
+    <w:lsdException w:name="List Continue 2" w:semiHidden="1" w:unhideWhenUsed="1"/>
+    <w:lsdException w:name="List Continue 3" w:semiHidden="1" w:unhideWhenUsed="1"/>
+    <w:lsdException w:name="List Continue 4" w:semiHidden="1" w:unhideWhenUsed="1"/>
+    <w:lsdException w:name="List Continue 5" w:semiHidden="1" w:unhideWhenUsed="1"/>
+    <w:lsdException w:name="Message Header" w:semiHidden="1" w:unhideWhenUsed="1"/>
+    <w:lsdException w:name="Subtitle" w:uiPriority="11" w:qFormat="1"/>
+    <w:lsdException w:name="Salutation" w:semiHidden="1" w:unhideWhenUsed="1"/>
+    <w:lsdException w:name="Date" w:semiHidden="1" w:unhideWhenUsed="1"/>
+    <w:lsdException w:name="Body Text First Indent" w:semiHidden="1" w:unhideWhenUsed="1"/>
+    <w:lsdException w:name="Body Text First Indent 2" w:semiHidden="1" w:unhideWhenUsed="1"/>
+    <w:lsdException w:name="Note Heading" w:semiHidden="1" w:unhideWhenUsed="1"/>
+    <w:lsdException w:name="Body Text 2" w:semiHidden="1" w:unhideWhenUsed="1"/>
+    <w:lsdException w:name="Body Text 3" w:semiHidden="1" w:unhideWhenUsed="1"/>
+    <w:lsdException w:name="Body Text Indent 2" w:semiHidden="1" w:unhideWhenUsed="1"/>
+    <w:lsdException w:name="Body Text Indent 3" w:semiHidden="1" w:unhideWhenUsed="1"/>
+    <w:lsdException w:name="Block Text" w:semiHidden="1" w:unhideWhenUsed="1"/>
+    <w:lsdException w:name="Hyperlink" w:semiHidden="1" w:unhideWhenUsed="1"/>
+    <w:lsdException w:name="FollowedHyperlink" w:semiHidden="1" w:unhideWhenUsed="1"/>
+    <w:lsdException w:name="Strong" w:uiPriority="22" w:qFormat="1"/>
+    <w:lsdException w:name="Emphasis" w:uiPriority="20" w:qFormat="1"/>
+    <w:lsdException w:name="Document Map" w:semiHidden="1" w:unhideWhenUsed="1"/>
+    <w:lsdException w:name="Plain Text" w:semiHidden="1" w:unhideWhenUsed="1"/>
+    <w:lsdException w:name="E-mail Signature" w:semiHidden="1" w:unhideWhenUsed="1"/>
+    <w:lsdException w:name="HTML Top of Form" w:semiHidden="1" w:unhideWhenUsed="1"/>
+    <w:lsdException w:name="HTML Bottom of Form" w:semiHidden="1" w:unhideWhenUsed="1"/>
+    <w:lsdException w:name="Normal (Web)" w:semiHidden="1" w:unhideWhenUsed="1"/>
+    <w:lsdException w:name="HTML Acronym" w:semiHidden="1" w:unhideWhenUsed="1"/>
+    <w:lsdException w:name="HTML Address" w:semiHidden="1" w:unhideWhenUsed="1"/>
+    <w:lsdException w:name="HTML Cite" w:semiHidden="1" w:unhideWhenUsed="1"/>
+    <w:lsdException w:name="HTML Code" w:semiHidden="1" w:unhideWhenUsed="1"/>
+    <w:lsdException w:name="HTML Definition" w:semiHidden="1" w:unhideWhenUsed="1"/>
+    <w:lsdException w:name="HTML Keyboard" w:semiHidden="1" w:unhideWhenUsed="1"/>
+    <w:lsdException w:name="HTML Preformatted" w:semiHidden="1" w:unhideWhenUsed="1"/>
+    <w:lsdException w:name="HTML Sample" w:semiHidden="1" w:unhideWhenUsed="1"/>
+    <w:lsdException w:name="HTML Typewriter" w:semiHidden="1" w:unhideWhenUsed="1"/>
+    <w:lsdException w:name="HTML Variable" w:semiHidden="1" w:unhideWhenUsed="1"/>
+    <w:lsdException w:name="Normal Table" w:semiHidden="1" w:unhideWhenUsed="1"/>
+    <w:lsdException w:name="annotation subject" w:semiHidden="1" w:unhideWhenUsed="1"/>
+    <w:lsdException w:name="No List" w:semiHidden="1" w:unhideWhenUsed="1"/>
+    <w:lsdException w:name="Outline List 1" w:semiHidden="1" w:unhideWhenUsed="1"/>
+    <w:lsdException w:name="Outline List 2" w:semiHidden="1" w:unhideWhenUsed="1"/>
+    <w:lsdException w:name="Outline List 3" w:semiHidden="1" w:unhideWhenUsed="1"/>
+    <w:lsdException w:name="Table Simple 1" w:semiHidden="1" w:unhideWhenUsed="1"/>
+    <w:lsdException w:name="Table Simple 2" w:semiHidden="1" w:unhideWhenUsed="1"/>
+    <w:lsdException w:name="Table Simple 3" w:semiHidden="1" w:unhideWhenUsed="1"/>
+    <w:lsdException w:name="Table Classic 1" w:semiHidden="1" w:unhideWhenUsed="1"/>
+    <w:lsdException w:name="Table Classic 2" w:semiHidden="1" w:unhideWhenUsed="1"/>
+    <w:lsdException w:name="Table Classic 3" w:semiHidden="1" w:unhideWhenUsed="1"/>
+    <w:lsdException w:name="Table Classic 4" w:semiHidden="1" w:unhideWhenUsed="1"/>
+    <w:lsdException w:name="Table Colorful 1" w:semiHidden="1" w:unhideWhenUsed="1"/>
+    <w:lsdException w:name="Table Colorful 2" w:semiHidden="1" w:unhideWhenUsed="1"/>
+    <w:lsdException w:name="Table Colorful 3" w:semiHidden="1" w:unhideWhenUsed="1"/>
+    <w:lsdException w:name="Table Columns 1" w:semiHidden="1" w:unhideWhenUsed="1"/>
+    <w:lsdException w:name="Table Columns 2" w:semiHidden="1" w:unhideWhenUsed="1"/>
+    <w:lsdException w:name="Table Columns 3" w:semiHidden="1" w:unhideWhenUsed="1"/>
+    <w:lsdException w:name="Table Columns 4" w:semiHidden="1" w:unhideWhenUsed="1"/>
+    <w:lsdException w:name="Table Columns 5" w:semiHidden="1" w:unhideWhenUsed="1"/>
+    <w:lsdException w:name="Table Grid 1" w:semiHidden="1" w:unhideWhenUsed="1"/>
+    <w:lsdException w:name="Table Grid 2" w:semiHidden="1" w:unhideWhenUsed="1"/>
+    <w:lsdException w:name="Table Grid 3" w:semiHidden="1" w:unhideWhenUsed="1"/>
+    <w:lsdException w:name="Table Grid 4" w:semiHidden="1" w:unhideWhenUsed="1"/>
+    <w:lsdException w:name="Table Grid 5" w:semiHidden="1" w:unhideWhenUsed="1"/>
+    <w:lsdException w:name="Table Grid 6" w:semiHidden="1" w:unhideWhenUsed="1"/>
+    <w:lsdException w:name="Table Grid 7" w:semiHidden="1" w:unhideWhenUsed="1"/>
+    <w:lsdException w:name="Table Grid 8" w:semiHidden="1" w:unhideWhenUsed="1"/>
+    <w:lsdException w:name="Table List 1" w:semiHidden="1" w:unhideWhenUsed="1"/>
+    <w:lsdException w:name="Table List 2" w:semiHidden="1" w:unhideWhenUsed="1"/>
+    <w:lsdException w:name="Table List 3" w:semiHidden="1" w:unhideWhenUsed="1"/>
+    <w:lsdException w:name="Table List 4" w:semiHidden="1" w:unhideWhenUsed="1"/>
+    <w:lsdException w:name="Table List 5" w:semiHidden="1" w:unhideWhenUsed="1"/>
+    <w:lsdException w:name="Table List 6" w:semiHidden="1" w:unhideWhenUsed="1"/>
+    <w:lsdException w:name="Table List 7" w:semiHidden="1" w:unhideWhenUsed="1"/>
+    <w:lsdException w:name="Table List 8" w:semiHidden="1" w:unhideWhenUsed="1"/>
+    <w:lsdException w:name="Table 3D effects 1" w:semiHidden="1" w:unhideWhenUsed="1"/>
+    <w:lsdException w:name="Table 3D effects 2" w:semiHidden="1" w:unhideWhenUsed="1"/>
+    <w:lsdException w:name="Table 3D effects 3" w:semiHidden="1" w:unhideWhenUsed="1"/>
+    <w:lsdException w:name="Table Contemporary" w:semiHidden="1" w:unhideWhenUsed="1"/>
+    <w:lsdException w:name="Table Elegant" w:semiHidden="1" w:unhideWhenUsed="1"/>
+    <w:lsdException w:name="Table Professional" w:semiHidden="1" w:unhideWhenUsed="1"/>
+    <w:lsdException w:name="Table Subtle 1" w:semiHidden="1" w:unhideWhenUsed="1"/>
+    <w:lsdException w:name="Table Subtle 2" w:semiHidden="1" w:unhideWhenUsed="1"/>
+    <w:lsdException w:name="Table Web 1" w:semiHidden="1" w:unhideWhenUsed="1"/>
+    <w:lsdException w:name="Table Web 2" w:semiHidden="1" w:unhideWhenUsed="1"/>
+    <w:lsdException w:name="Table Web 3" w:semiHidden="1" w:unhideWhenUsed="1"/>
+    <w:lsdException w:name="Balloon Text" w:semiHidden="1" w:unhideWhenUsed="1"/>
+    <w:lsdException w:name="Table Grid" w:uiPriority="39"/>
+    <w:lsdException w:name="Table Theme" w:semiHidden="1" w:unhideWhenUsed="1"/>
+    <w:lsdException w:name="Placeholder Text" w:semiHidden="1"/>
+    <w:lsdException w:name="No Spacing" w:uiPriority="1" w:qFormat="1"/>
+    <w:lsdException w:name="Light Shading" w:uiPriority="60"/>
+    <w:lsdException w:name="Light List" w:uiPriority="61"/>
+    <w:lsdException w:name="Light Grid" w:uiPriority="62"/>
+    <w:lsdException w:name="Medium Shading 1" w:uiPriority="63"/>
+    <w:lsdException w:name="Medium Shading 2" w:uiPriority="64"/>
+    <w:lsdException w:name="Medium List 1" w:uiPriority="65"/>
+    <w:lsdException w:name="Medium List 2" w:uiPriority="66"/>
+    <w:lsdException w:name="Medium Grid 1" w:uiPriority="67"/>
+    <w:lsdException w:name="Medium Grid 2" w:uiPriority="68"/>
+    <w:lsdException w:name="Medium Grid 3" w:uiPriority="69"/>
+    <w:lsdException w:name="Dark List" w:uiPriority="70"/>
+    <w:lsdException w:name="Colorful Shading" w:uiPriority="71"/>
+    <w:lsdException w:name="Colorful List" w:uiPriority="72"/>
+    <w:lsdException w:name="Colorful Grid" w:uiPriority="73"/>
+    <w:lsdException w:name="Light Shading Accent 1" w:uiPriority="60"/>
+    <w:lsdException w:name="Light List Accent 1" w:uiPriority="61"/>
+    <w:lsdException w:name="Light Grid Accent 1" w:uiPriority="62"/>
+    <w:lsdException w:name="Medium Shading 1 Accent 1" w:uiPriority="63"/>
+    <w:lsdException w:name="Medium Shading 2 Accent 1" w:uiPriority="64"/>
+    <w:lsdException w:name="Medium List 1 Accent 1" w:uiPriority="65"/>
+    <w:lsdException w:name="Revision" w:semiHidden="1"/>
+    <w:lsdException w:name="List Paragraph" w:uiPriority="34" w:qFormat="1"/>
+    <w:lsdException w:name="Quote" w:uiPriority="29" w:qFormat="1"/>
+    <w:lsdException w:name="Intense Quote" w:uiPriority="30" w:qFormat="1"/>
+    <w:lsdException w:name="Medium List 2 Accent 1" w:uiPriority="66"/>
+    <w:lsdException w:name="Medium Grid 1 Accent 1" w:uiPriority="67"/>
+    <w:lsdException w:name="Medium Grid 2 Accent 1" w:uiPriority="68"/>
+    <w:lsdException w:name="Medium Grid 3 Accent 1" w:uiPriority="69"/>
+    <w:lsdException w:name="Dark List Accent 1" w:uiPriority="70"/>
+    <w:lsdException w:name="Colorful Shading Accent 1" w:uiPriority="71"/>
+    <w:lsdException w:name="Colorful List Accent 1" w:uiPriority="72"/>
+    <w:lsdException w:name="Colorful Grid Accent 1" w:uiPriority="73"/>
+    <w:lsdException w:name="Light Shading Accent 2" w:uiPriority="60"/>
+    <w:lsdException w:name="Light List Accent 2" w:uiPriority="61"/>
+    <w:lsdException w:name="Light Grid Accent 2" w:uiPriority="62"/>
+    <w:lsdException w:name="Medium Shading 1 Accent 2" w:uiPriority="63"/>
+    <w:lsdException w:name="Medium Shading 2 Accent 2" w:uiPriority="64"/>
+    <w:lsdException w:name="Medium List 1 Accent 2" w:uiPriority="65"/>
+    <w:lsdException w:name="Medium List 2 Accent 2" w:uiPriority="66"/>
+    <w:lsdException w:name="Medium Grid 1 Accent 2" w:uiPriority="67"/>
+    <w:lsdException w:name="Medium Grid 2 Accent 2" w:uiPriority="68"/>
+    <w:lsdException w:name="Medium Grid 3 Accent 2" w:uiPriority="69"/>
+    <w:lsdException w:name="Dark List Accent 2" w:uiPriority="70"/>
+    <w:lsdException w:name="Colorful Shading Accent 2" w:uiPriority="71"/>
+    <w:lsdException w:name="Colorful List Accent 2" w:uiPriority="72"/>
+    <w:lsdException w:name="Colorful Grid Accent 2" w:uiPriority="73"/>
+    <w:lsdException w:name="Light Shading Accent 3" w:uiPriority="60"/>
+    <w:lsdException w:name="Light List Accent 3" w:uiPriority="61"/>
+    <w:lsdException w:name="Light Grid Accent 3" w:uiPriority="62"/>
+    <w:lsdException w:name="Medium Shading 1 Accent 3" w:uiPriority="63"/>
+    <w:lsdException w:name="Medium Shading 2 Accent 3" w:uiPriority="64"/>
+    <w:lsdException w:name="Medium List 1 Accent 3" w:uiPriority="65"/>
+    <w:lsdException w:name="Medium List 2 Accent 3" w:uiPriority="66"/>
+    <w:lsdException w:name="Medium Grid 1 Accent 3" w:uiPriority="67"/>
+    <w:lsdException w:name="Medium Grid 2 Accent 3" w:uiPriority="68"/>
+    <w:lsdException w:name="Medium Grid 3 Accent 3" w:uiPriority="69"/>
+    <w:lsdException w:name="Dark List Accent 3" w:uiPriority="70"/>
+    <w:lsdException w:name="Colorful Shading Accent 3" w:uiPriority="71"/>
+    <w:lsdException w:name="Colorful List Accent 3" w:uiPriority="72"/>
+    <w:lsdException w:name="Colorful Grid Accent 3" w:uiPriority="73"/>
+    <w:lsdException w:name="Light Shading Accent 4" w:uiPriority="60"/>
+    <w:lsdException w:name="Light List Accent 4" w:uiPriority="61"/>
+    <w:lsdException w:name="Light Grid Accent 4" w:uiPriority="62"/>
+    <w:lsdException w:name="Medium Shading 1 Accent 4" w:uiPriority="63"/>
+    <w:lsdException w:name="Medium Shading 2 Accent 4" w:uiPriority="64"/>
+    <w:lsdException w:name="Medium List 1 Accent 4" w:uiPriority="65"/>
+    <w:lsdException w:name="Medium List 2 Accent 4" w:uiPriority="66"/>
+    <w:lsdException w:name="Medium Grid 1 Accent 4" w:uiPriority="67"/>
+    <w:lsdException w:name="Medium Grid 2 Accent 4" w:uiPriority="68"/>
+    <w:lsdException w:name="Medium Grid 3 Accent 4" w:uiPriority="69"/>
+    <w:lsdException w:name="Dark List Accent 4" w:uiPriority="70"/>
+    <w:lsdException w:name="Colorful Shading Accent 4" w:uiPriority="71"/>
+    <w:lsdException w:name="Colorful List Accent 4" w:uiPriority="72"/>
+    <w:lsdException w:name="Colorful Grid Accent 4" w:uiPriority="73"/>
+    <w:lsdException w:name="Light Shading Accent 5" w:uiPriority="60"/>
+    <w:lsdException w:name="Light List Accent 5" w:uiPriority="61"/>
+    <w:lsdException w:name="Light Grid Accent 5" w:uiPriority="62"/>
+    <w:lsdException w:name="Medium Shading 1 Accent 5" w:uiPriority="63"/>
+    <w:lsdException w:name="Medium Shading 2 Accent 5" w:uiPriority="64"/>
+    <w:lsdException w:name="Medium List 1 Accent 5" w:uiPriority="65"/>
+    <w:lsdException w:name="Medium List 2 Accent 5" w:uiPriority="66"/>
+    <w:lsdException w:name="Medium Grid 1 Accent 5" w:uiPriority="67"/>
+    <w:lsdException w:name="Medium Grid 2 Accent 5" w:uiPriority="68"/>
+    <w:lsdException w:name="Medium Grid 3 Accent 5" w:uiPriority="69"/>
+    <w:lsdException w:name="Dark List Accent 5" w:uiPriority="70"/>
+    <w:lsdException w:name="Colorful Shading Accent 5" w:uiPriority="71"/>
+    <w:lsdException w:name="Colorful List Accent 5" w:uiPriority="72"/>
+    <w:lsdException w:name="Colorful Grid Accent 5" w:uiPriority="73"/>
+    <w:lsdException w:name="Light Shading Accent 6" w:uiPriority="60"/>
+    <w:lsdException w:name="Light List Accent 6" w:uiPriority="61"/>
+    <w:lsdException w:name="Light Grid Accent 6" w:uiPriority="62"/>
+    <w:lsdException w:name="Medium Shading 1 Accent 6" w:uiPriority="63"/>
+    <w:lsdException w:name="Medium Shading 2 Accent 6" w:uiPriority="64"/>
+    <w:lsdException w:name="Medium List 1 Accent 6" w:uiPriority="65"/>
+    <w:lsdException w:name="Medium List 2 Accent 6" w:uiPriority="66"/>
+    <w:lsdException w:name="Medium Grid 1 Accent 6" w:uiPriority="67"/>
+    <w:lsdException w:name="Medium Grid 2 Accent 6" w:uiPriority="68"/>
+    <w:lsdException w:name="Medium Grid 3 Accent 6" w:uiPriority="69"/>
+    <w:lsdException w:name="Dark List Accent 6" w:uiPriority="70"/>
+    <w:lsdException w:name="Colorful Shading Accent 6" w:uiPriority="71"/>
+    <w:lsdException w:name="Colorful List Accent 6" w:uiPriority="72"/>
+    <w:lsdException w:name="Colorful Grid Accent 6" w:uiPriority="73"/>
+    <w:lsdException w:name="Subtle Emphasis" w:uiPriority="19" w:qFormat="1"/>
+    <w:lsdException w:name="Intense Emphasis" w:uiPriority="21" w:qFormat="1"/>
+    <w:lsdException w:name="Subtle Reference" w:uiPriority="31" w:qFormat="1"/>
+    <w:lsdException w:name="Intense Reference" w:uiPriority="32" w:qFormat="1"/>
+    <w:lsdException w:name="Book Title" w:uiPriority="33" w:qFormat="1"/>
+    <w:lsdException w:name="Bibliography" w:semiHidden="1" w:uiPriority="37" w:unhideWhenUsed="1"/>
+    <w:lsdException w:name="TOC Heading" w:semiHidden="1" w:uiPriority="39" w:unhideWhenUsed="1" w:qFormat="1"/>
+    <w:lsdException w:name="Plain Table 1" w:uiPriority="41"/>
+    <w:lsdException w:name="Plain Table 2" w:uiPriority="42"/>
+    <w:lsdException w:name="Plain Table 3" w:uiPriority="43"/>
+    <w:lsdException w:name="Plain Table 4" w:uiPriority="44"/>
+    <w:lsdException w:name="Plain Table 5" w:uiPriority="45"/>
+    <w:lsdException w:name="Grid Table Light" w:uiPriority="40"/>
+    <w:lsdException w:name="Grid Table 1 Light" w:uiPriority="46"/>
+    <w:lsdException w:name="Grid Table 2" w:uiPriority="47"/>
+    <w:lsdException w:name="Grid Table 3" w:uiPriority="48"/>
+    <w:lsdException w:name="Grid Table 4" w:uiPriority="49"/>
+    <w:lsdException w:name="Grid Table 5 Dark" w:uiPriority="50"/>
+    <w:lsdException w:name="Grid Table 6 Colorful" w:uiPriority="51"/>
+    <w:lsdException w:name="Grid Table 7 Colorful" w:uiPriority="52"/>
+    <w:lsdException w:name="Grid Table 1 Light Accent 1" w:uiPriority="46"/>
+    <w:lsdException w:name="Grid Table 2 Accent 1" w:uiPriority="47"/>
+    <w:lsdException w:name="Grid Table 3 Accent 1" w:uiPriority="48"/>
+    <w:lsdException w:name="Grid Table 4 Accent 1" w:uiPriority="49"/>
+    <w:lsdException w:name="Grid Table 5 Dark Accent 1" w:uiPriority="50"/>
+    <w:lsdException w:name="Grid Table 6 Colorful Accent 1" w:uiPriority="51"/>
+    <w:lsdException w:name="Grid Table 7 Colorful Accent 1" w:uiPriority="52"/>
+    <w:lsdException w:name="Grid Table 1 Light Accent 2" w:uiPriority="46"/>
+    <w:lsdException w:name="Grid Table 2 Accent 2" w:uiPriority="47"/>
+    <w:lsdException w:name="Grid Table 3 Accent 2" w:uiPriority="48"/>
+    <w:lsdException w:name="Grid Table 4 Accent 2" w:uiPriority="49"/>
+    <w:lsdException w:name="Grid Table 5 Dark Accent 2" w:uiPriority="50"/>
+    <w:lsdException w:name="Grid Table 6 Colorful Accent 2" w:uiPriority="51"/>
+    <w:lsdException w:name="Grid Table 7 Colorful Accent 2" w:uiPriority="52"/>
+    <w:lsdException w:name="Grid Table 1 Light Accent 3" w:uiPriority="46"/>
+    <w:lsdException w:name="Grid Table 2 Accent 3" w:uiPriority="47"/>
+    <w:lsdException w:name="Grid Table 3 Accent 3" w:uiPriority="48"/>
+    <w:lsdException w:name="Grid Table 4 Accent 3" w:uiPriority="49"/>
+    <w:lsdException w:name="Grid Table 5 Dark Accent 3" w:uiPriority="50"/>
+    <w:lsdException w:name="Grid Table 6 Colorful Accent 3" w:uiPriority="51"/>
+    <w:lsdException w:name="Grid Table 7 Colorful Accent 3" w:uiPriority="52"/>
+    <w:lsdException w:name="Grid Table 1 Light Accent 4" w:uiPriority="46"/>
+    <w:lsdException w:name="Grid Table 2 Accent 4" w:uiPriority="47"/>
+    <w:lsdException w:name="Grid Table 3 Accent 4" w:uiPriority="48"/>
+    <w:lsdException w:name="Grid Table 4 Accent 4" w:uiPriority="49"/>
+    <w:lsdException w:name="Grid Table 5 Dark Accent 4" w:uiPriority="50"/>
+    <w:lsdException w:name="Grid Table 6 Colorful Accent 4" w:uiPriority="51"/>
+    <w:lsdException w:name="Grid Table 7 Colorful Accent 4" w:uiPriority="52"/>
+    <w:lsdException w:name="Grid Table 1 Light Accent 5" w:uiPriority="46"/>
+    <w:lsdException w:name="Grid Table 2 Accent 5" w:uiPriority="47"/>
+    <w:lsdException w:name="Grid Table 3 Accent 5" w:uiPriority="48"/>
+    <w:lsdException w:name="Grid Table 4 Accent 5" w:uiPriority="49"/>
+    <w:lsdException w:name="Grid Table 5 Dark Accent 5" w:uiPriority="50"/>
+    <w:lsdException w:name="Grid Table 6 Colorful Accent 5" w:uiPriority="51"/>
+    <w:lsdException w:name="Grid Table 7 Colorful Accent 5" w:uiPriority="52"/>
+    <w:lsdException w:name="Grid Table 1 Light Accent 6" w:uiPriority="46"/>
+    <w:lsdException w:name="Grid Table 2 Accent 6" w:uiPriority="47"/>
+    <w:lsdException w:name="Grid Table 3 Accent 6" w:uiPriority="48"/>
+    <w:lsdException w:name="Grid Table 4 Accent 6" w:uiPriority="49"/>
+    <w:lsdException w:name="Grid Table 5 Dark Accent 6" w:uiPriority="50"/>
+    <w:lsdException w:name="Grid Table 6 Colorful Accent 6" w:uiPriority="51"/>
+    <w:lsdException w:name="Grid Table 7 Colorful Accent 6" w:uiPriority="52"/>
+    <w:lsdException w:name="List Table 1 Light" w:uiPriority="46"/>
+    <w:lsdException w:name="List Table 2" w:uiPriority="47"/>
+    <w:lsdException w:name="List Table 3" w:uiPriority="48"/>
+    <w:lsdException w:name="List Table 4" w:uiPriority="49"/>
+    <w:lsdException w:name="List Table 5 Dark" w:uiPriority="50"/>
+    <w:lsdException w:name="List Table 6 Colorful" w:uiPriority="51"/>
+    <w:lsdException w:name="List Table 7 Colorful" w:uiPriority="52"/>
+    <w:lsdException w:name="List Table 1 Light Accent 1" w:uiPriority="46"/>
+    <w:lsdException w:name="List Table 2 Accent 1" w:uiPriority="47"/>
+    <w:lsdException w:name="List Table 3 Accent 1" w:uiPriority="48"/>
+    <w:lsdException w:name="List Table 4 Accent 1" w:uiPriority="49"/>
+    <w:lsdException w:name="List Table 5 Dark Accent 1" w:uiPriority="50"/>
+    <w:lsdException w:name="List Table 6 Colorful Accent 1" w:uiPriority="51"/>
+    <w:lsdException w:name="List Table 7 Colorful Accent 1" w:uiPriority="52"/>
+    <w:lsdException w:name="List Table 1 Light Accent 2" w:uiPriority="46"/>
+    <w:lsdException w:name="List Table 2 Accent 2" w:uiPriority="47"/>
+    <w:lsdException w:name="List Table 3 Accent 2" w:uiPriority="48"/>
+    <w:lsdException w:name="List Table 4 Accent 2" w:uiPriority="49"/>
+    <w:lsdException w:name="List Table 5 Dark Accent 2" w:uiPriority="50"/>
+    <w:lsdException w:name="List Table 6 Colorful Accent 2" w:uiPriority="51"/>
+    <w:lsdException w:name="List Table 7 Colorful Accent 2" w:uiPriority="52"/>
+    <w:lsdException w:name="List Table 1 Light Accent 3" w:uiPriority="46"/>
+    <w:lsdException w:name="List Table 2 Accent 3" w:uiPriority="47"/>
+    <w:lsdException w:name="List Table 3 Accent 3" w:uiPriority="48"/>
+    <w:lsdException w:name="List Table 4 Accent 3" w:uiPriority="49"/>
+    <w:lsdException w:name="List Table 5 Dark Accent 3" w:uiPriority="50"/>
+    <w:lsdException w:name="List Table 6 Colorful Accent 3" w:uiPriority="51"/>
+    <w:lsdException w:name="List Table 7 Colorful Accent 3" w:uiPriority="52"/>
+    <w:lsdException w:name="List Table 1 Light Accent 4" w:uiPriority="46"/>
+    <w:lsdException w:name="List Table 2 Accent 4" w:uiPriority="47"/>
+    <w:lsdException w:name="List Table 3 Accent 4" w:uiPriority="48"/>
+    <w:lsdException w:name="List Table 4 Accent 4" w:uiPriority="49"/>
+    <w:lsdException w:name="List Table 5 Dark Accent 4" w:uiPriority="50"/>
+    <w:lsdException w:name="List Table 6 Colorful Accent 4" w:uiPriority="51"/>
+    <w:lsdException w:name="List Table 7 Colorful Accent 4" w:uiPriority="52"/>
+    <w:lsdException w:name="List Table 1 Light Accent 5" w:uiPriority="46"/>
+    <w:lsdException w:name="List Table 2 Accent 5" w:uiPriority="47"/>
+    <w:lsdException w:name="List Table 3 Accent 5" w:uiPriority="48"/>
+    <w:lsdException w:name="List Table 4 Accent 5" w:uiPriority="49"/>
+    <w:lsdException w:name="List Table 5 Dark Accent 5" w:uiPriority="50"/>
+    <w:lsdException w:name="List Table 6 Colorful Accent 5" w:uiPriority="51"/>
+    <w:lsdException w:name="List Table 7 Colorful Accent 5" w:uiPriority="52"/>
+    <w:lsdException w:name="List Table 1 Light Accent 6" w:uiPriority="46"/>
+    <w:lsdException w:name="List Table 2 Accent 6" w:uiPriority="47"/>
+    <w:lsdException w:name="List Table 3 Accent 6" w:uiPriority="48"/>
+    <w:lsdException w:name="List Table 4 Accent 6" w:uiPriority="49"/>
+    <w:lsdException w:name="List Table 5 Dark Accent 6" w:uiPriority="50"/>
+    <w:lsdException w:name="List Table 6 Colorful Accent 6" w:uiPriority="51"/>
+    <w:lsdException w:name="List Table 7 Colorful Accent 6" w:uiPriority="52"/>
   </w:latentStyles>
   <w:style w:type="paragraph" w:default="1" w:styleId="Normal">
     <w:name w:val="Normal"/>
@@ -4803,195 +5036,15 @@
       <w:szCs w:val="16"/>
     </w:rPr>
   </w:style>
-</w:styles>
-</file>
-
-<file path=word/stylesWithEffects.xml><?xml version="1.0" encoding="utf-8"?>
-<w:styles xmlns:wpc="http://schemas.microsoft.com/office/word/2010/wordprocessingCanvas" xmlns:mc="http://schemas.openxmlformats.org/markup-compatibility/2006" xmlns:o="urn:schemas-microsoft-com:office:office" xmlns:r="http://schemas.openxmlformats.org/officeDocument/2006/relationships" xmlns:m="http://schemas.openxmlformats.org/officeDocument/2006/math" xmlns:v="urn:schemas-microsoft-com:vml" xmlns:wp14="http://schemas.microsoft.com/office/word/2010/wordprocessingDrawing" xmlns:wp="http://schemas.openxmlformats.org/drawingml/2006/wordprocessingDrawing" xmlns:w10="urn:schemas-microsoft-com:office:word" xmlns:w="http://schemas.openxmlformats.org/wordprocessingml/2006/main" xmlns:w14="http://schemas.microsoft.com/office/word/2010/wordml" xmlns:wpg="http://schemas.microsoft.com/office/word/2010/wordprocessingGroup" xmlns:wpi="http://schemas.microsoft.com/office/word/2010/wordprocessingInk" xmlns:wne="http://schemas.microsoft.com/office/word/2006/wordml" xmlns:wps="http://schemas.microsoft.com/office/word/2010/wordprocessingShape" mc:Ignorable="w14 wp14">
-  <w:docDefaults>
-    <w:rPrDefault>
-      <w:rPr>
-        <w:rFonts w:asciiTheme="minorHAnsi" w:eastAsiaTheme="minorEastAsia" w:hAnsiTheme="minorHAnsi" w:cstheme="minorBidi"/>
-        <w:sz w:val="22"/>
-        <w:szCs w:val="22"/>
-        <w:lang w:val="pt-BR" w:eastAsia="pt-BR" w:bidi="ar-SA"/>
-      </w:rPr>
-    </w:rPrDefault>
-    <w:pPrDefault>
-      <w:pPr>
-        <w:spacing w:after="200" w:line="276" w:lineRule="auto"/>
-      </w:pPr>
-    </w:pPrDefault>
-  </w:docDefaults>
-  <w:latentStyles w:defLockedState="0" w:defUIPriority="99" w:defSemiHidden="1" w:defUnhideWhenUsed="1" w:defQFormat="0" w:count="267">
-    <w:lsdException w:name="Normal" w:semiHidden="0" w:uiPriority="0" w:unhideWhenUsed="0" w:qFormat="1"/>
-    <w:lsdException w:name="heading 1" w:semiHidden="0" w:uiPriority="9" w:unhideWhenUsed="0" w:qFormat="1"/>
-    <w:lsdException w:name="heading 2" w:uiPriority="9" w:qFormat="1"/>
-    <w:lsdException w:name="heading 3" w:uiPriority="9" w:qFormat="1"/>
-    <w:lsdException w:name="heading 4" w:uiPriority="9" w:qFormat="1"/>
-    <w:lsdException w:name="heading 5" w:uiPriority="9" w:qFormat="1"/>
-    <w:lsdException w:name="heading 6" w:uiPriority="9" w:qFormat="1"/>
-    <w:lsdException w:name="heading 7" w:uiPriority="9" w:qFormat="1"/>
-    <w:lsdException w:name="heading 8" w:uiPriority="9" w:qFormat="1"/>
-    <w:lsdException w:name="heading 9" w:uiPriority="9" w:qFormat="1"/>
-    <w:lsdException w:name="toc 1" w:uiPriority="39"/>
-    <w:lsdException w:name="toc 2" w:uiPriority="39"/>
-    <w:lsdException w:name="toc 3" w:uiPriority="39"/>
-    <w:lsdException w:name="toc 4" w:uiPriority="39"/>
-    <w:lsdException w:name="toc 5" w:uiPriority="39"/>
-    <w:lsdException w:name="toc 6" w:uiPriority="39"/>
-    <w:lsdException w:name="toc 7" w:uiPriority="39"/>
-    <w:lsdException w:name="toc 8" w:uiPriority="39"/>
-    <w:lsdException w:name="toc 9" w:uiPriority="39"/>
-    <w:lsdException w:name="caption" w:uiPriority="35" w:qFormat="1"/>
-    <w:lsdException w:name="Title" w:semiHidden="0" w:uiPriority="10" w:unhideWhenUsed="0" w:qFormat="1"/>
-    <w:lsdException w:name="Default Paragraph Font" w:uiPriority="1"/>
-    <w:lsdException w:name="Subtitle" w:semiHidden="0" w:uiPriority="11" w:unhideWhenUsed="0" w:qFormat="1"/>
-    <w:lsdException w:name="Strong" w:semiHidden="0" w:uiPriority="22" w:unhideWhenUsed="0" w:qFormat="1"/>
-    <w:lsdException w:name="Emphasis" w:semiHidden="0" w:uiPriority="20" w:unhideWhenUsed="0" w:qFormat="1"/>
-    <w:lsdException w:name="Table Grid" w:semiHidden="0" w:uiPriority="59" w:unhideWhenUsed="0"/>
-    <w:lsdException w:name="Placeholder Text" w:unhideWhenUsed="0"/>
-    <w:lsdException w:name="No Spacing" w:semiHidden="0" w:uiPriority="1" w:unhideWhenUsed="0" w:qFormat="1"/>
-    <w:lsdException w:name="Light Shading" w:semiHidden="0" w:uiPriority="60" w:unhideWhenUsed="0"/>
-    <w:lsdException w:name="Light List" w:semiHidden="0" w:uiPriority="61" w:unhideWhenUsed="0"/>
-    <w:lsdException w:name="Light Grid" w:semiHidden="0" w:uiPriority="62" w:unhideWhenUsed="0"/>
-    <w:lsdException w:name="Medium Shading 1" w:semiHidden="0" w:uiPriority="63" w:unhideWhenUsed="0"/>
-    <w:lsdException w:name="Medium Shading 2" w:semiHidden="0" w:uiPriority="64" w:unhideWhenUsed="0"/>
-    <w:lsdException w:name="Medium List 1" w:semiHidden="0" w:uiPriority="65" w:unhideWhenUsed="0"/>
-    <w:lsdException w:name="Medium List 2" w:semiHidden="0" w:uiPriority="66" w:unhideWhenUsed="0"/>
-    <w:lsdException w:name="Medium Grid 1" w:semiHidden="0" w:uiPriority="67" w:unhideWhenUsed="0"/>
-    <w:lsdException w:name="Medium Grid 2" w:semiHidden="0" w:uiPriority="68" w:unhideWhenUsed="0"/>
-    <w:lsdException w:name="Medium Grid 3" w:semiHidden="0" w:uiPriority="69" w:unhideWhenUsed="0"/>
-    <w:lsdException w:name="Dark List" w:semiHidden="0" w:uiPriority="70" w:unhideWhenUsed="0"/>
-    <w:lsdException w:name="Colorful Shading" w:semiHidden="0" w:uiPriority="71" w:unhideWhenUsed="0"/>
-    <w:lsdException w:name="Colorful List" w:semiHidden="0" w:uiPriority="72" w:unhideWhenUsed="0"/>
-    <w:lsdException w:name="Colorful Grid" w:semiHidden="0" w:uiPriority="73" w:unhideWhenUsed="0"/>
-    <w:lsdException w:name="Light Shading Accent 1" w:semiHidden="0" w:uiPriority="60" w:unhideWhenUsed="0"/>
-    <w:lsdException w:name="Light List Accent 1" w:semiHidden="0" w:uiPriority="61" w:unhideWhenUsed="0"/>
-    <w:lsdException w:name="Light Grid Accent 1" w:semiHidden="0" w:uiPriority="62" w:unhideWhenUsed="0"/>
-    <w:lsdException w:name="Medium Shading 1 Accent 1" w:semiHidden="0" w:uiPriority="63" w:unhideWhenUsed="0"/>
-    <w:lsdException w:name="Medium Shading 2 Accent 1" w:semiHidden="0" w:uiPriority="64" w:unhideWhenUsed="0"/>
-    <w:lsdException w:name="Medium List 1 Accent 1" w:semiHidden="0" w:uiPriority="65" w:unhideWhenUsed="0"/>
-    <w:lsdException w:name="Revision" w:unhideWhenUsed="0"/>
-    <w:lsdException w:name="List Paragraph" w:semiHidden="0" w:uiPriority="34" w:unhideWhenUsed="0" w:qFormat="1"/>
-    <w:lsdException w:name="Quote" w:semiHidden="0" w:uiPriority="29" w:unhideWhenUsed="0" w:qFormat="1"/>
-    <w:lsdException w:name="Intense Quote" w:semiHidden="0" w:uiPriority="30" w:unhideWhenUsed="0" w:qFormat="1"/>
-    <w:lsdException w:name="Medium List 2 Accent 1" w:semiHidden="0" w:uiPriority="66" w:unhideWhenUsed="0"/>
-    <w:lsdException w:name="Medium Grid 1 Accent 1" w:semiHidden="0" w:uiPriority="67" w:unhideWhenUsed="0"/>
-    <w:lsdException w:name="Medium Grid 2 Accent 1" w:semiHidden="0" w:uiPriority="68" w:unhideWhenUsed="0"/>
-    <w:lsdException w:name="Medium Grid 3 Accent 1" w:semiHidden="0" w:uiPriority="69" w:unhideWhenUsed="0"/>
-    <w:lsdException w:name="Dark List Accent 1" w:semiHidden="0" w:uiPriority="70" w:unhideWhenUsed="0"/>
-    <w:lsdException w:name="Colorful Shading Accent 1" w:semiHidden="0" w:uiPriority="71" w:unhideWhenUsed="0"/>
-    <w:lsdException w:name="Colorful List Accent 1" w:semiHidden="0" w:uiPriority="72" w:unhideWhenUsed="0"/>
-    <w:lsdException w:name="Colorful Grid Accent 1" w:semiHidden="0" w:uiPriority="73" w:unhideWhenUsed="0"/>
-    <w:lsdException w:name="Light Shading Accent 2" w:semiHidden="0" w:uiPriority="60" w:unhideWhenUsed="0"/>
-    <w:lsdException w:name="Light List Accent 2" w:semiHidden="0" w:uiPriority="61" w:unhideWhenUsed="0"/>
-    <w:lsdException w:name="Light Grid Accent 2" w:semiHidden="0" w:uiPriority="62" w:unhideWhenUsed="0"/>
-    <w:lsdException w:name="Medium Shading 1 Accent 2" w:semiHidden="0" w:uiPriority="63" w:unhideWhenUsed="0"/>
-    <w:lsdException w:name="Medium Shading 2 Accent 2" w:semiHidden="0" w:uiPriority="64" w:unhideWhenUsed="0"/>
-    <w:lsdException w:name="Medium List 1 Accent 2" w:semiHidden="0" w:uiPriority="65" w:unhideWhenUsed="0"/>
-    <w:lsdException w:name="Medium List 2 Accent 2" w:semiHidden="0" w:uiPriority="66" w:unhideWhenUsed="0"/>
-    <w:lsdException w:name="Medium Grid 1 Accent 2" w:semiHidden="0" w:uiPriority="67" w:unhideWhenUsed="0"/>
-    <w:lsdException w:name="Medium Grid 2 Accent 2" w:semiHidden="0" w:uiPriority="68" w:unhideWhenUsed="0"/>
-    <w:lsdException w:name="Medium Grid 3 Accent 2" w:semiHidden="0" w:uiPriority="69" w:unhideWhenUsed="0"/>
-    <w:lsdException w:name="Dark List Accent 2" w:semiHidden="0" w:uiPriority="70" w:unhideWhenUsed="0"/>
-    <w:lsdException w:name="Colorful Shading Accent 2" w:semiHidden="0" w:uiPriority="71" w:unhideWhenUsed="0"/>
-    <w:lsdException w:name="Colorful List Accent 2" w:semiHidden="0" w:uiPriority="72" w:unhideWhenUsed="0"/>
-    <w:lsdException w:name="Colorful Grid Accent 2" w:semiHidden="0" w:uiPriority="73" w:unhideWhenUsed="0"/>
-    <w:lsdException w:name="Light Shading Accent 3" w:semiHidden="0" w:uiPriority="60" w:unhideWhenUsed="0"/>
-    <w:lsdException w:name="Light List Accent 3" w:semiHidden="0" w:uiPriority="61" w:unhideWhenUsed="0"/>
-    <w:lsdException w:name="Light Grid Accent 3" w:semiHidden="0" w:uiPriority="62" w:unhideWhenUsed="0"/>
-    <w:lsdException w:name="Medium Shading 1 Accent 3" w:semiHidden="0" w:uiPriority="63" w:unhideWhenUsed="0"/>
-    <w:lsdException w:name="Medium Shading 2 Accent 3" w:semiHidden="0" w:uiPriority="64" w:unhideWhenUsed="0"/>
-    <w:lsdException w:name="Medium List 1 Accent 3" w:semiHidden="0" w:uiPriority="65" w:unhideWhenUsed="0"/>
-    <w:lsdException w:name="Medium List 2 Accent 3" w:semiHidden="0" w:uiPriority="66" w:unhideWhenUsed="0"/>
-    <w:lsdException w:name="Medium Grid 1 Accent 3" w:semiHidden="0" w:uiPriority="67" w:unhideWhenUsed="0"/>
-    <w:lsdException w:name="Medium Grid 2 Accent 3" w:semiHidden="0" w:uiPriority="68" w:unhideWhenUsed="0"/>
-    <w:lsdException w:name="Medium Grid 3 Accent 3" w:semiHidden="0" w:uiPriority="69" w:unhideWhenUsed="0"/>
-    <w:lsdException w:name="Dark List Accent 3" w:semiHidden="0" w:uiPriority="70" w:unhideWhenUsed="0"/>
-    <w:lsdException w:name="Colorful Shading Accent 3" w:semiHidden="0" w:uiPriority="71" w:unhideWhenUsed="0"/>
-    <w:lsdException w:name="Colorful List Accent 3" w:semiHidden="0" w:uiPriority="72" w:unhideWhenUsed="0"/>
-    <w:lsdException w:name="Colorful Grid Accent 3" w:semiHidden="0" w:uiPriority="73" w:unhideWhenUsed="0"/>
-    <w:lsdException w:name="Light Shading Accent 4" w:semiHidden="0" w:uiPriority="60" w:unhideWhenUsed="0"/>
-    <w:lsdException w:name="Light List Accent 4" w:semiHidden="0" w:uiPriority="61" w:unhideWhenUsed="0"/>
-    <w:lsdException w:name="Light Grid Accent 4" w:semiHidden="0" w:uiPriority="62" w:unhideWhenUsed="0"/>
-    <w:lsdException w:name="Medium Shading 1 Accent 4" w:semiHidden="0" w:uiPriority="63" w:unhideWhenUsed="0"/>
-    <w:lsdException w:name="Medium Shading 2 Accent 4" w:semiHidden="0" w:uiPriority="64" w:unhideWhenUsed="0"/>
-    <w:lsdException w:name="Medium List 1 Accent 4" w:semiHidden="0" w:uiPriority="65" w:unhideWhenUsed="0"/>
-    <w:lsdException w:name="Medium List 2 Accent 4" w:semiHidden="0" w:uiPriority="66" w:unhideWhenUsed="0"/>
-    <w:lsdException w:name="Medium Grid 1 Accent 4" w:semiHidden="0" w:uiPriority="67" w:unhideWhenUsed="0"/>
-    <w:lsdException w:name="Medium Grid 2 Accent 4" w:semiHidden="0" w:uiPriority="68" w:unhideWhenUsed="0"/>
-    <w:lsdException w:name="Medium Grid 3 Accent 4" w:semiHidden="0" w:uiPriority="69" w:unhideWhenUsed="0"/>
-    <w:lsdException w:name="Dark List Accent 4" w:semiHidden="0" w:uiPriority="70" w:unhideWhenUsed="0"/>
-    <w:lsdException w:name="Colorful Shading Accent 4" w:semiHidden="0" w:uiPriority="71" w:unhideWhenUsed="0"/>
-    <w:lsdException w:name="Colorful List Accent 4" w:semiHidden="0" w:uiPriority="72" w:unhideWhenUsed="0"/>
-    <w:lsdException w:name="Colorful Grid Accent 4" w:semiHidden="0" w:uiPriority="73" w:unhideWhenUsed="0"/>
-    <w:lsdException w:name="Light Shading Accent 5" w:semiHidden="0" w:uiPriority="60" w:unhideWhenUsed="0"/>
-    <w:lsdException w:name="Light List Accent 5" w:semiHidden="0" w:uiPriority="61" w:unhideWhenUsed="0"/>
-    <w:lsdException w:name="Light Grid Accent 5" w:semiHidden="0" w:uiPriority="62" w:unhideWhenUsed="0"/>
-    <w:lsdException w:name="Medium Shading 1 Accent 5" w:semiHidden="0" w:uiPriority="63" w:unhideWhenUsed="0"/>
-    <w:lsdException w:name="Medium Shading 2 Accent 5" w:semiHidden="0" w:uiPriority="64" w:unhideWhenUsed="0"/>
-    <w:lsdException w:name="Medium List 1 Accent 5" w:semiHidden="0" w:uiPriority="65" w:unhideWhenUsed="0"/>
-    <w:lsdException w:name="Medium List 2 Accent 5" w:semiHidden="0" w:uiPriority="66" w:unhideWhenUsed="0"/>
-    <w:lsdException w:name="Medium Grid 1 Accent 5" w:semiHidden="0" w:uiPriority="67" w:unhideWhenUsed="0"/>
-    <w:lsdException w:name="Medium Grid 2 Accent 5" w:semiHidden="0" w:uiPriority="68" w:unhideWhenUsed="0"/>
-    <w:lsdException w:name="Medium Grid 3 Accent 5" w:semiHidden="0" w:uiPriority="69" w:unhideWhenUsed="0"/>
-    <w:lsdException w:name="Dark List Accent 5" w:semiHidden="0" w:uiPriority="70" w:unhideWhenUsed="0"/>
-    <w:lsdException w:name="Colorful Shading Accent 5" w:semiHidden="0" w:uiPriority="71" w:unhideWhenUsed="0"/>
-    <w:lsdException w:name="Colorful List Accent 5" w:semiHidden="0" w:uiPriority="72" w:unhideWhenUsed="0"/>
-    <w:lsdException w:name="Colorful Grid Accent 5" w:semiHidden="0" w:uiPriority="73" w:unhideWhenUsed="0"/>
-    <w:lsdException w:name="Light Shading Accent 6" w:semiHidden="0" w:uiPriority="60" w:unhideWhenUsed="0"/>
-    <w:lsdException w:name="Light List Accent 6" w:semiHidden="0" w:uiPriority="61" w:unhideWhenUsed="0"/>
-    <w:lsdException w:name="Light Grid Accent 6" w:semiHidden="0" w:uiPriority="62" w:unhideWhenUsed="0"/>
-    <w:lsdException w:name="Medium Shading 1 Accent 6" w:semiHidden="0" w:uiPriority="63" w:unhideWhenUsed="0"/>
-    <w:lsdException w:name="Medium Shading 2 Accent 6" w:semiHidden="0" w:uiPriority="64" w:unhideWhenUsed="0"/>
-    <w:lsdException w:name="Medium List 1 Accent 6" w:semiHidden="0" w:uiPriority="65" w:unhideWhenUsed="0"/>
-    <w:lsdException w:name="Medium List 2 Accent 6" w:semiHidden="0" w:uiPriority="66" w:unhideWhenUsed="0"/>
-    <w:lsdException w:name="Medium Grid 1 Accent 6" w:semiHidden="0" w:uiPriority="67" w:unhideWhenUsed="0"/>
-    <w:lsdException w:name="Medium Grid 2 Accent 6" w:semiHidden="0" w:uiPriority="68" w:unhideWhenUsed="0"/>
-    <w:lsdException w:name="Medium Grid 3 Accent 6" w:semiHidden="0" w:uiPriority="69" w:unhideWhenUsed="0"/>
-    <w:lsdException w:name="Dark List Accent 6" w:semiHidden="0" w:uiPriority="70" w:unhideWhenUsed="0"/>
-    <w:lsdException w:name="Colorful Shading Accent 6" w:semiHidden="0" w:uiPriority="71" w:unhideWhenUsed="0"/>
-    <w:lsdException w:name="Colorful List Accent 6" w:semiHidden="0" w:uiPriority="72" w:unhideWhenUsed="0"/>
-    <w:lsdException w:name="Colorful Grid Accent 6" w:semiHidden="0" w:uiPriority="73" w:unhideWhenUsed="0"/>
-    <w:lsdException w:name="Subtle Emphasis" w:semiHidden="0" w:uiPriority="19" w:unhideWhenUsed="0" w:qFormat="1"/>
-    <w:lsdException w:name="Intense Emphasis" w:semiHidden="0" w:uiPriority="21" w:unhideWhenUsed="0" w:qFormat="1"/>
-    <w:lsdException w:name="Subtle Reference" w:semiHidden="0" w:uiPriority="31" w:unhideWhenUsed="0" w:qFormat="1"/>
-    <w:lsdException w:name="Intense Reference" w:semiHidden="0" w:uiPriority="32" w:unhideWhenUsed="0" w:qFormat="1"/>
-    <w:lsdException w:name="Book Title" w:semiHidden="0" w:uiPriority="33" w:unhideWhenUsed="0" w:qFormat="1"/>
-    <w:lsdException w:name="Bibliography" w:uiPriority="37"/>
-    <w:lsdException w:name="TOC Heading" w:uiPriority="39" w:qFormat="1"/>
-  </w:latentStyles>
-  <w:style w:type="paragraph" w:default="1" w:styleId="Normal">
-    <w:name w:val="Normal"/>
-    <w:qFormat/>
-  </w:style>
-  <w:style w:type="character" w:default="1" w:styleId="Fontepargpadro">
-    <w:name w:val="Default Paragraph Font"/>
-    <w:uiPriority w:val="1"/>
-    <w:semiHidden/>
-    <w:unhideWhenUsed/>
-  </w:style>
-  <w:style w:type="table" w:default="1" w:styleId="Tabelanormal">
-    <w:name w:val="Normal Table"/>
+  <w:style w:type="paragraph" w:styleId="Reviso">
+    <w:name w:val="Revision"/>
+    <w:hidden/>
     <w:uiPriority w:val="99"/>
     <w:semiHidden/>
-    <w:unhideWhenUsed/>
-    <w:tblPr>
-      <w:tblInd w:w="0" w:type="dxa"/>
-      <w:tblCellMar>
-        <w:top w:w="0" w:type="dxa"/>
-        <w:left w:w="108" w:type="dxa"/>
-        <w:bottom w:w="0" w:type="dxa"/>
-        <w:right w:w="108" w:type="dxa"/>
-      </w:tblCellMar>
-    </w:tblPr>
-  </w:style>
-  <w:style w:type="numbering" w:default="1" w:styleId="Semlista">
-    <w:name w:val="No List"/>
-    <w:uiPriority w:val="99"/>
-    <w:semiHidden/>
-    <w:unhideWhenUsed/>
+    <w:rsid w:val="000A7EB8"/>
+    <w:pPr>
+      <w:spacing w:after="0" w:line="240" w:lineRule="auto"/>
+    </w:pPr>
   </w:style>
 </w:styles>
 </file>
@@ -5251,8 +5304,20 @@
   <a:extraClrSchemeLst/>
   <a:extLst>
     <a:ext uri="{05A4C25C-085E-4340-85A3-A5531E510DB2}">
-      <thm15:themeFamily xmlns:thm15="http://schemas.microsoft.com/office/thememl/2012/main" xmlns="" name="Office Theme" id="{62F939B6-93AF-4DB8-9C6B-D6C7DFDC589F}" vid="{4A3C46E8-61CC-4603-A589-7422A47A8E4A}"/>
+      <thm15:themeFamily xmlns:thm15="http://schemas.microsoft.com/office/thememl/2012/main" name="Office Theme" id="{62F939B6-93AF-4DB8-9C6B-D6C7DFDC589F}" vid="{4A3C46E8-61CC-4603-A589-7422A47A8E4A}"/>
     </a:ext>
   </a:extLst>
 </a:theme>
+</file>
+
+<file path=customXml/item1.xml><?xml version="1.0" encoding="utf-8"?>
+<b:Sources xmlns:b="http://schemas.openxmlformats.org/officeDocument/2006/bibliography" xmlns="http://schemas.openxmlformats.org/officeDocument/2006/bibliography" SelectedStyle="\APASixthEditionOfficeOnline.xsl" StyleName="APA" Version="6"/>
+</file>
+
+<file path=customXml/itemProps1.xml><?xml version="1.0" encoding="utf-8"?>
+<ds:datastoreItem xmlns:ds="http://schemas.openxmlformats.org/officeDocument/2006/customXml" ds:itemID="{5EACEC8D-1D7D-40D1-8D14-7ECC9E3941EE}">
+  <ds:schemaRefs>
+    <ds:schemaRef ds:uri="http://schemas.openxmlformats.org/officeDocument/2006/bibliography"/>
+  </ds:schemaRefs>
+</ds:datastoreItem>
 </file>
</xml_diff>